<commit_message>
Ultimo cambio de mi parte en GCS, Cre
</commit_message>
<xml_diff>
--- a/GCS - Sistema Clinica.docx
+++ b/GCS - Sistema Clinica.docx
@@ -1158,8 +1158,6 @@
           <w:sz w:val="24"/>
         </w:rPr>
       </w:pPr>
-      <w:bookmarkStart w:id="0" w:name="_GoBack"/>
-      <w:bookmarkEnd w:id="0"/>
     </w:p>
     <w:p>
       <w:pPr>
@@ -1427,7 +1425,23 @@
           <w:rFonts w:ascii="Arial" w:hAnsi="Arial" w:cs="Arial"/>
           <w:sz w:val="24"/>
         </w:rPr>
-        <w:t>El formato para esta nomenclatura es: NomenclaturaGXvY.extensión, donde:</w:t>
+        <w:t xml:space="preserve">El formato para esta nomenclatura es: </w:t>
+      </w:r>
+      <w:proofErr w:type="spellStart"/>
+      <w:r>
+        <w:rPr>
+          <w:rFonts w:ascii="Arial" w:hAnsi="Arial" w:cs="Arial"/>
+          <w:sz w:val="24"/>
+        </w:rPr>
+        <w:t>NomenclaturaGXvY.extensión</w:t>
+      </w:r>
+      <w:proofErr w:type="spellEnd"/>
+      <w:r>
+        <w:rPr>
+          <w:rFonts w:ascii="Arial" w:hAnsi="Arial" w:cs="Arial"/>
+          <w:sz w:val="24"/>
+        </w:rPr>
+        <w:t>, donde:</w:t>
       </w:r>
     </w:p>
     <w:p>
@@ -1626,7 +1640,7 @@
       </w:tr>
       <w:tr>
         <w:trPr>
-          <w:trHeight w:val="360"/>
+          <w:trHeight w:val="553"/>
           <w:jc w:val="center"/>
         </w:trPr>
         <w:tc>
@@ -1642,7 +1656,7 @@
               <w:pStyle w:val="PSI-Normal"/>
             </w:pPr>
             <w:r>
-              <w:t>RQACT</w:t>
+              <w:t>RQDRQ</w:t>
             </w:r>
           </w:p>
         </w:tc>
@@ -1660,7 +1674,48 @@
               <w:snapToGrid w:val="0"/>
             </w:pPr>
             <w:r>
-              <w:t>Acta de Reunión de Requerimientos</w:t>
+              <w:t>Especificación de Requerimientos</w:t>
+            </w:r>
+          </w:p>
+        </w:tc>
+      </w:tr>
+      <w:tr>
+        <w:trPr>
+          <w:trHeight w:val="540"/>
+          <w:jc w:val="center"/>
+        </w:trPr>
+        <w:tc>
+          <w:tcPr>
+            <w:tcW w:w="1732" w:type="dxa"/>
+            <w:tcBorders>
+              <w:left w:val="single" w:sz="4" w:space="0" w:color="000000"/>
+              <w:bottom w:val="single" w:sz="4" w:space="0" w:color="000000"/>
+            </w:tcBorders>
+          </w:tcPr>
+          <w:p>
+            <w:pPr>
+              <w:pStyle w:val="PSI-Normal"/>
+            </w:pPr>
+            <w:r>
+              <w:t>RQMOD</w:t>
+            </w:r>
+          </w:p>
+        </w:tc>
+        <w:tc>
+          <w:tcPr>
+            <w:tcW w:w="6180" w:type="dxa"/>
+            <w:tcBorders>
+              <w:left w:val="single" w:sz="4" w:space="0" w:color="000000"/>
+              <w:bottom w:val="single" w:sz="4" w:space="0" w:color="000000"/>
+              <w:right w:val="single" w:sz="4" w:space="0" w:color="000000"/>
+            </w:tcBorders>
+          </w:tcPr>
+          <w:p>
+            <w:pPr>
+              <w:snapToGrid w:val="0"/>
+            </w:pPr>
+            <w:r>
+              <w:t>Modelo de Casos de Uso</w:t>
             </w:r>
           </w:p>
         </w:tc>
@@ -1683,7 +1738,7 @@
               <w:pStyle w:val="PSI-Normal"/>
             </w:pPr>
             <w:r>
-              <w:t>RQDRQ</w:t>
+              <w:t>RQPIU</w:t>
             </w:r>
           </w:p>
         </w:tc>
@@ -1701,7 +1756,48 @@
               <w:snapToGrid w:val="0"/>
             </w:pPr>
             <w:r>
-              <w:t>Especificación de Requerimientos</w:t>
+              <w:t>Pautas para Interface de Usuario</w:t>
+            </w:r>
+          </w:p>
+        </w:tc>
+      </w:tr>
+      <w:tr>
+        <w:trPr>
+          <w:trHeight w:val="553"/>
+          <w:jc w:val="center"/>
+        </w:trPr>
+        <w:tc>
+          <w:tcPr>
+            <w:tcW w:w="1732" w:type="dxa"/>
+            <w:tcBorders>
+              <w:left w:val="single" w:sz="4" w:space="0" w:color="000000"/>
+              <w:bottom w:val="single" w:sz="4" w:space="0" w:color="000000"/>
+            </w:tcBorders>
+          </w:tcPr>
+          <w:p>
+            <w:pPr>
+              <w:pStyle w:val="PSI-Normal"/>
+            </w:pPr>
+            <w:r>
+              <w:t>RQOODRP</w:t>
+            </w:r>
+          </w:p>
+        </w:tc>
+        <w:tc>
+          <w:tcPr>
+            <w:tcW w:w="6180" w:type="dxa"/>
+            <w:tcBorders>
+              <w:left w:val="single" w:sz="4" w:space="0" w:color="000000"/>
+              <w:bottom w:val="single" w:sz="4" w:space="0" w:color="000000"/>
+              <w:right w:val="single" w:sz="4" w:space="0" w:color="000000"/>
+            </w:tcBorders>
+          </w:tcPr>
+          <w:p>
+            <w:pPr>
+              <w:snapToGrid w:val="0"/>
+            </w:pPr>
+            <w:r>
+              <w:t>Documento de Requerimientos para el Prototipo</w:t>
             </w:r>
           </w:p>
         </w:tc>
@@ -1724,334 +1820,6 @@
               <w:pStyle w:val="PSI-Normal"/>
             </w:pPr>
             <w:r>
-              <w:t>RQMOD</w:t>
-            </w:r>
-          </w:p>
-        </w:tc>
-        <w:tc>
-          <w:tcPr>
-            <w:tcW w:w="6180" w:type="dxa"/>
-            <w:tcBorders>
-              <w:left w:val="single" w:sz="4" w:space="0" w:color="000000"/>
-              <w:bottom w:val="single" w:sz="4" w:space="0" w:color="000000"/>
-              <w:right w:val="single" w:sz="4" w:space="0" w:color="000000"/>
-            </w:tcBorders>
-          </w:tcPr>
-          <w:p>
-            <w:pPr>
-              <w:snapToGrid w:val="0"/>
-            </w:pPr>
-            <w:r>
-              <w:t>Modelo de Casos de Uso</w:t>
-            </w:r>
-          </w:p>
-        </w:tc>
-      </w:tr>
-      <w:tr>
-        <w:trPr>
-          <w:trHeight w:val="553"/>
-          <w:jc w:val="center"/>
-        </w:trPr>
-        <w:tc>
-          <w:tcPr>
-            <w:tcW w:w="1732" w:type="dxa"/>
-            <w:tcBorders>
-              <w:left w:val="single" w:sz="4" w:space="0" w:color="000000"/>
-              <w:bottom w:val="single" w:sz="4" w:space="0" w:color="000000"/>
-            </w:tcBorders>
-          </w:tcPr>
-          <w:p>
-            <w:pPr>
-              <w:pStyle w:val="PSI-Normal"/>
-            </w:pPr>
-            <w:r>
-              <w:t>RQRSU</w:t>
-            </w:r>
-          </w:p>
-        </w:tc>
-        <w:tc>
-          <w:tcPr>
-            <w:tcW w:w="6180" w:type="dxa"/>
-            <w:tcBorders>
-              <w:left w:val="single" w:sz="4" w:space="0" w:color="000000"/>
-              <w:bottom w:val="single" w:sz="4" w:space="0" w:color="000000"/>
-              <w:right w:val="single" w:sz="4" w:space="0" w:color="000000"/>
-            </w:tcBorders>
-          </w:tcPr>
-          <w:p>
-            <w:pPr>
-              <w:snapToGrid w:val="0"/>
-            </w:pPr>
-            <w:r>
-              <w:t>Requerimientos Suplementarios</w:t>
-            </w:r>
-          </w:p>
-        </w:tc>
-      </w:tr>
-      <w:tr>
-        <w:trPr>
-          <w:trHeight w:val="540"/>
-          <w:jc w:val="center"/>
-        </w:trPr>
-        <w:tc>
-          <w:tcPr>
-            <w:tcW w:w="1732" w:type="dxa"/>
-            <w:tcBorders>
-              <w:left w:val="single" w:sz="4" w:space="0" w:color="000000"/>
-              <w:bottom w:val="single" w:sz="4" w:space="0" w:color="000000"/>
-            </w:tcBorders>
-          </w:tcPr>
-          <w:p>
-            <w:pPr>
-              <w:pStyle w:val="PSI-Normal"/>
-            </w:pPr>
-            <w:r>
-              <w:t>RQDVC</w:t>
-            </w:r>
-          </w:p>
-        </w:tc>
-        <w:tc>
-          <w:tcPr>
-            <w:tcW w:w="6180" w:type="dxa"/>
-            <w:tcBorders>
-              <w:left w:val="single" w:sz="4" w:space="0" w:color="000000"/>
-              <w:bottom w:val="single" w:sz="4" w:space="0" w:color="000000"/>
-              <w:right w:val="single" w:sz="4" w:space="0" w:color="000000"/>
-            </w:tcBorders>
-          </w:tcPr>
-          <w:p>
-            <w:pPr>
-              <w:snapToGrid w:val="0"/>
-            </w:pPr>
-            <w:r>
-              <w:t>Documento de Validación con el Cliente</w:t>
-            </w:r>
-          </w:p>
-        </w:tc>
-      </w:tr>
-      <w:tr>
-        <w:trPr>
-          <w:trHeight w:val="553"/>
-          <w:jc w:val="center"/>
-        </w:trPr>
-        <w:tc>
-          <w:tcPr>
-            <w:tcW w:w="1732" w:type="dxa"/>
-            <w:tcBorders>
-              <w:left w:val="single" w:sz="4" w:space="0" w:color="000000"/>
-              <w:bottom w:val="single" w:sz="4" w:space="0" w:color="000000"/>
-            </w:tcBorders>
-          </w:tcPr>
-          <w:p>
-            <w:pPr>
-              <w:pStyle w:val="PSI-Normal"/>
-            </w:pPr>
-            <w:r>
-              <w:t>RQPIU</w:t>
-            </w:r>
-          </w:p>
-        </w:tc>
-        <w:tc>
-          <w:tcPr>
-            <w:tcW w:w="6180" w:type="dxa"/>
-            <w:tcBorders>
-              <w:left w:val="single" w:sz="4" w:space="0" w:color="000000"/>
-              <w:bottom w:val="single" w:sz="4" w:space="0" w:color="000000"/>
-              <w:right w:val="single" w:sz="4" w:space="0" w:color="000000"/>
-            </w:tcBorders>
-          </w:tcPr>
-          <w:p>
-            <w:pPr>
-              <w:snapToGrid w:val="0"/>
-            </w:pPr>
-            <w:r>
-              <w:t>Pautas para Interface de Usuario</w:t>
-            </w:r>
-          </w:p>
-        </w:tc>
-      </w:tr>
-      <w:tr>
-        <w:trPr>
-          <w:trHeight w:val="540"/>
-          <w:jc w:val="center"/>
-        </w:trPr>
-        <w:tc>
-          <w:tcPr>
-            <w:tcW w:w="1732" w:type="dxa"/>
-            <w:tcBorders>
-              <w:left w:val="single" w:sz="4" w:space="0" w:color="000000"/>
-              <w:bottom w:val="single" w:sz="4" w:space="0" w:color="000000"/>
-            </w:tcBorders>
-          </w:tcPr>
-          <w:p>
-            <w:pPr>
-              <w:pStyle w:val="PSI-Normal"/>
-            </w:pPr>
-            <w:r>
-              <w:t>RQRCA</w:t>
-            </w:r>
-          </w:p>
-        </w:tc>
-        <w:tc>
-          <w:tcPr>
-            <w:tcW w:w="6180" w:type="dxa"/>
-            <w:tcBorders>
-              <w:left w:val="single" w:sz="4" w:space="0" w:color="000000"/>
-              <w:bottom w:val="single" w:sz="4" w:space="0" w:color="000000"/>
-              <w:right w:val="single" w:sz="4" w:space="0" w:color="000000"/>
-            </w:tcBorders>
-          </w:tcPr>
-          <w:p>
-            <w:pPr>
-              <w:snapToGrid w:val="0"/>
-            </w:pPr>
-            <w:r>
-              <w:t>Requerimientos Candidatos</w:t>
-            </w:r>
-          </w:p>
-        </w:tc>
-      </w:tr>
-      <w:tr>
-        <w:trPr>
-          <w:trHeight w:val="553"/>
-          <w:jc w:val="center"/>
-        </w:trPr>
-        <w:tc>
-          <w:tcPr>
-            <w:tcW w:w="1732" w:type="dxa"/>
-            <w:tcBorders>
-              <w:left w:val="single" w:sz="4" w:space="0" w:color="000000"/>
-              <w:bottom w:val="single" w:sz="4" w:space="0" w:color="000000"/>
-            </w:tcBorders>
-          </w:tcPr>
-          <w:p>
-            <w:pPr>
-              <w:pStyle w:val="PSI-Normal"/>
-            </w:pPr>
-            <w:r>
-              <w:t>RQALS</w:t>
-            </w:r>
-          </w:p>
-        </w:tc>
-        <w:tc>
-          <w:tcPr>
-            <w:tcW w:w="6180" w:type="dxa"/>
-            <w:tcBorders>
-              <w:left w:val="single" w:sz="4" w:space="0" w:color="000000"/>
-              <w:bottom w:val="single" w:sz="4" w:space="0" w:color="000000"/>
-              <w:right w:val="single" w:sz="4" w:space="0" w:color="000000"/>
-            </w:tcBorders>
-          </w:tcPr>
-          <w:p>
-            <w:pPr>
-              <w:snapToGrid w:val="0"/>
-            </w:pPr>
-            <w:r>
-              <w:t>Alcance del Sistema</w:t>
-            </w:r>
-          </w:p>
-        </w:tc>
-      </w:tr>
-      <w:tr>
-        <w:trPr>
-          <w:trHeight w:val="540"/>
-          <w:jc w:val="center"/>
-        </w:trPr>
-        <w:tc>
-          <w:tcPr>
-            <w:tcW w:w="1732" w:type="dxa"/>
-            <w:tcBorders>
-              <w:left w:val="single" w:sz="4" w:space="0" w:color="000000"/>
-              <w:bottom w:val="single" w:sz="4" w:space="0" w:color="000000"/>
-            </w:tcBorders>
-          </w:tcPr>
-          <w:p>
-            <w:pPr>
-              <w:pStyle w:val="PSI-Normal"/>
-            </w:pPr>
-            <w:r>
-              <w:t>RQGLO</w:t>
-            </w:r>
-          </w:p>
-        </w:tc>
-        <w:tc>
-          <w:tcPr>
-            <w:tcW w:w="6180" w:type="dxa"/>
-            <w:tcBorders>
-              <w:left w:val="single" w:sz="4" w:space="0" w:color="000000"/>
-              <w:bottom w:val="single" w:sz="4" w:space="0" w:color="000000"/>
-              <w:right w:val="single" w:sz="4" w:space="0" w:color="000000"/>
-            </w:tcBorders>
-          </w:tcPr>
-          <w:p>
-            <w:pPr>
-              <w:snapToGrid w:val="0"/>
-            </w:pPr>
-            <w:r>
-              <w:t>Glosario</w:t>
-            </w:r>
-          </w:p>
-        </w:tc>
-      </w:tr>
-      <w:tr>
-        <w:trPr>
-          <w:trHeight w:val="553"/>
-          <w:jc w:val="center"/>
-        </w:trPr>
-        <w:tc>
-          <w:tcPr>
-            <w:tcW w:w="1732" w:type="dxa"/>
-            <w:tcBorders>
-              <w:left w:val="single" w:sz="4" w:space="0" w:color="000000"/>
-              <w:bottom w:val="single" w:sz="4" w:space="0" w:color="000000"/>
-            </w:tcBorders>
-          </w:tcPr>
-          <w:p>
-            <w:pPr>
-              <w:pStyle w:val="PSI-Normal"/>
-            </w:pPr>
-            <w:r>
-              <w:t>RQOODRP</w:t>
-            </w:r>
-          </w:p>
-        </w:tc>
-        <w:tc>
-          <w:tcPr>
-            <w:tcW w:w="6180" w:type="dxa"/>
-            <w:tcBorders>
-              <w:left w:val="single" w:sz="4" w:space="0" w:color="000000"/>
-              <w:bottom w:val="single" w:sz="4" w:space="0" w:color="000000"/>
-              <w:right w:val="single" w:sz="4" w:space="0" w:color="000000"/>
-            </w:tcBorders>
-          </w:tcPr>
-          <w:p>
-            <w:pPr>
-              <w:snapToGrid w:val="0"/>
-            </w:pPr>
-            <w:r>
-              <w:t>Documento de Requerimientos para el Prototipo</w:t>
-            </w:r>
-          </w:p>
-        </w:tc>
-      </w:tr>
-      <w:tr>
-        <w:trPr>
-          <w:trHeight w:val="540"/>
-          <w:jc w:val="center"/>
-        </w:trPr>
-        <w:tc>
-          <w:tcPr>
-            <w:tcW w:w="1732" w:type="dxa"/>
-            <w:tcBorders>
-              <w:left w:val="single" w:sz="4" w:space="0" w:color="000000"/>
-              <w:bottom w:val="single" w:sz="4" w:space="0" w:color="000000"/>
-            </w:tcBorders>
-          </w:tcPr>
-          <w:p>
-            <w:pPr>
-              <w:pStyle w:val="PSI-Normal"/>
-            </w:pPr>
-            <w:r>
               <w:t>RQGXNOM</w:t>
             </w:r>
           </w:p>
@@ -2076,12 +1844,12 @@
         </w:tc>
       </w:tr>
     </w:tbl>
-    <w:p/>
-    <w:p/>
-    <w:p/>
-    <w:p>
-      <w:r>
-        <w:lastRenderedPageBreak/>
+    <w:p>
+      <w:bookmarkStart w:id="0" w:name="_GoBack"/>
+      <w:bookmarkEnd w:id="0"/>
+    </w:p>
+    <w:p>
+      <w:r>
         <w:t>Diseño:</w:t>
       </w:r>
     </w:p>
@@ -2377,7 +2145,20 @@
       <w:r>
         <w:tab/>
       </w:r>
-      <w:r>
+    </w:p>
+    <w:p>
+      <w:pPr>
+        <w:pStyle w:val="Encabezado"/>
+        <w:tabs>
+          <w:tab w:val="clear" w:pos="4252"/>
+          <w:tab w:val="clear" w:pos="8504"/>
+          <w:tab w:val="left" w:pos="284"/>
+          <w:tab w:val="left" w:pos="567"/>
+          <w:tab w:val="left" w:pos="993"/>
+        </w:tabs>
+      </w:pPr>
+      <w:r>
+        <w:lastRenderedPageBreak/>
         <w:t>Implementación:</w:t>
       </w:r>
     </w:p>
@@ -2704,7 +2485,7 @@
               <w:snapToGrid w:val="0"/>
             </w:pPr>
             <w:r>
-              <w:t>IMIVU</w:t>
+              <w:t>IMOOPII</w:t>
             </w:r>
           </w:p>
         </w:tc>
@@ -2722,7 +2503,7 @@
               <w:snapToGrid w:val="0"/>
             </w:pPr>
             <w:r>
-              <w:t>Informe de Verificación Unitaria</w:t>
+              <w:t>Plan de Integración de la Iteración</w:t>
             </w:r>
           </w:p>
         </w:tc>
@@ -2744,7 +2525,7 @@
               <w:snapToGrid w:val="0"/>
             </w:pPr>
             <w:r>
-              <w:t>IMOOPII</w:t>
+              <w:t>IMOOMIM</w:t>
             </w:r>
           </w:p>
         </w:tc>
@@ -2762,7 +2543,7 @@
               <w:snapToGrid w:val="0"/>
             </w:pPr>
             <w:r>
-              <w:t>Plan de Integración de la Iteración</w:t>
+              <w:t>Modelo de Implementación</w:t>
             </w:r>
           </w:p>
         </w:tc>
@@ -2783,46 +2564,6 @@
             <w:pPr>
               <w:snapToGrid w:val="0"/>
             </w:pPr>
-            <w:r>
-              <w:t>IMOOMIM</w:t>
-            </w:r>
-          </w:p>
-        </w:tc>
-        <w:tc>
-          <w:tcPr>
-            <w:tcW w:w="6134" w:type="dxa"/>
-            <w:tcBorders>
-              <w:left w:val="single" w:sz="4" w:space="0" w:color="000000"/>
-              <w:bottom w:val="single" w:sz="4" w:space="0" w:color="000000"/>
-              <w:right w:val="single" w:sz="4" w:space="0" w:color="000000"/>
-            </w:tcBorders>
-          </w:tcPr>
-          <w:p>
-            <w:pPr>
-              <w:snapToGrid w:val="0"/>
-            </w:pPr>
-            <w:r>
-              <w:t>Modelo de Implementación</w:t>
-            </w:r>
-          </w:p>
-        </w:tc>
-      </w:tr>
-      <w:tr>
-        <w:trPr>
-          <w:jc w:val="center"/>
-        </w:trPr>
-        <w:tc>
-          <w:tcPr>
-            <w:tcW w:w="1720" w:type="dxa"/>
-            <w:tcBorders>
-              <w:left w:val="single" w:sz="4" w:space="0" w:color="000000"/>
-              <w:bottom w:val="single" w:sz="4" w:space="0" w:color="000000"/>
-            </w:tcBorders>
-          </w:tcPr>
-          <w:p>
-            <w:pPr>
-              <w:snapToGrid w:val="0"/>
-            </w:pPr>
             <w:bookmarkStart w:id="1" w:name="OLE_LINK1"/>
             <w:r>
               <w:t>IMOO</w:t>
@@ -2854,32 +2595,7 @@
       </w:tr>
     </w:tbl>
     <w:p>
-      <w:pPr>
-        <w:rPr>
-          <w:rFonts w:ascii="Arial" w:hAnsi="Arial" w:cs="Arial"/>
-          <w:sz w:val="24"/>
-        </w:rPr>
-      </w:pPr>
-    </w:p>
-    <w:p>
-      <w:pPr>
-        <w:rPr>
-          <w:rFonts w:ascii="Arial" w:hAnsi="Arial" w:cs="Arial"/>
-          <w:sz w:val="24"/>
-        </w:rPr>
-      </w:pPr>
-    </w:p>
-    <w:p>
-      <w:pPr>
-        <w:rPr>
-          <w:rFonts w:ascii="Arial" w:hAnsi="Arial" w:cs="Arial"/>
-          <w:sz w:val="24"/>
-        </w:rPr>
-      </w:pPr>
-    </w:p>
-    <w:p>
-      <w:r>
-        <w:lastRenderedPageBreak/>
+      <w:r>
         <w:t>Pruebas</w:t>
       </w:r>
       <w:r>
@@ -3039,7 +2755,7 @@
               <w:t>P</w:t>
             </w:r>
             <w:r>
-              <w:t>RDAP</w:t>
+              <w:t>RPVI</w:t>
             </w:r>
           </w:p>
         </w:tc>
@@ -3057,7 +2773,13 @@
               <w:snapToGrid w:val="0"/>
             </w:pPr>
             <w:r>
-              <w:t>Documento de Evaluación y Ajuste del Plan de V &amp; V</w:t>
+              <w:t xml:space="preserve">Plan de </w:t>
+            </w:r>
+            <w:r>
+              <w:t>Prueba</w:t>
+            </w:r>
+            <w:r>
+              <w:t xml:space="preserve"> de la Iteración</w:t>
             </w:r>
           </w:p>
         </w:tc>
@@ -3076,13 +2798,18 @@
           </w:tcPr>
           <w:p>
             <w:pPr>
+              <w:pStyle w:val="Encabezado"/>
+              <w:tabs>
+                <w:tab w:val="clear" w:pos="4252"/>
+                <w:tab w:val="clear" w:pos="8504"/>
+              </w:tabs>
               <w:snapToGrid w:val="0"/>
             </w:pPr>
             <w:r>
               <w:t>P</w:t>
             </w:r>
             <w:r>
-              <w:t>RPVI</w:t>
+              <w:t>RMCP</w:t>
             </w:r>
           </w:p>
         </w:tc>
@@ -3100,13 +2827,7 @@
               <w:snapToGrid w:val="0"/>
             </w:pPr>
             <w:r>
-              <w:t xml:space="preserve">Plan de </w:t>
-            </w:r>
-            <w:r>
-              <w:t>Prueba</w:t>
-            </w:r>
-            <w:r>
-              <w:t xml:space="preserve"> de la Iteración</w:t>
+              <w:t>Modelo de Casos de Prueba</w:t>
             </w:r>
           </w:p>
         </w:tc>
@@ -3125,18 +2846,13 @@
           </w:tcPr>
           <w:p>
             <w:pPr>
-              <w:pStyle w:val="Encabezado"/>
-              <w:tabs>
-                <w:tab w:val="clear" w:pos="4252"/>
-                <w:tab w:val="clear" w:pos="8504"/>
-              </w:tabs>
               <w:snapToGrid w:val="0"/>
             </w:pPr>
             <w:r>
               <w:t>P</w:t>
             </w:r>
             <w:r>
-              <w:t>RMCP</w:t>
+              <w:t>RIVD</w:t>
             </w:r>
           </w:p>
         </w:tc>
@@ -3154,7 +2870,13 @@
               <w:snapToGrid w:val="0"/>
             </w:pPr>
             <w:r>
-              <w:t>Modelo de Casos de Prueba</w:t>
+              <w:t xml:space="preserve">Informe de </w:t>
+            </w:r>
+            <w:r>
+              <w:t>Prueba</w:t>
+            </w:r>
+            <w:r>
+              <w:t xml:space="preserve"> de Documento</w:t>
             </w:r>
           </w:p>
         </w:tc>
@@ -3179,7 +2901,7 @@
               <w:t>P</w:t>
             </w:r>
             <w:r>
-              <w:t>RIVD</w:t>
+              <w:t>RIVI</w:t>
             </w:r>
           </w:p>
         </w:tc>
@@ -3203,7 +2925,7 @@
               <w:t>Prueba</w:t>
             </w:r>
             <w:r>
-              <w:t xml:space="preserve"> de Documento</w:t>
+              <w:t xml:space="preserve"> de Integración </w:t>
             </w:r>
           </w:p>
         </w:tc>
@@ -3228,7 +2950,7 @@
               <w:t>P</w:t>
             </w:r>
             <w:r>
-              <w:t>RIVI</w:t>
+              <w:t>RIVS</w:t>
             </w:r>
           </w:p>
         </w:tc>
@@ -3252,7 +2974,7 @@
               <w:t>Prueba</w:t>
             </w:r>
             <w:r>
-              <w:t xml:space="preserve"> de Integración </w:t>
+              <w:t xml:space="preserve"> del Sistema</w:t>
             </w:r>
           </w:p>
         </w:tc>
@@ -3277,7 +2999,7 @@
               <w:t>P</w:t>
             </w:r>
             <w:r>
-              <w:t>RIVS</w:t>
+              <w:t>RRPR</w:t>
             </w:r>
           </w:p>
         </w:tc>
@@ -3295,13 +3017,7 @@
               <w:snapToGrid w:val="0"/>
             </w:pPr>
             <w:r>
-              <w:t xml:space="preserve">Informe de </w:t>
-            </w:r>
-            <w:r>
-              <w:t>Prueba</w:t>
-            </w:r>
-            <w:r>
-              <w:t xml:space="preserve"> del Sistema</w:t>
+              <w:t>Reportes de Pruebas</w:t>
             </w:r>
           </w:p>
         </w:tc>
@@ -3323,49 +3039,7 @@
               <w:snapToGrid w:val="0"/>
             </w:pPr>
             <w:r>
-              <w:t>P</w:t>
-            </w:r>
-            <w:r>
-              <w:t>RRPR</w:t>
-            </w:r>
-          </w:p>
-        </w:tc>
-        <w:tc>
-          <w:tcPr>
-            <w:tcW w:w="6134" w:type="dxa"/>
-            <w:tcBorders>
-              <w:left w:val="single" w:sz="4" w:space="0" w:color="000000"/>
-              <w:bottom w:val="single" w:sz="4" w:space="0" w:color="000000"/>
-              <w:right w:val="single" w:sz="4" w:space="0" w:color="000000"/>
-            </w:tcBorders>
-          </w:tcPr>
-          <w:p>
-            <w:pPr>
-              <w:snapToGrid w:val="0"/>
-            </w:pPr>
-            <w:r>
-              <w:t>Reportes de Pruebas</w:t>
-            </w:r>
-          </w:p>
-        </w:tc>
-      </w:tr>
-      <w:tr>
-        <w:trPr>
-          <w:jc w:val="center"/>
-        </w:trPr>
-        <w:tc>
-          <w:tcPr>
-            <w:tcW w:w="1720" w:type="dxa"/>
-            <w:tcBorders>
-              <w:left w:val="single" w:sz="4" w:space="0" w:color="000000"/>
-              <w:bottom w:val="single" w:sz="4" w:space="0" w:color="000000"/>
-            </w:tcBorders>
-          </w:tcPr>
-          <w:p>
-            <w:pPr>
-              <w:snapToGrid w:val="0"/>
-            </w:pPr>
-            <w:r>
+              <w:lastRenderedPageBreak/>
               <w:t>P</w:t>
             </w:r>
             <w:r>
@@ -3755,7 +3429,6 @@
               <w:snapToGrid w:val="0"/>
             </w:pPr>
             <w:r>
-              <w:lastRenderedPageBreak/>
               <w:t>DP</w:t>
             </w:r>
             <w:r>
@@ -4153,6 +3826,7 @@
               <w:snapToGrid w:val="0"/>
             </w:pPr>
             <w:r>
+              <w:lastRenderedPageBreak/>
               <w:t>SCMILB</w:t>
             </w:r>
           </w:p>
@@ -4248,7 +3922,7 @@
         <w:tab/>
       </w:r>
       <w:r>
-        <w:t>Gestión de Calidad (SQA):</w:t>
+        <w:t>Gestión de Proyecto (GP):</w:t>
       </w:r>
     </w:p>
     <w:p>
@@ -4258,6 +3932,7 @@
           <w:tab w:val="clear" w:pos="4252"/>
           <w:tab w:val="clear" w:pos="8504"/>
         </w:tabs>
+        <w:ind w:left="708"/>
       </w:pPr>
     </w:p>
     <w:tbl>
@@ -4346,435 +4021,6 @@
           </w:tcPr>
           <w:p>
             <w:pPr>
-              <w:pStyle w:val="Encabezado"/>
-              <w:tabs>
-                <w:tab w:val="clear" w:pos="4252"/>
-                <w:tab w:val="clear" w:pos="8504"/>
-              </w:tabs>
-              <w:snapToGrid w:val="0"/>
-            </w:pPr>
-            <w:r>
-              <w:t>SQAPLA</w:t>
-            </w:r>
-          </w:p>
-        </w:tc>
-        <w:tc>
-          <w:tcPr>
-            <w:tcW w:w="6134" w:type="dxa"/>
-            <w:tcBorders>
-              <w:left w:val="single" w:sz="4" w:space="0" w:color="000000"/>
-              <w:bottom w:val="single" w:sz="4" w:space="0" w:color="000000"/>
-              <w:right w:val="single" w:sz="4" w:space="0" w:color="000000"/>
-            </w:tcBorders>
-          </w:tcPr>
-          <w:p>
-            <w:pPr>
-              <w:snapToGrid w:val="0"/>
-            </w:pPr>
-            <w:r>
-              <w:t>Plan de Calidad</w:t>
-            </w:r>
-          </w:p>
-        </w:tc>
-      </w:tr>
-      <w:tr>
-        <w:trPr>
-          <w:jc w:val="center"/>
-        </w:trPr>
-        <w:tc>
-          <w:tcPr>
-            <w:tcW w:w="1720" w:type="dxa"/>
-            <w:tcBorders>
-              <w:left w:val="single" w:sz="4" w:space="0" w:color="000000"/>
-              <w:bottom w:val="single" w:sz="4" w:space="0" w:color="000000"/>
-            </w:tcBorders>
-          </w:tcPr>
-          <w:p>
-            <w:pPr>
-              <w:pStyle w:val="Encabezado"/>
-              <w:tabs>
-                <w:tab w:val="clear" w:pos="4252"/>
-                <w:tab w:val="clear" w:pos="8504"/>
-              </w:tabs>
-              <w:snapToGrid w:val="0"/>
-            </w:pPr>
-            <w:r>
-              <w:t>SQADAP</w:t>
-            </w:r>
-          </w:p>
-        </w:tc>
-        <w:tc>
-          <w:tcPr>
-            <w:tcW w:w="6134" w:type="dxa"/>
-            <w:tcBorders>
-              <w:left w:val="single" w:sz="4" w:space="0" w:color="000000"/>
-              <w:bottom w:val="single" w:sz="4" w:space="0" w:color="000000"/>
-              <w:right w:val="single" w:sz="4" w:space="0" w:color="000000"/>
-            </w:tcBorders>
-          </w:tcPr>
-          <w:p>
-            <w:pPr>
-              <w:snapToGrid w:val="0"/>
-            </w:pPr>
-            <w:r>
-              <w:t>Documento de Evaluación y Ajuste del Plan de Calidad</w:t>
-            </w:r>
-          </w:p>
-        </w:tc>
-      </w:tr>
-      <w:tr>
-        <w:trPr>
-          <w:jc w:val="center"/>
-        </w:trPr>
-        <w:tc>
-          <w:tcPr>
-            <w:tcW w:w="1720" w:type="dxa"/>
-            <w:tcBorders>
-              <w:left w:val="single" w:sz="4" w:space="0" w:color="000000"/>
-              <w:bottom w:val="single" w:sz="4" w:space="0" w:color="000000"/>
-            </w:tcBorders>
-          </w:tcPr>
-          <w:p>
-            <w:pPr>
-              <w:snapToGrid w:val="0"/>
-            </w:pPr>
-            <w:r>
-              <w:t>SQARTF</w:t>
-            </w:r>
-          </w:p>
-        </w:tc>
-        <w:tc>
-          <w:tcPr>
-            <w:tcW w:w="6134" w:type="dxa"/>
-            <w:tcBorders>
-              <w:left w:val="single" w:sz="4" w:space="0" w:color="000000"/>
-              <w:bottom w:val="single" w:sz="4" w:space="0" w:color="000000"/>
-              <w:right w:val="single" w:sz="4" w:space="0" w:color="000000"/>
-            </w:tcBorders>
-          </w:tcPr>
-          <w:p>
-            <w:pPr>
-              <w:snapToGrid w:val="0"/>
-            </w:pPr>
-            <w:r>
-              <w:t>Informe de RTF</w:t>
-            </w:r>
-          </w:p>
-        </w:tc>
-      </w:tr>
-      <w:tr>
-        <w:trPr>
-          <w:jc w:val="center"/>
-        </w:trPr>
-        <w:tc>
-          <w:tcPr>
-            <w:tcW w:w="1720" w:type="dxa"/>
-            <w:tcBorders>
-              <w:left w:val="single" w:sz="4" w:space="0" w:color="000000"/>
-              <w:bottom w:val="single" w:sz="4" w:space="0" w:color="000000"/>
-            </w:tcBorders>
-          </w:tcPr>
-          <w:p>
-            <w:pPr>
-              <w:pStyle w:val="Encabezado"/>
-              <w:tabs>
-                <w:tab w:val="clear" w:pos="4252"/>
-                <w:tab w:val="clear" w:pos="8504"/>
-              </w:tabs>
-              <w:snapToGrid w:val="0"/>
-            </w:pPr>
-            <w:r>
-              <w:t>SQAES</w:t>
-            </w:r>
-          </w:p>
-        </w:tc>
-        <w:tc>
-          <w:tcPr>
-            <w:tcW w:w="6134" w:type="dxa"/>
-            <w:tcBorders>
-              <w:left w:val="single" w:sz="4" w:space="0" w:color="000000"/>
-              <w:bottom w:val="single" w:sz="4" w:space="0" w:color="000000"/>
-              <w:right w:val="single" w:sz="4" w:space="0" w:color="000000"/>
-            </w:tcBorders>
-          </w:tcPr>
-          <w:p>
-            <w:pPr>
-              <w:snapToGrid w:val="0"/>
-            </w:pPr>
-            <w:r>
-              <w:t>Entrega Semanal de SQA</w:t>
-            </w:r>
-          </w:p>
-        </w:tc>
-      </w:tr>
-      <w:tr>
-        <w:trPr>
-          <w:jc w:val="center"/>
-        </w:trPr>
-        <w:tc>
-          <w:tcPr>
-            <w:tcW w:w="1720" w:type="dxa"/>
-            <w:tcBorders>
-              <w:left w:val="single" w:sz="4" w:space="0" w:color="000000"/>
-              <w:bottom w:val="single" w:sz="4" w:space="0" w:color="000000"/>
-            </w:tcBorders>
-          </w:tcPr>
-          <w:p>
-            <w:pPr>
-              <w:snapToGrid w:val="0"/>
-            </w:pPr>
-            <w:r>
-              <w:t>SQAIR</w:t>
-            </w:r>
-          </w:p>
-        </w:tc>
-        <w:tc>
-          <w:tcPr>
-            <w:tcW w:w="6134" w:type="dxa"/>
-            <w:tcBorders>
-              <w:left w:val="single" w:sz="4" w:space="0" w:color="000000"/>
-              <w:bottom w:val="single" w:sz="4" w:space="0" w:color="000000"/>
-              <w:right w:val="single" w:sz="4" w:space="0" w:color="000000"/>
-            </w:tcBorders>
-          </w:tcPr>
-          <w:p>
-            <w:pPr>
-              <w:snapToGrid w:val="0"/>
-            </w:pPr>
-            <w:r>
-              <w:t>Informe de Revisión de SQA</w:t>
-            </w:r>
-          </w:p>
-        </w:tc>
-      </w:tr>
-      <w:tr>
-        <w:trPr>
-          <w:jc w:val="center"/>
-        </w:trPr>
-        <w:tc>
-          <w:tcPr>
-            <w:tcW w:w="1720" w:type="dxa"/>
-            <w:tcBorders>
-              <w:left w:val="single" w:sz="4" w:space="0" w:color="000000"/>
-              <w:bottom w:val="single" w:sz="4" w:space="0" w:color="000000"/>
-            </w:tcBorders>
-          </w:tcPr>
-          <w:p>
-            <w:pPr>
-              <w:snapToGrid w:val="0"/>
-            </w:pPr>
-            <w:r>
-              <w:lastRenderedPageBreak/>
-              <w:t>SQADV</w:t>
-            </w:r>
-          </w:p>
-        </w:tc>
-        <w:tc>
-          <w:tcPr>
-            <w:tcW w:w="6134" w:type="dxa"/>
-            <w:tcBorders>
-              <w:left w:val="single" w:sz="4" w:space="0" w:color="000000"/>
-              <w:bottom w:val="single" w:sz="4" w:space="0" w:color="000000"/>
-              <w:right w:val="single" w:sz="4" w:space="0" w:color="000000"/>
-            </w:tcBorders>
-          </w:tcPr>
-          <w:p>
-            <w:pPr>
-              <w:snapToGrid w:val="0"/>
-            </w:pPr>
-            <w:r>
-              <w:t>Descripción de la Versión</w:t>
-            </w:r>
-          </w:p>
-        </w:tc>
-      </w:tr>
-      <w:tr>
-        <w:trPr>
-          <w:jc w:val="center"/>
-        </w:trPr>
-        <w:tc>
-          <w:tcPr>
-            <w:tcW w:w="1720" w:type="dxa"/>
-            <w:tcBorders>
-              <w:left w:val="single" w:sz="4" w:space="0" w:color="000000"/>
-              <w:bottom w:val="single" w:sz="4" w:space="0" w:color="000000"/>
-            </w:tcBorders>
-          </w:tcPr>
-          <w:p>
-            <w:pPr>
-              <w:snapToGrid w:val="0"/>
-            </w:pPr>
-            <w:r>
-              <w:t>SQANV</w:t>
-            </w:r>
-          </w:p>
-        </w:tc>
-        <w:tc>
-          <w:tcPr>
-            <w:tcW w:w="6134" w:type="dxa"/>
-            <w:tcBorders>
-              <w:left w:val="single" w:sz="4" w:space="0" w:color="000000"/>
-              <w:bottom w:val="single" w:sz="4" w:space="0" w:color="000000"/>
-              <w:right w:val="single" w:sz="4" w:space="0" w:color="000000"/>
-            </w:tcBorders>
-          </w:tcPr>
-          <w:p>
-            <w:pPr>
-              <w:snapToGrid w:val="0"/>
-            </w:pPr>
-            <w:r>
-              <w:t>Notas de la Versión</w:t>
-            </w:r>
-          </w:p>
-        </w:tc>
-      </w:tr>
-      <w:tr>
-        <w:trPr>
-          <w:jc w:val="center"/>
-        </w:trPr>
-        <w:tc>
-          <w:tcPr>
-            <w:tcW w:w="1720" w:type="dxa"/>
-            <w:tcBorders>
-              <w:left w:val="single" w:sz="4" w:space="0" w:color="000000"/>
-              <w:bottom w:val="single" w:sz="4" w:space="0" w:color="000000"/>
-            </w:tcBorders>
-          </w:tcPr>
-          <w:p>
-            <w:pPr>
-              <w:pStyle w:val="Encabezado"/>
-              <w:tabs>
-                <w:tab w:val="clear" w:pos="4252"/>
-                <w:tab w:val="clear" w:pos="8504"/>
-              </w:tabs>
-              <w:snapToGrid w:val="0"/>
-            </w:pPr>
-            <w:r>
-              <w:t>SQAIF</w:t>
-            </w:r>
-          </w:p>
-        </w:tc>
-        <w:tc>
-          <w:tcPr>
-            <w:tcW w:w="6134" w:type="dxa"/>
-            <w:tcBorders>
-              <w:left w:val="single" w:sz="4" w:space="0" w:color="000000"/>
-              <w:bottom w:val="single" w:sz="4" w:space="0" w:color="000000"/>
-              <w:right w:val="single" w:sz="4" w:space="0" w:color="000000"/>
-            </w:tcBorders>
-          </w:tcPr>
-          <w:p>
-            <w:pPr>
-              <w:snapToGrid w:val="0"/>
-            </w:pPr>
-            <w:r>
-              <w:t>Informe Final de SQA</w:t>
-            </w:r>
-          </w:p>
-        </w:tc>
-      </w:tr>
-    </w:tbl>
-    <w:p>
-      <w:r>
-        <w:t>Gestión de Proyecto (GP):</w:t>
-      </w:r>
-    </w:p>
-    <w:p>
-      <w:pPr>
-        <w:pStyle w:val="Encabezado"/>
-        <w:tabs>
-          <w:tab w:val="clear" w:pos="4252"/>
-          <w:tab w:val="clear" w:pos="8504"/>
-        </w:tabs>
-        <w:ind w:left="708"/>
-      </w:pPr>
-    </w:p>
-    <w:tbl>
-      <w:tblPr>
-        <w:tblW w:w="0" w:type="auto"/>
-        <w:jc w:val="center"/>
-        <w:tblLayout w:type="fixed"/>
-        <w:tblCellMar>
-          <w:left w:w="70" w:type="dxa"/>
-          <w:right w:w="70" w:type="dxa"/>
-        </w:tblCellMar>
-        <w:tblLook w:val="0000" w:firstRow="0" w:lastRow="0" w:firstColumn="0" w:lastColumn="0" w:noHBand="0" w:noVBand="0"/>
-      </w:tblPr>
-      <w:tblGrid>
-        <w:gridCol w:w="1720"/>
-        <w:gridCol w:w="6134"/>
-      </w:tblGrid>
-      <w:tr>
-        <w:trPr>
-          <w:jc w:val="center"/>
-        </w:trPr>
-        <w:tc>
-          <w:tcPr>
-            <w:tcW w:w="1720" w:type="dxa"/>
-            <w:tcBorders>
-              <w:top w:val="single" w:sz="4" w:space="0" w:color="000000"/>
-              <w:left w:val="single" w:sz="4" w:space="0" w:color="000000"/>
-              <w:bottom w:val="single" w:sz="4" w:space="0" w:color="000000"/>
-            </w:tcBorders>
-            <w:shd w:val="clear" w:color="auto" w:fill="C0C0C0"/>
-          </w:tcPr>
-          <w:p>
-            <w:pPr>
-              <w:pStyle w:val="estilo"/>
-              <w:snapToGrid w:val="0"/>
-              <w:rPr>
-                <w:rFonts w:ascii="Calibri" w:eastAsia="Calibri" w:hAnsi="Calibri"/>
-                <w:sz w:val="22"/>
-                <w:szCs w:val="22"/>
-                <w:lang w:val="es-AR" w:eastAsia="en-US"/>
-              </w:rPr>
-            </w:pPr>
-            <w:r>
-              <w:rPr>
-                <w:rFonts w:ascii="Calibri" w:eastAsia="Calibri" w:hAnsi="Calibri"/>
-                <w:sz w:val="22"/>
-                <w:szCs w:val="22"/>
-                <w:lang w:val="es-AR" w:eastAsia="en-US"/>
-              </w:rPr>
-              <w:t>Nomenclatura</w:t>
-            </w:r>
-          </w:p>
-        </w:tc>
-        <w:tc>
-          <w:tcPr>
-            <w:tcW w:w="6134" w:type="dxa"/>
-            <w:tcBorders>
-              <w:top w:val="single" w:sz="4" w:space="0" w:color="000000"/>
-              <w:left w:val="single" w:sz="4" w:space="0" w:color="000000"/>
-              <w:bottom w:val="single" w:sz="4" w:space="0" w:color="000000"/>
-              <w:right w:val="single" w:sz="4" w:space="0" w:color="000000"/>
-            </w:tcBorders>
-            <w:shd w:val="clear" w:color="auto" w:fill="C0C0C0"/>
-          </w:tcPr>
-          <w:p>
-            <w:pPr>
-              <w:snapToGrid w:val="0"/>
-            </w:pPr>
-            <w:r>
-              <w:t>Entregable</w:t>
-            </w:r>
-          </w:p>
-        </w:tc>
-      </w:tr>
-      <w:tr>
-        <w:trPr>
-          <w:jc w:val="center"/>
-        </w:trPr>
-        <w:tc>
-          <w:tcPr>
-            <w:tcW w:w="1720" w:type="dxa"/>
-            <w:tcBorders>
-              <w:left w:val="single" w:sz="4" w:space="0" w:color="000000"/>
-              <w:bottom w:val="single" w:sz="4" w:space="0" w:color="000000"/>
-            </w:tcBorders>
-          </w:tcPr>
-          <w:p>
-            <w:pPr>
               <w:pStyle w:val="estilo"/>
               <w:snapToGrid w:val="0"/>
               <w:rPr>
@@ -4897,112 +4143,6 @@
                 <w:szCs w:val="22"/>
                 <w:lang w:val="es-AR" w:eastAsia="en-US"/>
               </w:rPr>
-              <w:t>GPEM</w:t>
-            </w:r>
-          </w:p>
-        </w:tc>
-        <w:tc>
-          <w:tcPr>
-            <w:tcW w:w="6134" w:type="dxa"/>
-            <w:tcBorders>
-              <w:left w:val="single" w:sz="4" w:space="0" w:color="000000"/>
-              <w:bottom w:val="single" w:sz="4" w:space="0" w:color="000000"/>
-              <w:right w:val="single" w:sz="4" w:space="0" w:color="000000"/>
-            </w:tcBorders>
-          </w:tcPr>
-          <w:p>
-            <w:pPr>
-              <w:snapToGrid w:val="0"/>
-            </w:pPr>
-            <w:r>
-              <w:t>Estimaciones y Mediciones</w:t>
-            </w:r>
-          </w:p>
-        </w:tc>
-      </w:tr>
-      <w:tr>
-        <w:trPr>
-          <w:jc w:val="center"/>
-        </w:trPr>
-        <w:tc>
-          <w:tcPr>
-            <w:tcW w:w="1720" w:type="dxa"/>
-            <w:tcBorders>
-              <w:left w:val="single" w:sz="4" w:space="0" w:color="000000"/>
-              <w:bottom w:val="single" w:sz="4" w:space="0" w:color="000000"/>
-            </w:tcBorders>
-          </w:tcPr>
-          <w:p>
-            <w:pPr>
-              <w:pStyle w:val="estilo"/>
-              <w:snapToGrid w:val="0"/>
-              <w:rPr>
-                <w:rFonts w:ascii="Calibri" w:eastAsia="Calibri" w:hAnsi="Calibri"/>
-                <w:sz w:val="22"/>
-                <w:szCs w:val="22"/>
-                <w:lang w:val="es-AR" w:eastAsia="en-US"/>
-              </w:rPr>
-            </w:pPr>
-            <w:r>
-              <w:rPr>
-                <w:rFonts w:ascii="Calibri" w:eastAsia="Calibri" w:hAnsi="Calibri"/>
-                <w:sz w:val="22"/>
-                <w:szCs w:val="22"/>
-                <w:lang w:val="es-AR" w:eastAsia="en-US"/>
-              </w:rPr>
-              <w:t>GPDRI</w:t>
-            </w:r>
-          </w:p>
-        </w:tc>
-        <w:tc>
-          <w:tcPr>
-            <w:tcW w:w="6134" w:type="dxa"/>
-            <w:tcBorders>
-              <w:left w:val="single" w:sz="4" w:space="0" w:color="000000"/>
-              <w:bottom w:val="single" w:sz="4" w:space="0" w:color="000000"/>
-              <w:right w:val="single" w:sz="4" w:space="0" w:color="000000"/>
-            </w:tcBorders>
-          </w:tcPr>
-          <w:p>
-            <w:pPr>
-              <w:snapToGrid w:val="0"/>
-            </w:pPr>
-            <w:r>
-              <w:t>Documento de Riesgos</w:t>
-            </w:r>
-          </w:p>
-        </w:tc>
-      </w:tr>
-      <w:tr>
-        <w:trPr>
-          <w:jc w:val="center"/>
-        </w:trPr>
-        <w:tc>
-          <w:tcPr>
-            <w:tcW w:w="1720" w:type="dxa"/>
-            <w:tcBorders>
-              <w:left w:val="single" w:sz="4" w:space="0" w:color="000000"/>
-              <w:bottom w:val="single" w:sz="4" w:space="0" w:color="000000"/>
-            </w:tcBorders>
-          </w:tcPr>
-          <w:p>
-            <w:pPr>
-              <w:pStyle w:val="estilo"/>
-              <w:snapToGrid w:val="0"/>
-              <w:rPr>
-                <w:rFonts w:ascii="Calibri" w:eastAsia="Calibri" w:hAnsi="Calibri"/>
-                <w:sz w:val="22"/>
-                <w:szCs w:val="22"/>
-                <w:lang w:val="es-AR" w:eastAsia="en-US"/>
-              </w:rPr>
-            </w:pPr>
-            <w:r>
-              <w:rPr>
-                <w:rFonts w:ascii="Calibri" w:eastAsia="Calibri" w:hAnsi="Calibri"/>
-                <w:sz w:val="22"/>
-                <w:szCs w:val="22"/>
-                <w:lang w:val="es-AR" w:eastAsia="en-US"/>
-              </w:rPr>
               <w:t>GPRAC</w:t>
             </w:r>
           </w:p>
@@ -5109,59 +4249,6 @@
                 <w:szCs w:val="22"/>
                 <w:lang w:val="es-AR" w:eastAsia="en-US"/>
               </w:rPr>
-              <w:t>GPARE</w:t>
-            </w:r>
-          </w:p>
-        </w:tc>
-        <w:tc>
-          <w:tcPr>
-            <w:tcW w:w="6134" w:type="dxa"/>
-            <w:tcBorders>
-              <w:left w:val="single" w:sz="4" w:space="0" w:color="000000"/>
-              <w:bottom w:val="single" w:sz="4" w:space="0" w:color="000000"/>
-              <w:right w:val="single" w:sz="4" w:space="0" w:color="000000"/>
-            </w:tcBorders>
-          </w:tcPr>
-          <w:p>
-            <w:pPr>
-              <w:snapToGrid w:val="0"/>
-            </w:pPr>
-            <w:r>
-              <w:t>Acta de la Reunión de Equipo</w:t>
-            </w:r>
-          </w:p>
-        </w:tc>
-      </w:tr>
-      <w:tr>
-        <w:trPr>
-          <w:jc w:val="center"/>
-        </w:trPr>
-        <w:tc>
-          <w:tcPr>
-            <w:tcW w:w="1720" w:type="dxa"/>
-            <w:tcBorders>
-              <w:left w:val="single" w:sz="4" w:space="0" w:color="000000"/>
-              <w:bottom w:val="single" w:sz="4" w:space="0" w:color="000000"/>
-            </w:tcBorders>
-          </w:tcPr>
-          <w:p>
-            <w:pPr>
-              <w:pStyle w:val="estilo"/>
-              <w:snapToGrid w:val="0"/>
-              <w:rPr>
-                <w:rFonts w:ascii="Calibri" w:eastAsia="Calibri" w:hAnsi="Calibri"/>
-                <w:sz w:val="22"/>
-                <w:szCs w:val="22"/>
-                <w:lang w:val="es-AR" w:eastAsia="en-US"/>
-              </w:rPr>
-            </w:pPr>
-            <w:r>
-              <w:rPr>
-                <w:rFonts w:ascii="Calibri" w:eastAsia="Calibri" w:hAnsi="Calibri"/>
-                <w:sz w:val="22"/>
-                <w:szCs w:val="22"/>
-                <w:lang w:val="es-AR" w:eastAsia="en-US"/>
-              </w:rPr>
               <w:t>GPPIT</w:t>
             </w:r>
           </w:p>
@@ -5252,165 +4339,6 @@
           </w:tcPr>
           <w:p>
             <w:pPr>
-              <w:pStyle w:val="estilo"/>
-              <w:snapToGrid w:val="0"/>
-              <w:rPr>
-                <w:rFonts w:ascii="Calibri" w:eastAsia="Calibri" w:hAnsi="Calibri"/>
-                <w:sz w:val="22"/>
-                <w:szCs w:val="22"/>
-                <w:lang w:val="es-AR" w:eastAsia="en-US"/>
-              </w:rPr>
-            </w:pPr>
-            <w:r>
-              <w:rPr>
-                <w:rFonts w:ascii="Calibri" w:eastAsia="Calibri" w:hAnsi="Calibri"/>
-                <w:sz w:val="22"/>
-                <w:szCs w:val="22"/>
-                <w:lang w:val="es-AR" w:eastAsia="en-US"/>
-              </w:rPr>
-              <w:t>GPICF</w:t>
-            </w:r>
-          </w:p>
-        </w:tc>
-        <w:tc>
-          <w:tcPr>
-            <w:tcW w:w="6134" w:type="dxa"/>
-            <w:tcBorders>
-              <w:left w:val="single" w:sz="4" w:space="0" w:color="000000"/>
-              <w:bottom w:val="single" w:sz="4" w:space="0" w:color="000000"/>
-              <w:right w:val="single" w:sz="4" w:space="0" w:color="000000"/>
-            </w:tcBorders>
-          </w:tcPr>
-          <w:p>
-            <w:pPr>
-              <w:snapToGrid w:val="0"/>
-            </w:pPr>
-            <w:r>
-              <w:t>Informe de Conclusiones de la Fase</w:t>
-            </w:r>
-          </w:p>
-        </w:tc>
-      </w:tr>
-      <w:tr>
-        <w:trPr>
-          <w:jc w:val="center"/>
-        </w:trPr>
-        <w:tc>
-          <w:tcPr>
-            <w:tcW w:w="1720" w:type="dxa"/>
-            <w:tcBorders>
-              <w:left w:val="single" w:sz="4" w:space="0" w:color="000000"/>
-              <w:bottom w:val="single" w:sz="4" w:space="0" w:color="000000"/>
-            </w:tcBorders>
-          </w:tcPr>
-          <w:p>
-            <w:pPr>
-              <w:pStyle w:val="estilo"/>
-              <w:snapToGrid w:val="0"/>
-              <w:rPr>
-                <w:rFonts w:ascii="Calibri" w:eastAsia="Calibri" w:hAnsi="Calibri"/>
-                <w:sz w:val="22"/>
-                <w:szCs w:val="22"/>
-                <w:lang w:val="es-AR" w:eastAsia="en-US"/>
-              </w:rPr>
-            </w:pPr>
-            <w:r>
-              <w:rPr>
-                <w:rFonts w:ascii="Calibri" w:eastAsia="Calibri" w:hAnsi="Calibri"/>
-                <w:sz w:val="22"/>
-                <w:szCs w:val="22"/>
-                <w:lang w:val="es-AR" w:eastAsia="en-US"/>
-              </w:rPr>
-              <w:t>GPPDP</w:t>
-            </w:r>
-          </w:p>
-        </w:tc>
-        <w:tc>
-          <w:tcPr>
-            <w:tcW w:w="6134" w:type="dxa"/>
-            <w:tcBorders>
-              <w:left w:val="single" w:sz="4" w:space="0" w:color="000000"/>
-              <w:bottom w:val="single" w:sz="4" w:space="0" w:color="000000"/>
-              <w:right w:val="single" w:sz="4" w:space="0" w:color="000000"/>
-            </w:tcBorders>
-          </w:tcPr>
-          <w:p>
-            <w:pPr>
-              <w:snapToGrid w:val="0"/>
-            </w:pPr>
-            <w:r>
-              <w:t>Presentación al Director del Proyecto</w:t>
-            </w:r>
-          </w:p>
-        </w:tc>
-      </w:tr>
-      <w:tr>
-        <w:trPr>
-          <w:jc w:val="center"/>
-        </w:trPr>
-        <w:tc>
-          <w:tcPr>
-            <w:tcW w:w="1720" w:type="dxa"/>
-            <w:tcBorders>
-              <w:left w:val="single" w:sz="4" w:space="0" w:color="000000"/>
-              <w:bottom w:val="single" w:sz="4" w:space="0" w:color="000000"/>
-            </w:tcBorders>
-          </w:tcPr>
-          <w:p>
-            <w:pPr>
-              <w:pStyle w:val="estilo"/>
-              <w:snapToGrid w:val="0"/>
-              <w:rPr>
-                <w:rFonts w:ascii="Calibri" w:eastAsia="Calibri" w:hAnsi="Calibri"/>
-                <w:sz w:val="22"/>
-                <w:szCs w:val="22"/>
-                <w:lang w:val="es-AR" w:eastAsia="en-US"/>
-              </w:rPr>
-            </w:pPr>
-            <w:r>
-              <w:rPr>
-                <w:rFonts w:ascii="Calibri" w:eastAsia="Calibri" w:hAnsi="Calibri"/>
-                <w:sz w:val="22"/>
-                <w:szCs w:val="22"/>
-                <w:lang w:val="es-AR" w:eastAsia="en-US"/>
-              </w:rPr>
-              <w:t>GPARD</w:t>
-            </w:r>
-          </w:p>
-        </w:tc>
-        <w:tc>
-          <w:tcPr>
-            <w:tcW w:w="6134" w:type="dxa"/>
-            <w:tcBorders>
-              <w:left w:val="single" w:sz="4" w:space="0" w:color="000000"/>
-              <w:bottom w:val="single" w:sz="4" w:space="0" w:color="000000"/>
-              <w:right w:val="single" w:sz="4" w:space="0" w:color="000000"/>
-            </w:tcBorders>
-          </w:tcPr>
-          <w:p>
-            <w:pPr>
-              <w:snapToGrid w:val="0"/>
-            </w:pPr>
-            <w:r>
-              <w:t>Acta de la Reunión con el Director del Proyecto</w:t>
-            </w:r>
-          </w:p>
-        </w:tc>
-      </w:tr>
-      <w:tr>
-        <w:trPr>
-          <w:jc w:val="center"/>
-        </w:trPr>
-        <w:tc>
-          <w:tcPr>
-            <w:tcW w:w="1720" w:type="dxa"/>
-            <w:tcBorders>
-              <w:left w:val="single" w:sz="4" w:space="0" w:color="000000"/>
-              <w:bottom w:val="single" w:sz="4" w:space="0" w:color="000000"/>
-            </w:tcBorders>
-          </w:tcPr>
-          <w:p>
-            <w:pPr>
               <w:pStyle w:val="Encabezado"/>
               <w:tabs>
                 <w:tab w:val="clear" w:pos="4252"/>
@@ -5442,51 +4370,6 @@
           </w:p>
         </w:tc>
       </w:tr>
-      <w:tr>
-        <w:trPr>
-          <w:jc w:val="center"/>
-        </w:trPr>
-        <w:tc>
-          <w:tcPr>
-            <w:tcW w:w="1720" w:type="dxa"/>
-            <w:tcBorders>
-              <w:left w:val="single" w:sz="4" w:space="0" w:color="000000"/>
-              <w:bottom w:val="single" w:sz="4" w:space="0" w:color="000000"/>
-            </w:tcBorders>
-          </w:tcPr>
-          <w:p>
-            <w:pPr>
-              <w:pStyle w:val="Encabezado"/>
-              <w:tabs>
-                <w:tab w:val="clear" w:pos="4252"/>
-                <w:tab w:val="clear" w:pos="8504"/>
-              </w:tabs>
-              <w:snapToGrid w:val="0"/>
-            </w:pPr>
-            <w:r>
-              <w:t>GPIARI</w:t>
-            </w:r>
-          </w:p>
-        </w:tc>
-        <w:tc>
-          <w:tcPr>
-            <w:tcW w:w="6134" w:type="dxa"/>
-            <w:tcBorders>
-              <w:left w:val="single" w:sz="4" w:space="0" w:color="000000"/>
-              <w:bottom w:val="single" w:sz="4" w:space="0" w:color="000000"/>
-              <w:right w:val="single" w:sz="4" w:space="0" w:color="000000"/>
-            </w:tcBorders>
-          </w:tcPr>
-          <w:p>
-            <w:pPr>
-              <w:snapToGrid w:val="0"/>
-            </w:pPr>
-            <w:r>
-              <w:t>Acta de la Reunión de Integración</w:t>
-            </w:r>
-          </w:p>
-        </w:tc>
-      </w:tr>
     </w:tbl>
     <w:p>
       <w:pPr>
@@ -5515,7 +4398,6 @@
           <w:sz w:val="24"/>
           <w:lang w:val="es-AR"/>
         </w:rPr>
-        <w:lastRenderedPageBreak/>
         <w:t>Control de Configuración</w:t>
       </w:r>
     </w:p>
@@ -5653,6 +4535,7 @@
           <w:sz w:val="24"/>
           <w:lang w:val="es-AR"/>
         </w:rPr>
+        <w:lastRenderedPageBreak/>
         <w:t>•</w:t>
       </w:r>
       <w:r>
@@ -5845,7 +4728,7 @@
           <w:sz w:val="24"/>
           <w:lang w:val="es-AR"/>
         </w:rPr>
-        <w:t xml:space="preserve">Recordando que nos basamos en un proceso de desarrollo incremental e iterativo, donde en cada iteración se realizan tareas de Análisis de requerimientos, Diseño, Implementación y Verificación; se debe introducir el cambio en el área que lo originó </w:t>
+        <w:t xml:space="preserve">Recordando que nos basamos en un proceso de desarrollo incremental e iterativo, donde en cada iteración se realizan tareas de Análisis de requerimientos, Diseño, Implementación y Verificación; se debe introducir el cambio en el área que lo originó y continuar con las actividades del ciclo (Requerimientos, Análisis, Diseño, Implementación, </w:t>
       </w:r>
       <w:r>
         <w:rPr>
@@ -5853,95 +4736,119 @@
           <w:sz w:val="24"/>
           <w:lang w:val="es-AR"/>
         </w:rPr>
+        <w:t>Pruebas</w:t>
+      </w:r>
+      <w:r>
+        <w:rPr>
+          <w:rFonts w:ascii="Arial" w:hAnsi="Arial" w:cs="Arial"/>
+          <w:sz w:val="24"/>
+          <w:lang w:val="es-AR"/>
+        </w:rPr>
+        <w:t>) que impactarán los elementos de la línea base correspondientes a cada actividad.</w:t>
+      </w:r>
+    </w:p>
+    <w:p>
+      <w:pPr>
+        <w:rPr>
+          <w:rFonts w:ascii="Arial" w:hAnsi="Arial" w:cs="Arial"/>
+          <w:b/>
+          <w:sz w:val="24"/>
+          <w:lang w:val="es-AR"/>
+        </w:rPr>
+      </w:pPr>
+      <w:r>
+        <w:rPr>
+          <w:rFonts w:ascii="Arial" w:hAnsi="Arial" w:cs="Arial"/>
+          <w:b/>
+          <w:sz w:val="24"/>
+          <w:lang w:val="es-AR"/>
+        </w:rPr>
+        <w:t>Informes y Auditorías</w:t>
+      </w:r>
+    </w:p>
+    <w:p>
+      <w:pPr>
+        <w:rPr>
+          <w:rFonts w:ascii="Arial" w:hAnsi="Arial" w:cs="Arial"/>
+          <w:sz w:val="24"/>
+          <w:lang w:val="es-AR"/>
+        </w:rPr>
+      </w:pPr>
+      <w:r>
+        <w:rPr>
+          <w:rFonts w:ascii="Arial" w:hAnsi="Arial" w:cs="Arial"/>
+          <w:sz w:val="24"/>
+          <w:lang w:val="es-AR"/>
+        </w:rPr>
+        <w:t>Cada cierto tiempo, el gestor de configuración y cambios realizará un informe para el jefe de proyecto con el fin de revisar la evolución de los defectos que se vayan registrando en el mismo.</w:t>
+      </w:r>
+    </w:p>
+    <w:p>
+      <w:pPr>
+        <w:rPr>
+          <w:rFonts w:ascii="Arial" w:hAnsi="Arial" w:cs="Arial"/>
+          <w:sz w:val="24"/>
+          <w:lang w:val="es-AR"/>
+        </w:rPr>
+      </w:pPr>
+      <w:r>
+        <w:rPr>
+          <w:rFonts w:ascii="Arial" w:hAnsi="Arial" w:cs="Arial"/>
+          <w:sz w:val="24"/>
+          <w:lang w:val="es-AR"/>
+        </w:rPr>
+        <w:t>En este informe se detallará los defectos detectados, sus prioridades, responsables de corregirlos, su estado y el procedimiento que se ha seguido o se va a seguir a la hora de resolverlos.</w:t>
+      </w:r>
+    </w:p>
+    <w:p>
+      <w:pPr>
+        <w:rPr>
+          <w:rFonts w:ascii="Arial" w:hAnsi="Arial" w:cs="Arial"/>
+          <w:sz w:val="24"/>
+          <w:lang w:val="es-AR"/>
+        </w:rPr>
+      </w:pPr>
+      <w:r>
+        <w:rPr>
+          <w:rFonts w:ascii="Arial" w:hAnsi="Arial" w:cs="Arial"/>
+          <w:sz w:val="24"/>
+          <w:lang w:val="es-AR"/>
+        </w:rPr>
         <w:lastRenderedPageBreak/>
-        <w:t>y continuar con las actividades del ciclo (Requerimientos, Análisis, Diseño, Implementación, Verificación) que impactarán los elementos de la línea base correspondientes a cada actividad.</w:t>
-      </w:r>
-    </w:p>
-    <w:p>
-      <w:pPr>
-        <w:rPr>
-          <w:rFonts w:ascii="Arial" w:hAnsi="Arial" w:cs="Arial"/>
-          <w:b/>
+        <w:t>Este nos permitirá obtener una serie de indicadores para determinar la calidad del producto que se  está desarrollando</w:t>
+      </w:r>
+      <w:r>
+        <w:rPr>
+          <w:rFonts w:ascii="Arial" w:hAnsi="Arial" w:cs="Arial"/>
           <w:sz w:val="24"/>
           <w:lang w:val="es-AR"/>
         </w:rPr>
-      </w:pPr>
-      <w:r>
-        <w:rPr>
-          <w:rFonts w:ascii="Arial" w:hAnsi="Arial" w:cs="Arial"/>
-          <w:b/>
+        <w:t>.</w:t>
+      </w:r>
+    </w:p>
+    <w:p>
+      <w:pPr>
+        <w:rPr>
+          <w:rFonts w:ascii="Arial" w:hAnsi="Arial" w:cs="Arial"/>
           <w:sz w:val="24"/>
           <w:lang w:val="es-AR"/>
         </w:rPr>
-        <w:t>Informes y Auditorías</w:t>
-      </w:r>
-    </w:p>
-    <w:p>
-      <w:pPr>
+      </w:pPr>
+      <w:r>
         <w:rPr>
           <w:rFonts w:ascii="Arial" w:hAnsi="Arial" w:cs="Arial"/>
           <w:sz w:val="24"/>
           <w:lang w:val="es-AR"/>
         </w:rPr>
-      </w:pPr>
+        <w:t>Las auditorías que se llevarán a cabo para comprobar si los cambios se han realizado correctamente serán al  final de cada iteración, pero antes de que se cree una línea base. En éstas se revisarán tanto los requisitos funcionales  y de rendimiento, como que el producto cumpla con las especificaciones d</w:t>
+      </w:r>
       <w:r>
         <w:rPr>
           <w:rFonts w:ascii="Arial" w:hAnsi="Arial" w:cs="Arial"/>
           <w:sz w:val="24"/>
           <w:lang w:val="es-AR"/>
         </w:rPr>
-        <w:t>Cada cierto tiempo, el gestor de configuración y cambios realizará un informe para el jefe de proyecto con el fin de revisar la evolución de los defectos que se vayan registrando en el mismo.</w:t>
-      </w:r>
-    </w:p>
-    <w:p>
-      <w:pPr>
-        <w:rPr>
-          <w:rFonts w:ascii="Arial" w:hAnsi="Arial" w:cs="Arial"/>
-          <w:sz w:val="24"/>
-          <w:lang w:val="es-AR"/>
-        </w:rPr>
-      </w:pPr>
-      <w:r>
-        <w:rPr>
-          <w:rFonts w:ascii="Arial" w:hAnsi="Arial" w:cs="Arial"/>
-          <w:sz w:val="24"/>
-          <w:lang w:val="es-AR"/>
-        </w:rPr>
-        <w:t>En este informe (“Informe de Evolución de Defectos”) se detallará los defectos detectados, sus prioridades, responsables de corregirlos, su estado y el procedimiento que se ha seguido o se va a seguir a la hora de resolverlos.</w:t>
-      </w:r>
-    </w:p>
-    <w:p>
-      <w:pPr>
-        <w:rPr>
-          <w:rFonts w:ascii="Arial" w:hAnsi="Arial" w:cs="Arial"/>
-          <w:sz w:val="24"/>
-          <w:lang w:val="es-AR"/>
-        </w:rPr>
-      </w:pPr>
-      <w:r>
-        <w:rPr>
-          <w:rFonts w:ascii="Arial" w:hAnsi="Arial" w:cs="Arial"/>
-          <w:sz w:val="24"/>
-          <w:lang w:val="es-AR"/>
-        </w:rPr>
-        <w:t>Este nos permitirá obtener una serie de indicadores para determinar la calidad del producto que se  está desarrollando, permitiendo al jefe de proyecto informar al cliente sobre este aspecto.</w:t>
-      </w:r>
-    </w:p>
-    <w:p>
-      <w:pPr>
-        <w:rPr>
-          <w:rFonts w:ascii="Arial" w:hAnsi="Arial" w:cs="Arial"/>
-          <w:sz w:val="24"/>
-          <w:lang w:val="es-AR"/>
-        </w:rPr>
-      </w:pPr>
-      <w:r>
-        <w:rPr>
-          <w:rFonts w:ascii="Arial" w:hAnsi="Arial" w:cs="Arial"/>
-          <w:sz w:val="24"/>
-          <w:lang w:val="es-AR"/>
-        </w:rPr>
-        <w:t>Las auditorías que se llevarán a cabo para comprobar si los cambios se han realizado correctamente serán al  final de cada iteración, pero antes de que se cree una línea base. En éstas se revisarán tanto los requisitos funcionales  y de rendimiento, como que el producto cumpla con las especificaciones detalladas en las que se define. Tomarán parte en éstas el cliente, el jefe de proyecto y el gestor de configuración.</w:t>
+        <w:t>etalladas en las que se define.</w:t>
       </w:r>
     </w:p>
     <w:sectPr>

</xml_diff>

<commit_message>
Revert "Ultimo cambio de mi parte en GCS, Cre"
This reverts commit 8e722ba4462c7df447ca322b5fad5728222a0367.
</commit_message>
<xml_diff>
--- a/GCS - Sistema Clinica.docx
+++ b/GCS - Sistema Clinica.docx
@@ -1158,6 +1158,8 @@
           <w:sz w:val="24"/>
         </w:rPr>
       </w:pPr>
+      <w:bookmarkStart w:id="0" w:name="_GoBack"/>
+      <w:bookmarkEnd w:id="0"/>
     </w:p>
     <w:p>
       <w:pPr>
@@ -1425,23 +1427,7 @@
           <w:rFonts w:ascii="Arial" w:hAnsi="Arial" w:cs="Arial"/>
           <w:sz w:val="24"/>
         </w:rPr>
-        <w:t xml:space="preserve">El formato para esta nomenclatura es: </w:t>
-      </w:r>
-      <w:proofErr w:type="spellStart"/>
-      <w:r>
-        <w:rPr>
-          <w:rFonts w:ascii="Arial" w:hAnsi="Arial" w:cs="Arial"/>
-          <w:sz w:val="24"/>
-        </w:rPr>
-        <w:t>NomenclaturaGXvY.extensión</w:t>
-      </w:r>
-      <w:proofErr w:type="spellEnd"/>
-      <w:r>
-        <w:rPr>
-          <w:rFonts w:ascii="Arial" w:hAnsi="Arial" w:cs="Arial"/>
-          <w:sz w:val="24"/>
-        </w:rPr>
-        <w:t>, donde:</w:t>
+        <w:t>El formato para esta nomenclatura es: NomenclaturaGXvY.extensión, donde:</w:t>
       </w:r>
     </w:p>
     <w:p>
@@ -1640,6 +1626,47 @@
       </w:tr>
       <w:tr>
         <w:trPr>
+          <w:trHeight w:val="360"/>
+          <w:jc w:val="center"/>
+        </w:trPr>
+        <w:tc>
+          <w:tcPr>
+            <w:tcW w:w="1732" w:type="dxa"/>
+            <w:tcBorders>
+              <w:left w:val="single" w:sz="4" w:space="0" w:color="000000"/>
+              <w:bottom w:val="single" w:sz="4" w:space="0" w:color="000000"/>
+            </w:tcBorders>
+          </w:tcPr>
+          <w:p>
+            <w:pPr>
+              <w:pStyle w:val="PSI-Normal"/>
+            </w:pPr>
+            <w:r>
+              <w:t>RQACT</w:t>
+            </w:r>
+          </w:p>
+        </w:tc>
+        <w:tc>
+          <w:tcPr>
+            <w:tcW w:w="6180" w:type="dxa"/>
+            <w:tcBorders>
+              <w:left w:val="single" w:sz="4" w:space="0" w:color="000000"/>
+              <w:bottom w:val="single" w:sz="4" w:space="0" w:color="000000"/>
+              <w:right w:val="single" w:sz="4" w:space="0" w:color="000000"/>
+            </w:tcBorders>
+          </w:tcPr>
+          <w:p>
+            <w:pPr>
+              <w:snapToGrid w:val="0"/>
+            </w:pPr>
+            <w:r>
+              <w:t>Acta de Reunión de Requerimientos</w:t>
+            </w:r>
+          </w:p>
+        </w:tc>
+      </w:tr>
+      <w:tr>
+        <w:trPr>
           <w:trHeight w:val="553"/>
           <w:jc w:val="center"/>
         </w:trPr>
@@ -1738,6 +1765,88 @@
               <w:pStyle w:val="PSI-Normal"/>
             </w:pPr>
             <w:r>
+              <w:t>RQRSU</w:t>
+            </w:r>
+          </w:p>
+        </w:tc>
+        <w:tc>
+          <w:tcPr>
+            <w:tcW w:w="6180" w:type="dxa"/>
+            <w:tcBorders>
+              <w:left w:val="single" w:sz="4" w:space="0" w:color="000000"/>
+              <w:bottom w:val="single" w:sz="4" w:space="0" w:color="000000"/>
+              <w:right w:val="single" w:sz="4" w:space="0" w:color="000000"/>
+            </w:tcBorders>
+          </w:tcPr>
+          <w:p>
+            <w:pPr>
+              <w:snapToGrid w:val="0"/>
+            </w:pPr>
+            <w:r>
+              <w:t>Requerimientos Suplementarios</w:t>
+            </w:r>
+          </w:p>
+        </w:tc>
+      </w:tr>
+      <w:tr>
+        <w:trPr>
+          <w:trHeight w:val="540"/>
+          <w:jc w:val="center"/>
+        </w:trPr>
+        <w:tc>
+          <w:tcPr>
+            <w:tcW w:w="1732" w:type="dxa"/>
+            <w:tcBorders>
+              <w:left w:val="single" w:sz="4" w:space="0" w:color="000000"/>
+              <w:bottom w:val="single" w:sz="4" w:space="0" w:color="000000"/>
+            </w:tcBorders>
+          </w:tcPr>
+          <w:p>
+            <w:pPr>
+              <w:pStyle w:val="PSI-Normal"/>
+            </w:pPr>
+            <w:r>
+              <w:t>RQDVC</w:t>
+            </w:r>
+          </w:p>
+        </w:tc>
+        <w:tc>
+          <w:tcPr>
+            <w:tcW w:w="6180" w:type="dxa"/>
+            <w:tcBorders>
+              <w:left w:val="single" w:sz="4" w:space="0" w:color="000000"/>
+              <w:bottom w:val="single" w:sz="4" w:space="0" w:color="000000"/>
+              <w:right w:val="single" w:sz="4" w:space="0" w:color="000000"/>
+            </w:tcBorders>
+          </w:tcPr>
+          <w:p>
+            <w:pPr>
+              <w:snapToGrid w:val="0"/>
+            </w:pPr>
+            <w:r>
+              <w:t>Documento de Validación con el Cliente</w:t>
+            </w:r>
+          </w:p>
+        </w:tc>
+      </w:tr>
+      <w:tr>
+        <w:trPr>
+          <w:trHeight w:val="553"/>
+          <w:jc w:val="center"/>
+        </w:trPr>
+        <w:tc>
+          <w:tcPr>
+            <w:tcW w:w="1732" w:type="dxa"/>
+            <w:tcBorders>
+              <w:left w:val="single" w:sz="4" w:space="0" w:color="000000"/>
+              <w:bottom w:val="single" w:sz="4" w:space="0" w:color="000000"/>
+            </w:tcBorders>
+          </w:tcPr>
+          <w:p>
+            <w:pPr>
+              <w:pStyle w:val="PSI-Normal"/>
+            </w:pPr>
+            <w:r>
               <w:t>RQPIU</w:t>
             </w:r>
           </w:p>
@@ -1763,6 +1872,47 @@
       </w:tr>
       <w:tr>
         <w:trPr>
+          <w:trHeight w:val="540"/>
+          <w:jc w:val="center"/>
+        </w:trPr>
+        <w:tc>
+          <w:tcPr>
+            <w:tcW w:w="1732" w:type="dxa"/>
+            <w:tcBorders>
+              <w:left w:val="single" w:sz="4" w:space="0" w:color="000000"/>
+              <w:bottom w:val="single" w:sz="4" w:space="0" w:color="000000"/>
+            </w:tcBorders>
+          </w:tcPr>
+          <w:p>
+            <w:pPr>
+              <w:pStyle w:val="PSI-Normal"/>
+            </w:pPr>
+            <w:r>
+              <w:t>RQRCA</w:t>
+            </w:r>
+          </w:p>
+        </w:tc>
+        <w:tc>
+          <w:tcPr>
+            <w:tcW w:w="6180" w:type="dxa"/>
+            <w:tcBorders>
+              <w:left w:val="single" w:sz="4" w:space="0" w:color="000000"/>
+              <w:bottom w:val="single" w:sz="4" w:space="0" w:color="000000"/>
+              <w:right w:val="single" w:sz="4" w:space="0" w:color="000000"/>
+            </w:tcBorders>
+          </w:tcPr>
+          <w:p>
+            <w:pPr>
+              <w:snapToGrid w:val="0"/>
+            </w:pPr>
+            <w:r>
+              <w:t>Requerimientos Candidatos</w:t>
+            </w:r>
+          </w:p>
+        </w:tc>
+      </w:tr>
+      <w:tr>
+        <w:trPr>
           <w:trHeight w:val="553"/>
           <w:jc w:val="center"/>
         </w:trPr>
@@ -1779,6 +1929,88 @@
               <w:pStyle w:val="PSI-Normal"/>
             </w:pPr>
             <w:r>
+              <w:t>RQALS</w:t>
+            </w:r>
+          </w:p>
+        </w:tc>
+        <w:tc>
+          <w:tcPr>
+            <w:tcW w:w="6180" w:type="dxa"/>
+            <w:tcBorders>
+              <w:left w:val="single" w:sz="4" w:space="0" w:color="000000"/>
+              <w:bottom w:val="single" w:sz="4" w:space="0" w:color="000000"/>
+              <w:right w:val="single" w:sz="4" w:space="0" w:color="000000"/>
+            </w:tcBorders>
+          </w:tcPr>
+          <w:p>
+            <w:pPr>
+              <w:snapToGrid w:val="0"/>
+            </w:pPr>
+            <w:r>
+              <w:t>Alcance del Sistema</w:t>
+            </w:r>
+          </w:p>
+        </w:tc>
+      </w:tr>
+      <w:tr>
+        <w:trPr>
+          <w:trHeight w:val="540"/>
+          <w:jc w:val="center"/>
+        </w:trPr>
+        <w:tc>
+          <w:tcPr>
+            <w:tcW w:w="1732" w:type="dxa"/>
+            <w:tcBorders>
+              <w:left w:val="single" w:sz="4" w:space="0" w:color="000000"/>
+              <w:bottom w:val="single" w:sz="4" w:space="0" w:color="000000"/>
+            </w:tcBorders>
+          </w:tcPr>
+          <w:p>
+            <w:pPr>
+              <w:pStyle w:val="PSI-Normal"/>
+            </w:pPr>
+            <w:r>
+              <w:t>RQGLO</w:t>
+            </w:r>
+          </w:p>
+        </w:tc>
+        <w:tc>
+          <w:tcPr>
+            <w:tcW w:w="6180" w:type="dxa"/>
+            <w:tcBorders>
+              <w:left w:val="single" w:sz="4" w:space="0" w:color="000000"/>
+              <w:bottom w:val="single" w:sz="4" w:space="0" w:color="000000"/>
+              <w:right w:val="single" w:sz="4" w:space="0" w:color="000000"/>
+            </w:tcBorders>
+          </w:tcPr>
+          <w:p>
+            <w:pPr>
+              <w:snapToGrid w:val="0"/>
+            </w:pPr>
+            <w:r>
+              <w:t>Glosario</w:t>
+            </w:r>
+          </w:p>
+        </w:tc>
+      </w:tr>
+      <w:tr>
+        <w:trPr>
+          <w:trHeight w:val="553"/>
+          <w:jc w:val="center"/>
+        </w:trPr>
+        <w:tc>
+          <w:tcPr>
+            <w:tcW w:w="1732" w:type="dxa"/>
+            <w:tcBorders>
+              <w:left w:val="single" w:sz="4" w:space="0" w:color="000000"/>
+              <w:bottom w:val="single" w:sz="4" w:space="0" w:color="000000"/>
+            </w:tcBorders>
+          </w:tcPr>
+          <w:p>
+            <w:pPr>
+              <w:pStyle w:val="PSI-Normal"/>
+            </w:pPr>
+            <w:r>
               <w:t>RQOODRP</w:t>
             </w:r>
           </w:p>
@@ -1844,12 +2076,12 @@
         </w:tc>
       </w:tr>
     </w:tbl>
-    <w:p>
-      <w:bookmarkStart w:id="0" w:name="_GoBack"/>
-      <w:bookmarkEnd w:id="0"/>
-    </w:p>
-    <w:p>
-      <w:r>
+    <w:p/>
+    <w:p/>
+    <w:p/>
+    <w:p>
+      <w:r>
+        <w:lastRenderedPageBreak/>
         <w:t>Diseño:</w:t>
       </w:r>
     </w:p>
@@ -2145,20 +2377,7 @@
       <w:r>
         <w:tab/>
       </w:r>
-    </w:p>
-    <w:p>
-      <w:pPr>
-        <w:pStyle w:val="Encabezado"/>
-        <w:tabs>
-          <w:tab w:val="clear" w:pos="4252"/>
-          <w:tab w:val="clear" w:pos="8504"/>
-          <w:tab w:val="left" w:pos="284"/>
-          <w:tab w:val="left" w:pos="567"/>
-          <w:tab w:val="left" w:pos="993"/>
-        </w:tabs>
-      </w:pPr>
-      <w:r>
-        <w:lastRenderedPageBreak/>
+      <w:r>
         <w:t>Implementación:</w:t>
       </w:r>
     </w:p>
@@ -2485,6 +2704,46 @@
               <w:snapToGrid w:val="0"/>
             </w:pPr>
             <w:r>
+              <w:t>IMIVU</w:t>
+            </w:r>
+          </w:p>
+        </w:tc>
+        <w:tc>
+          <w:tcPr>
+            <w:tcW w:w="6134" w:type="dxa"/>
+            <w:tcBorders>
+              <w:left w:val="single" w:sz="4" w:space="0" w:color="000000"/>
+              <w:bottom w:val="single" w:sz="4" w:space="0" w:color="000000"/>
+              <w:right w:val="single" w:sz="4" w:space="0" w:color="000000"/>
+            </w:tcBorders>
+          </w:tcPr>
+          <w:p>
+            <w:pPr>
+              <w:snapToGrid w:val="0"/>
+            </w:pPr>
+            <w:r>
+              <w:t>Informe de Verificación Unitaria</w:t>
+            </w:r>
+          </w:p>
+        </w:tc>
+      </w:tr>
+      <w:tr>
+        <w:trPr>
+          <w:jc w:val="center"/>
+        </w:trPr>
+        <w:tc>
+          <w:tcPr>
+            <w:tcW w:w="1720" w:type="dxa"/>
+            <w:tcBorders>
+              <w:left w:val="single" w:sz="4" w:space="0" w:color="000000"/>
+              <w:bottom w:val="single" w:sz="4" w:space="0" w:color="000000"/>
+            </w:tcBorders>
+          </w:tcPr>
+          <w:p>
+            <w:pPr>
+              <w:snapToGrid w:val="0"/>
+            </w:pPr>
+            <w:r>
               <w:t>IMOOPII</w:t>
             </w:r>
           </w:p>
@@ -2595,7 +2854,32 @@
       </w:tr>
     </w:tbl>
     <w:p>
-      <w:r>
+      <w:pPr>
+        <w:rPr>
+          <w:rFonts w:ascii="Arial" w:hAnsi="Arial" w:cs="Arial"/>
+          <w:sz w:val="24"/>
+        </w:rPr>
+      </w:pPr>
+    </w:p>
+    <w:p>
+      <w:pPr>
+        <w:rPr>
+          <w:rFonts w:ascii="Arial" w:hAnsi="Arial" w:cs="Arial"/>
+          <w:sz w:val="24"/>
+        </w:rPr>
+      </w:pPr>
+    </w:p>
+    <w:p>
+      <w:pPr>
+        <w:rPr>
+          <w:rFonts w:ascii="Arial" w:hAnsi="Arial" w:cs="Arial"/>
+          <w:sz w:val="24"/>
+        </w:rPr>
+      </w:pPr>
+    </w:p>
+    <w:p>
+      <w:r>
+        <w:lastRenderedPageBreak/>
         <w:t>Pruebas</w:t>
       </w:r>
       <w:r>
@@ -2755,6 +3039,49 @@
               <w:t>P</w:t>
             </w:r>
             <w:r>
+              <w:t>RDAP</w:t>
+            </w:r>
+          </w:p>
+        </w:tc>
+        <w:tc>
+          <w:tcPr>
+            <w:tcW w:w="6134" w:type="dxa"/>
+            <w:tcBorders>
+              <w:left w:val="single" w:sz="4" w:space="0" w:color="000000"/>
+              <w:bottom w:val="single" w:sz="4" w:space="0" w:color="000000"/>
+              <w:right w:val="single" w:sz="4" w:space="0" w:color="000000"/>
+            </w:tcBorders>
+          </w:tcPr>
+          <w:p>
+            <w:pPr>
+              <w:snapToGrid w:val="0"/>
+            </w:pPr>
+            <w:r>
+              <w:t>Documento de Evaluación y Ajuste del Plan de V &amp; V</w:t>
+            </w:r>
+          </w:p>
+        </w:tc>
+      </w:tr>
+      <w:tr>
+        <w:trPr>
+          <w:jc w:val="center"/>
+        </w:trPr>
+        <w:tc>
+          <w:tcPr>
+            <w:tcW w:w="1720" w:type="dxa"/>
+            <w:tcBorders>
+              <w:left w:val="single" w:sz="4" w:space="0" w:color="000000"/>
+              <w:bottom w:val="single" w:sz="4" w:space="0" w:color="000000"/>
+            </w:tcBorders>
+          </w:tcPr>
+          <w:p>
+            <w:pPr>
+              <w:snapToGrid w:val="0"/>
+            </w:pPr>
+            <w:r>
+              <w:t>P</w:t>
+            </w:r>
+            <w:r>
               <w:t>RPVI</w:t>
             </w:r>
           </w:p>
@@ -3039,7 +3366,6 @@
               <w:snapToGrid w:val="0"/>
             </w:pPr>
             <w:r>
-              <w:lastRenderedPageBreak/>
               <w:t>P</w:t>
             </w:r>
             <w:r>
@@ -3429,6 +3755,7 @@
               <w:snapToGrid w:val="0"/>
             </w:pPr>
             <w:r>
+              <w:lastRenderedPageBreak/>
               <w:t>DP</w:t>
             </w:r>
             <w:r>
@@ -3826,7 +4153,6 @@
               <w:snapToGrid w:val="0"/>
             </w:pPr>
             <w:r>
-              <w:lastRenderedPageBreak/>
               <w:t>SCMILB</w:t>
             </w:r>
           </w:p>
@@ -3922,7 +4248,7 @@
         <w:tab/>
       </w:r>
       <w:r>
-        <w:t>Gestión de Proyecto (GP):</w:t>
+        <w:t>Gestión de Calidad (SQA):</w:t>
       </w:r>
     </w:p>
     <w:p>
@@ -3932,7 +4258,6 @@
           <w:tab w:val="clear" w:pos="4252"/>
           <w:tab w:val="clear" w:pos="8504"/>
         </w:tabs>
-        <w:ind w:left="708"/>
       </w:pPr>
     </w:p>
     <w:tbl>
@@ -4021,6 +4346,435 @@
           </w:tcPr>
           <w:p>
             <w:pPr>
+              <w:pStyle w:val="Encabezado"/>
+              <w:tabs>
+                <w:tab w:val="clear" w:pos="4252"/>
+                <w:tab w:val="clear" w:pos="8504"/>
+              </w:tabs>
+              <w:snapToGrid w:val="0"/>
+            </w:pPr>
+            <w:r>
+              <w:t>SQAPLA</w:t>
+            </w:r>
+          </w:p>
+        </w:tc>
+        <w:tc>
+          <w:tcPr>
+            <w:tcW w:w="6134" w:type="dxa"/>
+            <w:tcBorders>
+              <w:left w:val="single" w:sz="4" w:space="0" w:color="000000"/>
+              <w:bottom w:val="single" w:sz="4" w:space="0" w:color="000000"/>
+              <w:right w:val="single" w:sz="4" w:space="0" w:color="000000"/>
+            </w:tcBorders>
+          </w:tcPr>
+          <w:p>
+            <w:pPr>
+              <w:snapToGrid w:val="0"/>
+            </w:pPr>
+            <w:r>
+              <w:t>Plan de Calidad</w:t>
+            </w:r>
+          </w:p>
+        </w:tc>
+      </w:tr>
+      <w:tr>
+        <w:trPr>
+          <w:jc w:val="center"/>
+        </w:trPr>
+        <w:tc>
+          <w:tcPr>
+            <w:tcW w:w="1720" w:type="dxa"/>
+            <w:tcBorders>
+              <w:left w:val="single" w:sz="4" w:space="0" w:color="000000"/>
+              <w:bottom w:val="single" w:sz="4" w:space="0" w:color="000000"/>
+            </w:tcBorders>
+          </w:tcPr>
+          <w:p>
+            <w:pPr>
+              <w:pStyle w:val="Encabezado"/>
+              <w:tabs>
+                <w:tab w:val="clear" w:pos="4252"/>
+                <w:tab w:val="clear" w:pos="8504"/>
+              </w:tabs>
+              <w:snapToGrid w:val="0"/>
+            </w:pPr>
+            <w:r>
+              <w:t>SQADAP</w:t>
+            </w:r>
+          </w:p>
+        </w:tc>
+        <w:tc>
+          <w:tcPr>
+            <w:tcW w:w="6134" w:type="dxa"/>
+            <w:tcBorders>
+              <w:left w:val="single" w:sz="4" w:space="0" w:color="000000"/>
+              <w:bottom w:val="single" w:sz="4" w:space="0" w:color="000000"/>
+              <w:right w:val="single" w:sz="4" w:space="0" w:color="000000"/>
+            </w:tcBorders>
+          </w:tcPr>
+          <w:p>
+            <w:pPr>
+              <w:snapToGrid w:val="0"/>
+            </w:pPr>
+            <w:r>
+              <w:t>Documento de Evaluación y Ajuste del Plan de Calidad</w:t>
+            </w:r>
+          </w:p>
+        </w:tc>
+      </w:tr>
+      <w:tr>
+        <w:trPr>
+          <w:jc w:val="center"/>
+        </w:trPr>
+        <w:tc>
+          <w:tcPr>
+            <w:tcW w:w="1720" w:type="dxa"/>
+            <w:tcBorders>
+              <w:left w:val="single" w:sz="4" w:space="0" w:color="000000"/>
+              <w:bottom w:val="single" w:sz="4" w:space="0" w:color="000000"/>
+            </w:tcBorders>
+          </w:tcPr>
+          <w:p>
+            <w:pPr>
+              <w:snapToGrid w:val="0"/>
+            </w:pPr>
+            <w:r>
+              <w:t>SQARTF</w:t>
+            </w:r>
+          </w:p>
+        </w:tc>
+        <w:tc>
+          <w:tcPr>
+            <w:tcW w:w="6134" w:type="dxa"/>
+            <w:tcBorders>
+              <w:left w:val="single" w:sz="4" w:space="0" w:color="000000"/>
+              <w:bottom w:val="single" w:sz="4" w:space="0" w:color="000000"/>
+              <w:right w:val="single" w:sz="4" w:space="0" w:color="000000"/>
+            </w:tcBorders>
+          </w:tcPr>
+          <w:p>
+            <w:pPr>
+              <w:snapToGrid w:val="0"/>
+            </w:pPr>
+            <w:r>
+              <w:t>Informe de RTF</w:t>
+            </w:r>
+          </w:p>
+        </w:tc>
+      </w:tr>
+      <w:tr>
+        <w:trPr>
+          <w:jc w:val="center"/>
+        </w:trPr>
+        <w:tc>
+          <w:tcPr>
+            <w:tcW w:w="1720" w:type="dxa"/>
+            <w:tcBorders>
+              <w:left w:val="single" w:sz="4" w:space="0" w:color="000000"/>
+              <w:bottom w:val="single" w:sz="4" w:space="0" w:color="000000"/>
+            </w:tcBorders>
+          </w:tcPr>
+          <w:p>
+            <w:pPr>
+              <w:pStyle w:val="Encabezado"/>
+              <w:tabs>
+                <w:tab w:val="clear" w:pos="4252"/>
+                <w:tab w:val="clear" w:pos="8504"/>
+              </w:tabs>
+              <w:snapToGrid w:val="0"/>
+            </w:pPr>
+            <w:r>
+              <w:t>SQAES</w:t>
+            </w:r>
+          </w:p>
+        </w:tc>
+        <w:tc>
+          <w:tcPr>
+            <w:tcW w:w="6134" w:type="dxa"/>
+            <w:tcBorders>
+              <w:left w:val="single" w:sz="4" w:space="0" w:color="000000"/>
+              <w:bottom w:val="single" w:sz="4" w:space="0" w:color="000000"/>
+              <w:right w:val="single" w:sz="4" w:space="0" w:color="000000"/>
+            </w:tcBorders>
+          </w:tcPr>
+          <w:p>
+            <w:pPr>
+              <w:snapToGrid w:val="0"/>
+            </w:pPr>
+            <w:r>
+              <w:t>Entrega Semanal de SQA</w:t>
+            </w:r>
+          </w:p>
+        </w:tc>
+      </w:tr>
+      <w:tr>
+        <w:trPr>
+          <w:jc w:val="center"/>
+        </w:trPr>
+        <w:tc>
+          <w:tcPr>
+            <w:tcW w:w="1720" w:type="dxa"/>
+            <w:tcBorders>
+              <w:left w:val="single" w:sz="4" w:space="0" w:color="000000"/>
+              <w:bottom w:val="single" w:sz="4" w:space="0" w:color="000000"/>
+            </w:tcBorders>
+          </w:tcPr>
+          <w:p>
+            <w:pPr>
+              <w:snapToGrid w:val="0"/>
+            </w:pPr>
+            <w:r>
+              <w:t>SQAIR</w:t>
+            </w:r>
+          </w:p>
+        </w:tc>
+        <w:tc>
+          <w:tcPr>
+            <w:tcW w:w="6134" w:type="dxa"/>
+            <w:tcBorders>
+              <w:left w:val="single" w:sz="4" w:space="0" w:color="000000"/>
+              <w:bottom w:val="single" w:sz="4" w:space="0" w:color="000000"/>
+              <w:right w:val="single" w:sz="4" w:space="0" w:color="000000"/>
+            </w:tcBorders>
+          </w:tcPr>
+          <w:p>
+            <w:pPr>
+              <w:snapToGrid w:val="0"/>
+            </w:pPr>
+            <w:r>
+              <w:t>Informe de Revisión de SQA</w:t>
+            </w:r>
+          </w:p>
+        </w:tc>
+      </w:tr>
+      <w:tr>
+        <w:trPr>
+          <w:jc w:val="center"/>
+        </w:trPr>
+        <w:tc>
+          <w:tcPr>
+            <w:tcW w:w="1720" w:type="dxa"/>
+            <w:tcBorders>
+              <w:left w:val="single" w:sz="4" w:space="0" w:color="000000"/>
+              <w:bottom w:val="single" w:sz="4" w:space="0" w:color="000000"/>
+            </w:tcBorders>
+          </w:tcPr>
+          <w:p>
+            <w:pPr>
+              <w:snapToGrid w:val="0"/>
+            </w:pPr>
+            <w:r>
+              <w:lastRenderedPageBreak/>
+              <w:t>SQADV</w:t>
+            </w:r>
+          </w:p>
+        </w:tc>
+        <w:tc>
+          <w:tcPr>
+            <w:tcW w:w="6134" w:type="dxa"/>
+            <w:tcBorders>
+              <w:left w:val="single" w:sz="4" w:space="0" w:color="000000"/>
+              <w:bottom w:val="single" w:sz="4" w:space="0" w:color="000000"/>
+              <w:right w:val="single" w:sz="4" w:space="0" w:color="000000"/>
+            </w:tcBorders>
+          </w:tcPr>
+          <w:p>
+            <w:pPr>
+              <w:snapToGrid w:val="0"/>
+            </w:pPr>
+            <w:r>
+              <w:t>Descripción de la Versión</w:t>
+            </w:r>
+          </w:p>
+        </w:tc>
+      </w:tr>
+      <w:tr>
+        <w:trPr>
+          <w:jc w:val="center"/>
+        </w:trPr>
+        <w:tc>
+          <w:tcPr>
+            <w:tcW w:w="1720" w:type="dxa"/>
+            <w:tcBorders>
+              <w:left w:val="single" w:sz="4" w:space="0" w:color="000000"/>
+              <w:bottom w:val="single" w:sz="4" w:space="0" w:color="000000"/>
+            </w:tcBorders>
+          </w:tcPr>
+          <w:p>
+            <w:pPr>
+              <w:snapToGrid w:val="0"/>
+            </w:pPr>
+            <w:r>
+              <w:t>SQANV</w:t>
+            </w:r>
+          </w:p>
+        </w:tc>
+        <w:tc>
+          <w:tcPr>
+            <w:tcW w:w="6134" w:type="dxa"/>
+            <w:tcBorders>
+              <w:left w:val="single" w:sz="4" w:space="0" w:color="000000"/>
+              <w:bottom w:val="single" w:sz="4" w:space="0" w:color="000000"/>
+              <w:right w:val="single" w:sz="4" w:space="0" w:color="000000"/>
+            </w:tcBorders>
+          </w:tcPr>
+          <w:p>
+            <w:pPr>
+              <w:snapToGrid w:val="0"/>
+            </w:pPr>
+            <w:r>
+              <w:t>Notas de la Versión</w:t>
+            </w:r>
+          </w:p>
+        </w:tc>
+      </w:tr>
+      <w:tr>
+        <w:trPr>
+          <w:jc w:val="center"/>
+        </w:trPr>
+        <w:tc>
+          <w:tcPr>
+            <w:tcW w:w="1720" w:type="dxa"/>
+            <w:tcBorders>
+              <w:left w:val="single" w:sz="4" w:space="0" w:color="000000"/>
+              <w:bottom w:val="single" w:sz="4" w:space="0" w:color="000000"/>
+            </w:tcBorders>
+          </w:tcPr>
+          <w:p>
+            <w:pPr>
+              <w:pStyle w:val="Encabezado"/>
+              <w:tabs>
+                <w:tab w:val="clear" w:pos="4252"/>
+                <w:tab w:val="clear" w:pos="8504"/>
+              </w:tabs>
+              <w:snapToGrid w:val="0"/>
+            </w:pPr>
+            <w:r>
+              <w:t>SQAIF</w:t>
+            </w:r>
+          </w:p>
+        </w:tc>
+        <w:tc>
+          <w:tcPr>
+            <w:tcW w:w="6134" w:type="dxa"/>
+            <w:tcBorders>
+              <w:left w:val="single" w:sz="4" w:space="0" w:color="000000"/>
+              <w:bottom w:val="single" w:sz="4" w:space="0" w:color="000000"/>
+              <w:right w:val="single" w:sz="4" w:space="0" w:color="000000"/>
+            </w:tcBorders>
+          </w:tcPr>
+          <w:p>
+            <w:pPr>
+              <w:snapToGrid w:val="0"/>
+            </w:pPr>
+            <w:r>
+              <w:t>Informe Final de SQA</w:t>
+            </w:r>
+          </w:p>
+        </w:tc>
+      </w:tr>
+    </w:tbl>
+    <w:p>
+      <w:r>
+        <w:t>Gestión de Proyecto (GP):</w:t>
+      </w:r>
+    </w:p>
+    <w:p>
+      <w:pPr>
+        <w:pStyle w:val="Encabezado"/>
+        <w:tabs>
+          <w:tab w:val="clear" w:pos="4252"/>
+          <w:tab w:val="clear" w:pos="8504"/>
+        </w:tabs>
+        <w:ind w:left="708"/>
+      </w:pPr>
+    </w:p>
+    <w:tbl>
+      <w:tblPr>
+        <w:tblW w:w="0" w:type="auto"/>
+        <w:jc w:val="center"/>
+        <w:tblLayout w:type="fixed"/>
+        <w:tblCellMar>
+          <w:left w:w="70" w:type="dxa"/>
+          <w:right w:w="70" w:type="dxa"/>
+        </w:tblCellMar>
+        <w:tblLook w:val="0000" w:firstRow="0" w:lastRow="0" w:firstColumn="0" w:lastColumn="0" w:noHBand="0" w:noVBand="0"/>
+      </w:tblPr>
+      <w:tblGrid>
+        <w:gridCol w:w="1720"/>
+        <w:gridCol w:w="6134"/>
+      </w:tblGrid>
+      <w:tr>
+        <w:trPr>
+          <w:jc w:val="center"/>
+        </w:trPr>
+        <w:tc>
+          <w:tcPr>
+            <w:tcW w:w="1720" w:type="dxa"/>
+            <w:tcBorders>
+              <w:top w:val="single" w:sz="4" w:space="0" w:color="000000"/>
+              <w:left w:val="single" w:sz="4" w:space="0" w:color="000000"/>
+              <w:bottom w:val="single" w:sz="4" w:space="0" w:color="000000"/>
+            </w:tcBorders>
+            <w:shd w:val="clear" w:color="auto" w:fill="C0C0C0"/>
+          </w:tcPr>
+          <w:p>
+            <w:pPr>
+              <w:pStyle w:val="estilo"/>
+              <w:snapToGrid w:val="0"/>
+              <w:rPr>
+                <w:rFonts w:ascii="Calibri" w:eastAsia="Calibri" w:hAnsi="Calibri"/>
+                <w:sz w:val="22"/>
+                <w:szCs w:val="22"/>
+                <w:lang w:val="es-AR" w:eastAsia="en-US"/>
+              </w:rPr>
+            </w:pPr>
+            <w:r>
+              <w:rPr>
+                <w:rFonts w:ascii="Calibri" w:eastAsia="Calibri" w:hAnsi="Calibri"/>
+                <w:sz w:val="22"/>
+                <w:szCs w:val="22"/>
+                <w:lang w:val="es-AR" w:eastAsia="en-US"/>
+              </w:rPr>
+              <w:t>Nomenclatura</w:t>
+            </w:r>
+          </w:p>
+        </w:tc>
+        <w:tc>
+          <w:tcPr>
+            <w:tcW w:w="6134" w:type="dxa"/>
+            <w:tcBorders>
+              <w:top w:val="single" w:sz="4" w:space="0" w:color="000000"/>
+              <w:left w:val="single" w:sz="4" w:space="0" w:color="000000"/>
+              <w:bottom w:val="single" w:sz="4" w:space="0" w:color="000000"/>
+              <w:right w:val="single" w:sz="4" w:space="0" w:color="000000"/>
+            </w:tcBorders>
+            <w:shd w:val="clear" w:color="auto" w:fill="C0C0C0"/>
+          </w:tcPr>
+          <w:p>
+            <w:pPr>
+              <w:snapToGrid w:val="0"/>
+            </w:pPr>
+            <w:r>
+              <w:t>Entregable</w:t>
+            </w:r>
+          </w:p>
+        </w:tc>
+      </w:tr>
+      <w:tr>
+        <w:trPr>
+          <w:jc w:val="center"/>
+        </w:trPr>
+        <w:tc>
+          <w:tcPr>
+            <w:tcW w:w="1720" w:type="dxa"/>
+            <w:tcBorders>
+              <w:left w:val="single" w:sz="4" w:space="0" w:color="000000"/>
+              <w:bottom w:val="single" w:sz="4" w:space="0" w:color="000000"/>
+            </w:tcBorders>
+          </w:tcPr>
+          <w:p>
+            <w:pPr>
               <w:pStyle w:val="estilo"/>
               <w:snapToGrid w:val="0"/>
               <w:rPr>
@@ -4143,6 +4897,112 @@
                 <w:szCs w:val="22"/>
                 <w:lang w:val="es-AR" w:eastAsia="en-US"/>
               </w:rPr>
+              <w:t>GPEM</w:t>
+            </w:r>
+          </w:p>
+        </w:tc>
+        <w:tc>
+          <w:tcPr>
+            <w:tcW w:w="6134" w:type="dxa"/>
+            <w:tcBorders>
+              <w:left w:val="single" w:sz="4" w:space="0" w:color="000000"/>
+              <w:bottom w:val="single" w:sz="4" w:space="0" w:color="000000"/>
+              <w:right w:val="single" w:sz="4" w:space="0" w:color="000000"/>
+            </w:tcBorders>
+          </w:tcPr>
+          <w:p>
+            <w:pPr>
+              <w:snapToGrid w:val="0"/>
+            </w:pPr>
+            <w:r>
+              <w:t>Estimaciones y Mediciones</w:t>
+            </w:r>
+          </w:p>
+        </w:tc>
+      </w:tr>
+      <w:tr>
+        <w:trPr>
+          <w:jc w:val="center"/>
+        </w:trPr>
+        <w:tc>
+          <w:tcPr>
+            <w:tcW w:w="1720" w:type="dxa"/>
+            <w:tcBorders>
+              <w:left w:val="single" w:sz="4" w:space="0" w:color="000000"/>
+              <w:bottom w:val="single" w:sz="4" w:space="0" w:color="000000"/>
+            </w:tcBorders>
+          </w:tcPr>
+          <w:p>
+            <w:pPr>
+              <w:pStyle w:val="estilo"/>
+              <w:snapToGrid w:val="0"/>
+              <w:rPr>
+                <w:rFonts w:ascii="Calibri" w:eastAsia="Calibri" w:hAnsi="Calibri"/>
+                <w:sz w:val="22"/>
+                <w:szCs w:val="22"/>
+                <w:lang w:val="es-AR" w:eastAsia="en-US"/>
+              </w:rPr>
+            </w:pPr>
+            <w:r>
+              <w:rPr>
+                <w:rFonts w:ascii="Calibri" w:eastAsia="Calibri" w:hAnsi="Calibri"/>
+                <w:sz w:val="22"/>
+                <w:szCs w:val="22"/>
+                <w:lang w:val="es-AR" w:eastAsia="en-US"/>
+              </w:rPr>
+              <w:t>GPDRI</w:t>
+            </w:r>
+          </w:p>
+        </w:tc>
+        <w:tc>
+          <w:tcPr>
+            <w:tcW w:w="6134" w:type="dxa"/>
+            <w:tcBorders>
+              <w:left w:val="single" w:sz="4" w:space="0" w:color="000000"/>
+              <w:bottom w:val="single" w:sz="4" w:space="0" w:color="000000"/>
+              <w:right w:val="single" w:sz="4" w:space="0" w:color="000000"/>
+            </w:tcBorders>
+          </w:tcPr>
+          <w:p>
+            <w:pPr>
+              <w:snapToGrid w:val="0"/>
+            </w:pPr>
+            <w:r>
+              <w:t>Documento de Riesgos</w:t>
+            </w:r>
+          </w:p>
+        </w:tc>
+      </w:tr>
+      <w:tr>
+        <w:trPr>
+          <w:jc w:val="center"/>
+        </w:trPr>
+        <w:tc>
+          <w:tcPr>
+            <w:tcW w:w="1720" w:type="dxa"/>
+            <w:tcBorders>
+              <w:left w:val="single" w:sz="4" w:space="0" w:color="000000"/>
+              <w:bottom w:val="single" w:sz="4" w:space="0" w:color="000000"/>
+            </w:tcBorders>
+          </w:tcPr>
+          <w:p>
+            <w:pPr>
+              <w:pStyle w:val="estilo"/>
+              <w:snapToGrid w:val="0"/>
+              <w:rPr>
+                <w:rFonts w:ascii="Calibri" w:eastAsia="Calibri" w:hAnsi="Calibri"/>
+                <w:sz w:val="22"/>
+                <w:szCs w:val="22"/>
+                <w:lang w:val="es-AR" w:eastAsia="en-US"/>
+              </w:rPr>
+            </w:pPr>
+            <w:r>
+              <w:rPr>
+                <w:rFonts w:ascii="Calibri" w:eastAsia="Calibri" w:hAnsi="Calibri"/>
+                <w:sz w:val="22"/>
+                <w:szCs w:val="22"/>
+                <w:lang w:val="es-AR" w:eastAsia="en-US"/>
+              </w:rPr>
               <w:t>GPRAC</w:t>
             </w:r>
           </w:p>
@@ -4249,6 +5109,59 @@
                 <w:szCs w:val="22"/>
                 <w:lang w:val="es-AR" w:eastAsia="en-US"/>
               </w:rPr>
+              <w:t>GPARE</w:t>
+            </w:r>
+          </w:p>
+        </w:tc>
+        <w:tc>
+          <w:tcPr>
+            <w:tcW w:w="6134" w:type="dxa"/>
+            <w:tcBorders>
+              <w:left w:val="single" w:sz="4" w:space="0" w:color="000000"/>
+              <w:bottom w:val="single" w:sz="4" w:space="0" w:color="000000"/>
+              <w:right w:val="single" w:sz="4" w:space="0" w:color="000000"/>
+            </w:tcBorders>
+          </w:tcPr>
+          <w:p>
+            <w:pPr>
+              <w:snapToGrid w:val="0"/>
+            </w:pPr>
+            <w:r>
+              <w:t>Acta de la Reunión de Equipo</w:t>
+            </w:r>
+          </w:p>
+        </w:tc>
+      </w:tr>
+      <w:tr>
+        <w:trPr>
+          <w:jc w:val="center"/>
+        </w:trPr>
+        <w:tc>
+          <w:tcPr>
+            <w:tcW w:w="1720" w:type="dxa"/>
+            <w:tcBorders>
+              <w:left w:val="single" w:sz="4" w:space="0" w:color="000000"/>
+              <w:bottom w:val="single" w:sz="4" w:space="0" w:color="000000"/>
+            </w:tcBorders>
+          </w:tcPr>
+          <w:p>
+            <w:pPr>
+              <w:pStyle w:val="estilo"/>
+              <w:snapToGrid w:val="0"/>
+              <w:rPr>
+                <w:rFonts w:ascii="Calibri" w:eastAsia="Calibri" w:hAnsi="Calibri"/>
+                <w:sz w:val="22"/>
+                <w:szCs w:val="22"/>
+                <w:lang w:val="es-AR" w:eastAsia="en-US"/>
+              </w:rPr>
+            </w:pPr>
+            <w:r>
+              <w:rPr>
+                <w:rFonts w:ascii="Calibri" w:eastAsia="Calibri" w:hAnsi="Calibri"/>
+                <w:sz w:val="22"/>
+                <w:szCs w:val="22"/>
+                <w:lang w:val="es-AR" w:eastAsia="en-US"/>
+              </w:rPr>
               <w:t>GPPIT</w:t>
             </w:r>
           </w:p>
@@ -4339,6 +5252,165 @@
           </w:tcPr>
           <w:p>
             <w:pPr>
+              <w:pStyle w:val="estilo"/>
+              <w:snapToGrid w:val="0"/>
+              <w:rPr>
+                <w:rFonts w:ascii="Calibri" w:eastAsia="Calibri" w:hAnsi="Calibri"/>
+                <w:sz w:val="22"/>
+                <w:szCs w:val="22"/>
+                <w:lang w:val="es-AR" w:eastAsia="en-US"/>
+              </w:rPr>
+            </w:pPr>
+            <w:r>
+              <w:rPr>
+                <w:rFonts w:ascii="Calibri" w:eastAsia="Calibri" w:hAnsi="Calibri"/>
+                <w:sz w:val="22"/>
+                <w:szCs w:val="22"/>
+                <w:lang w:val="es-AR" w:eastAsia="en-US"/>
+              </w:rPr>
+              <w:t>GPICF</w:t>
+            </w:r>
+          </w:p>
+        </w:tc>
+        <w:tc>
+          <w:tcPr>
+            <w:tcW w:w="6134" w:type="dxa"/>
+            <w:tcBorders>
+              <w:left w:val="single" w:sz="4" w:space="0" w:color="000000"/>
+              <w:bottom w:val="single" w:sz="4" w:space="0" w:color="000000"/>
+              <w:right w:val="single" w:sz="4" w:space="0" w:color="000000"/>
+            </w:tcBorders>
+          </w:tcPr>
+          <w:p>
+            <w:pPr>
+              <w:snapToGrid w:val="0"/>
+            </w:pPr>
+            <w:r>
+              <w:t>Informe de Conclusiones de la Fase</w:t>
+            </w:r>
+          </w:p>
+        </w:tc>
+      </w:tr>
+      <w:tr>
+        <w:trPr>
+          <w:jc w:val="center"/>
+        </w:trPr>
+        <w:tc>
+          <w:tcPr>
+            <w:tcW w:w="1720" w:type="dxa"/>
+            <w:tcBorders>
+              <w:left w:val="single" w:sz="4" w:space="0" w:color="000000"/>
+              <w:bottom w:val="single" w:sz="4" w:space="0" w:color="000000"/>
+            </w:tcBorders>
+          </w:tcPr>
+          <w:p>
+            <w:pPr>
+              <w:pStyle w:val="estilo"/>
+              <w:snapToGrid w:val="0"/>
+              <w:rPr>
+                <w:rFonts w:ascii="Calibri" w:eastAsia="Calibri" w:hAnsi="Calibri"/>
+                <w:sz w:val="22"/>
+                <w:szCs w:val="22"/>
+                <w:lang w:val="es-AR" w:eastAsia="en-US"/>
+              </w:rPr>
+            </w:pPr>
+            <w:r>
+              <w:rPr>
+                <w:rFonts w:ascii="Calibri" w:eastAsia="Calibri" w:hAnsi="Calibri"/>
+                <w:sz w:val="22"/>
+                <w:szCs w:val="22"/>
+                <w:lang w:val="es-AR" w:eastAsia="en-US"/>
+              </w:rPr>
+              <w:t>GPPDP</w:t>
+            </w:r>
+          </w:p>
+        </w:tc>
+        <w:tc>
+          <w:tcPr>
+            <w:tcW w:w="6134" w:type="dxa"/>
+            <w:tcBorders>
+              <w:left w:val="single" w:sz="4" w:space="0" w:color="000000"/>
+              <w:bottom w:val="single" w:sz="4" w:space="0" w:color="000000"/>
+              <w:right w:val="single" w:sz="4" w:space="0" w:color="000000"/>
+            </w:tcBorders>
+          </w:tcPr>
+          <w:p>
+            <w:pPr>
+              <w:snapToGrid w:val="0"/>
+            </w:pPr>
+            <w:r>
+              <w:t>Presentación al Director del Proyecto</w:t>
+            </w:r>
+          </w:p>
+        </w:tc>
+      </w:tr>
+      <w:tr>
+        <w:trPr>
+          <w:jc w:val="center"/>
+        </w:trPr>
+        <w:tc>
+          <w:tcPr>
+            <w:tcW w:w="1720" w:type="dxa"/>
+            <w:tcBorders>
+              <w:left w:val="single" w:sz="4" w:space="0" w:color="000000"/>
+              <w:bottom w:val="single" w:sz="4" w:space="0" w:color="000000"/>
+            </w:tcBorders>
+          </w:tcPr>
+          <w:p>
+            <w:pPr>
+              <w:pStyle w:val="estilo"/>
+              <w:snapToGrid w:val="0"/>
+              <w:rPr>
+                <w:rFonts w:ascii="Calibri" w:eastAsia="Calibri" w:hAnsi="Calibri"/>
+                <w:sz w:val="22"/>
+                <w:szCs w:val="22"/>
+                <w:lang w:val="es-AR" w:eastAsia="en-US"/>
+              </w:rPr>
+            </w:pPr>
+            <w:r>
+              <w:rPr>
+                <w:rFonts w:ascii="Calibri" w:eastAsia="Calibri" w:hAnsi="Calibri"/>
+                <w:sz w:val="22"/>
+                <w:szCs w:val="22"/>
+                <w:lang w:val="es-AR" w:eastAsia="en-US"/>
+              </w:rPr>
+              <w:t>GPARD</w:t>
+            </w:r>
+          </w:p>
+        </w:tc>
+        <w:tc>
+          <w:tcPr>
+            <w:tcW w:w="6134" w:type="dxa"/>
+            <w:tcBorders>
+              <w:left w:val="single" w:sz="4" w:space="0" w:color="000000"/>
+              <w:bottom w:val="single" w:sz="4" w:space="0" w:color="000000"/>
+              <w:right w:val="single" w:sz="4" w:space="0" w:color="000000"/>
+            </w:tcBorders>
+          </w:tcPr>
+          <w:p>
+            <w:pPr>
+              <w:snapToGrid w:val="0"/>
+            </w:pPr>
+            <w:r>
+              <w:t>Acta de la Reunión con el Director del Proyecto</w:t>
+            </w:r>
+          </w:p>
+        </w:tc>
+      </w:tr>
+      <w:tr>
+        <w:trPr>
+          <w:jc w:val="center"/>
+        </w:trPr>
+        <w:tc>
+          <w:tcPr>
+            <w:tcW w:w="1720" w:type="dxa"/>
+            <w:tcBorders>
+              <w:left w:val="single" w:sz="4" w:space="0" w:color="000000"/>
+              <w:bottom w:val="single" w:sz="4" w:space="0" w:color="000000"/>
+            </w:tcBorders>
+          </w:tcPr>
+          <w:p>
+            <w:pPr>
               <w:pStyle w:val="Encabezado"/>
               <w:tabs>
                 <w:tab w:val="clear" w:pos="4252"/>
@@ -4370,6 +5442,51 @@
           </w:p>
         </w:tc>
       </w:tr>
+      <w:tr>
+        <w:trPr>
+          <w:jc w:val="center"/>
+        </w:trPr>
+        <w:tc>
+          <w:tcPr>
+            <w:tcW w:w="1720" w:type="dxa"/>
+            <w:tcBorders>
+              <w:left w:val="single" w:sz="4" w:space="0" w:color="000000"/>
+              <w:bottom w:val="single" w:sz="4" w:space="0" w:color="000000"/>
+            </w:tcBorders>
+          </w:tcPr>
+          <w:p>
+            <w:pPr>
+              <w:pStyle w:val="Encabezado"/>
+              <w:tabs>
+                <w:tab w:val="clear" w:pos="4252"/>
+                <w:tab w:val="clear" w:pos="8504"/>
+              </w:tabs>
+              <w:snapToGrid w:val="0"/>
+            </w:pPr>
+            <w:r>
+              <w:t>GPIARI</w:t>
+            </w:r>
+          </w:p>
+        </w:tc>
+        <w:tc>
+          <w:tcPr>
+            <w:tcW w:w="6134" w:type="dxa"/>
+            <w:tcBorders>
+              <w:left w:val="single" w:sz="4" w:space="0" w:color="000000"/>
+              <w:bottom w:val="single" w:sz="4" w:space="0" w:color="000000"/>
+              <w:right w:val="single" w:sz="4" w:space="0" w:color="000000"/>
+            </w:tcBorders>
+          </w:tcPr>
+          <w:p>
+            <w:pPr>
+              <w:snapToGrid w:val="0"/>
+            </w:pPr>
+            <w:r>
+              <w:t>Acta de la Reunión de Integración</w:t>
+            </w:r>
+          </w:p>
+        </w:tc>
+      </w:tr>
     </w:tbl>
     <w:p>
       <w:pPr>
@@ -4398,6 +5515,7 @@
           <w:sz w:val="24"/>
           <w:lang w:val="es-AR"/>
         </w:rPr>
+        <w:lastRenderedPageBreak/>
         <w:t>Control de Configuración</w:t>
       </w:r>
     </w:p>
@@ -4535,7 +5653,6 @@
           <w:sz w:val="24"/>
           <w:lang w:val="es-AR"/>
         </w:rPr>
-        <w:lastRenderedPageBreak/>
         <w:t>•</w:t>
       </w:r>
       <w:r>
@@ -4728,7 +5845,7 @@
           <w:sz w:val="24"/>
           <w:lang w:val="es-AR"/>
         </w:rPr>
-        <w:t xml:space="preserve">Recordando que nos basamos en un proceso de desarrollo incremental e iterativo, donde en cada iteración se realizan tareas de Análisis de requerimientos, Diseño, Implementación y Verificación; se debe introducir el cambio en el área que lo originó y continuar con las actividades del ciclo (Requerimientos, Análisis, Diseño, Implementación, </w:t>
+        <w:t xml:space="preserve">Recordando que nos basamos en un proceso de desarrollo incremental e iterativo, donde en cada iteración se realizan tareas de Análisis de requerimientos, Diseño, Implementación y Verificación; se debe introducir el cambio en el área que lo originó </w:t>
       </w:r>
       <w:r>
         <w:rPr>
@@ -4736,119 +5853,95 @@
           <w:sz w:val="24"/>
           <w:lang w:val="es-AR"/>
         </w:rPr>
-        <w:t>Pruebas</w:t>
-      </w:r>
-      <w:r>
-        <w:rPr>
-          <w:rFonts w:ascii="Arial" w:hAnsi="Arial" w:cs="Arial"/>
+        <w:lastRenderedPageBreak/>
+        <w:t>y continuar con las actividades del ciclo (Requerimientos, Análisis, Diseño, Implementación, Verificación) que impactarán los elementos de la línea base correspondientes a cada actividad.</w:t>
+      </w:r>
+    </w:p>
+    <w:p>
+      <w:pPr>
+        <w:rPr>
+          <w:rFonts w:ascii="Arial" w:hAnsi="Arial" w:cs="Arial"/>
+          <w:b/>
           <w:sz w:val="24"/>
           <w:lang w:val="es-AR"/>
         </w:rPr>
-        <w:t>) que impactarán los elementos de la línea base correspondientes a cada actividad.</w:t>
-      </w:r>
-    </w:p>
-    <w:p>
-      <w:pPr>
+      </w:pPr>
+      <w:r>
         <w:rPr>
           <w:rFonts w:ascii="Arial" w:hAnsi="Arial" w:cs="Arial"/>
           <w:b/>
           <w:sz w:val="24"/>
           <w:lang w:val="es-AR"/>
         </w:rPr>
-      </w:pPr>
-      <w:r>
-        <w:rPr>
-          <w:rFonts w:ascii="Arial" w:hAnsi="Arial" w:cs="Arial"/>
-          <w:b/>
+        <w:t>Informes y Auditorías</w:t>
+      </w:r>
+    </w:p>
+    <w:p>
+      <w:pPr>
+        <w:rPr>
+          <w:rFonts w:ascii="Arial" w:hAnsi="Arial" w:cs="Arial"/>
           <w:sz w:val="24"/>
           <w:lang w:val="es-AR"/>
         </w:rPr>
-        <w:t>Informes y Auditorías</w:t>
-      </w:r>
-    </w:p>
-    <w:p>
-      <w:pPr>
+      </w:pPr>
+      <w:r>
         <w:rPr>
           <w:rFonts w:ascii="Arial" w:hAnsi="Arial" w:cs="Arial"/>
           <w:sz w:val="24"/>
           <w:lang w:val="es-AR"/>
         </w:rPr>
-      </w:pPr>
-      <w:r>
+        <w:t>Cada cierto tiempo, el gestor de configuración y cambios realizará un informe para el jefe de proyecto con el fin de revisar la evolución de los defectos que se vayan registrando en el mismo.</w:t>
+      </w:r>
+    </w:p>
+    <w:p>
+      <w:pPr>
         <w:rPr>
           <w:rFonts w:ascii="Arial" w:hAnsi="Arial" w:cs="Arial"/>
           <w:sz w:val="24"/>
           <w:lang w:val="es-AR"/>
         </w:rPr>
-        <w:t>Cada cierto tiempo, el gestor de configuración y cambios realizará un informe para el jefe de proyecto con el fin de revisar la evolución de los defectos que se vayan registrando en el mismo.</w:t>
-      </w:r>
-    </w:p>
-    <w:p>
-      <w:pPr>
+      </w:pPr>
+      <w:r>
         <w:rPr>
           <w:rFonts w:ascii="Arial" w:hAnsi="Arial" w:cs="Arial"/>
           <w:sz w:val="24"/>
           <w:lang w:val="es-AR"/>
         </w:rPr>
-      </w:pPr>
-      <w:r>
+        <w:t>En este informe (“Informe de Evolución de Defectos”) se detallará los defectos detectados, sus prioridades, responsables de corregirlos, su estado y el procedimiento que se ha seguido o se va a seguir a la hora de resolverlos.</w:t>
+      </w:r>
+    </w:p>
+    <w:p>
+      <w:pPr>
         <w:rPr>
           <w:rFonts w:ascii="Arial" w:hAnsi="Arial" w:cs="Arial"/>
           <w:sz w:val="24"/>
           <w:lang w:val="es-AR"/>
         </w:rPr>
-        <w:t>En este informe se detallará los defectos detectados, sus prioridades, responsables de corregirlos, su estado y el procedimiento que se ha seguido o se va a seguir a la hora de resolverlos.</w:t>
-      </w:r>
-    </w:p>
-    <w:p>
-      <w:pPr>
+      </w:pPr>
+      <w:r>
         <w:rPr>
           <w:rFonts w:ascii="Arial" w:hAnsi="Arial" w:cs="Arial"/>
           <w:sz w:val="24"/>
           <w:lang w:val="es-AR"/>
         </w:rPr>
-      </w:pPr>
-      <w:r>
+        <w:t>Este nos permitirá obtener una serie de indicadores para determinar la calidad del producto que se  está desarrollando, permitiendo al jefe de proyecto informar al cliente sobre este aspecto.</w:t>
+      </w:r>
+    </w:p>
+    <w:p>
+      <w:pPr>
         <w:rPr>
           <w:rFonts w:ascii="Arial" w:hAnsi="Arial" w:cs="Arial"/>
           <w:sz w:val="24"/>
           <w:lang w:val="es-AR"/>
         </w:rPr>
-        <w:lastRenderedPageBreak/>
-        <w:t>Este nos permitirá obtener una serie de indicadores para determinar la calidad del producto que se  está desarrollando</w:t>
-      </w:r>
+      </w:pPr>
       <w:r>
         <w:rPr>
           <w:rFonts w:ascii="Arial" w:hAnsi="Arial" w:cs="Arial"/>
           <w:sz w:val="24"/>
           <w:lang w:val="es-AR"/>
         </w:rPr>
-        <w:t>.</w:t>
-      </w:r>
-    </w:p>
-    <w:p>
-      <w:pPr>
-        <w:rPr>
-          <w:rFonts w:ascii="Arial" w:hAnsi="Arial" w:cs="Arial"/>
-          <w:sz w:val="24"/>
-          <w:lang w:val="es-AR"/>
-        </w:rPr>
-      </w:pPr>
-      <w:r>
-        <w:rPr>
-          <w:rFonts w:ascii="Arial" w:hAnsi="Arial" w:cs="Arial"/>
-          <w:sz w:val="24"/>
-          <w:lang w:val="es-AR"/>
-        </w:rPr>
-        <w:t>Las auditorías que se llevarán a cabo para comprobar si los cambios se han realizado correctamente serán al  final de cada iteración, pero antes de que se cree una línea base. En éstas se revisarán tanto los requisitos funcionales  y de rendimiento, como que el producto cumpla con las especificaciones d</w:t>
-      </w:r>
-      <w:r>
-        <w:rPr>
-          <w:rFonts w:ascii="Arial" w:hAnsi="Arial" w:cs="Arial"/>
-          <w:sz w:val="24"/>
-          <w:lang w:val="es-AR"/>
-        </w:rPr>
-        <w:t>etalladas en las que se define.</w:t>
+        <w:t>Las auditorías que se llevarán a cabo para comprobar si los cambios se han realizado correctamente serán al  final de cada iteración, pero antes de que se cree una línea base. En éstas se revisarán tanto los requisitos funcionales  y de rendimiento, como que el producto cumpla con las especificaciones detalladas en las que se define. Tomarán parte en éstas el cliente, el jefe de proyecto y el gestor de configuración.</w:t>
       </w:r>
     </w:p>
     <w:sectPr>

</xml_diff>

<commit_message>
Revert "Revert "Ultimo cambio de mi parte en GCS, Cre""
This reverts commit 9caa4404e7d1c7585940dee1e4b9524929afd122.
</commit_message>
<xml_diff>
--- a/GCS - Sistema Clinica.docx
+++ b/GCS - Sistema Clinica.docx
@@ -1158,8 +1158,6 @@
           <w:sz w:val="24"/>
         </w:rPr>
       </w:pPr>
-      <w:bookmarkStart w:id="0" w:name="_GoBack"/>
-      <w:bookmarkEnd w:id="0"/>
     </w:p>
     <w:p>
       <w:pPr>
@@ -1427,7 +1425,23 @@
           <w:rFonts w:ascii="Arial" w:hAnsi="Arial" w:cs="Arial"/>
           <w:sz w:val="24"/>
         </w:rPr>
-        <w:t>El formato para esta nomenclatura es: NomenclaturaGXvY.extensión, donde:</w:t>
+        <w:t xml:space="preserve">El formato para esta nomenclatura es: </w:t>
+      </w:r>
+      <w:proofErr w:type="spellStart"/>
+      <w:r>
+        <w:rPr>
+          <w:rFonts w:ascii="Arial" w:hAnsi="Arial" w:cs="Arial"/>
+          <w:sz w:val="24"/>
+        </w:rPr>
+        <w:t>NomenclaturaGXvY.extensión</w:t>
+      </w:r>
+      <w:proofErr w:type="spellEnd"/>
+      <w:r>
+        <w:rPr>
+          <w:rFonts w:ascii="Arial" w:hAnsi="Arial" w:cs="Arial"/>
+          <w:sz w:val="24"/>
+        </w:rPr>
+        <w:t>, donde:</w:t>
       </w:r>
     </w:p>
     <w:p>
@@ -1626,7 +1640,7 @@
       </w:tr>
       <w:tr>
         <w:trPr>
-          <w:trHeight w:val="360"/>
+          <w:trHeight w:val="553"/>
           <w:jc w:val="center"/>
         </w:trPr>
         <w:tc>
@@ -1642,7 +1656,7 @@
               <w:pStyle w:val="PSI-Normal"/>
             </w:pPr>
             <w:r>
-              <w:t>RQACT</w:t>
+              <w:t>RQDRQ</w:t>
             </w:r>
           </w:p>
         </w:tc>
@@ -1660,7 +1674,48 @@
               <w:snapToGrid w:val="0"/>
             </w:pPr>
             <w:r>
-              <w:t>Acta de Reunión de Requerimientos</w:t>
+              <w:t>Especificación de Requerimientos</w:t>
+            </w:r>
+          </w:p>
+        </w:tc>
+      </w:tr>
+      <w:tr>
+        <w:trPr>
+          <w:trHeight w:val="540"/>
+          <w:jc w:val="center"/>
+        </w:trPr>
+        <w:tc>
+          <w:tcPr>
+            <w:tcW w:w="1732" w:type="dxa"/>
+            <w:tcBorders>
+              <w:left w:val="single" w:sz="4" w:space="0" w:color="000000"/>
+              <w:bottom w:val="single" w:sz="4" w:space="0" w:color="000000"/>
+            </w:tcBorders>
+          </w:tcPr>
+          <w:p>
+            <w:pPr>
+              <w:pStyle w:val="PSI-Normal"/>
+            </w:pPr>
+            <w:r>
+              <w:t>RQMOD</w:t>
+            </w:r>
+          </w:p>
+        </w:tc>
+        <w:tc>
+          <w:tcPr>
+            <w:tcW w:w="6180" w:type="dxa"/>
+            <w:tcBorders>
+              <w:left w:val="single" w:sz="4" w:space="0" w:color="000000"/>
+              <w:bottom w:val="single" w:sz="4" w:space="0" w:color="000000"/>
+              <w:right w:val="single" w:sz="4" w:space="0" w:color="000000"/>
+            </w:tcBorders>
+          </w:tcPr>
+          <w:p>
+            <w:pPr>
+              <w:snapToGrid w:val="0"/>
+            </w:pPr>
+            <w:r>
+              <w:t>Modelo de Casos de Uso</w:t>
             </w:r>
           </w:p>
         </w:tc>
@@ -1683,7 +1738,7 @@
               <w:pStyle w:val="PSI-Normal"/>
             </w:pPr>
             <w:r>
-              <w:t>RQDRQ</w:t>
+              <w:t>RQPIU</w:t>
             </w:r>
           </w:p>
         </w:tc>
@@ -1701,7 +1756,48 @@
               <w:snapToGrid w:val="0"/>
             </w:pPr>
             <w:r>
-              <w:t>Especificación de Requerimientos</w:t>
+              <w:t>Pautas para Interface de Usuario</w:t>
+            </w:r>
+          </w:p>
+        </w:tc>
+      </w:tr>
+      <w:tr>
+        <w:trPr>
+          <w:trHeight w:val="553"/>
+          <w:jc w:val="center"/>
+        </w:trPr>
+        <w:tc>
+          <w:tcPr>
+            <w:tcW w:w="1732" w:type="dxa"/>
+            <w:tcBorders>
+              <w:left w:val="single" w:sz="4" w:space="0" w:color="000000"/>
+              <w:bottom w:val="single" w:sz="4" w:space="0" w:color="000000"/>
+            </w:tcBorders>
+          </w:tcPr>
+          <w:p>
+            <w:pPr>
+              <w:pStyle w:val="PSI-Normal"/>
+            </w:pPr>
+            <w:r>
+              <w:t>RQOODRP</w:t>
+            </w:r>
+          </w:p>
+        </w:tc>
+        <w:tc>
+          <w:tcPr>
+            <w:tcW w:w="6180" w:type="dxa"/>
+            <w:tcBorders>
+              <w:left w:val="single" w:sz="4" w:space="0" w:color="000000"/>
+              <w:bottom w:val="single" w:sz="4" w:space="0" w:color="000000"/>
+              <w:right w:val="single" w:sz="4" w:space="0" w:color="000000"/>
+            </w:tcBorders>
+          </w:tcPr>
+          <w:p>
+            <w:pPr>
+              <w:snapToGrid w:val="0"/>
+            </w:pPr>
+            <w:r>
+              <w:t>Documento de Requerimientos para el Prototipo</w:t>
             </w:r>
           </w:p>
         </w:tc>
@@ -1724,334 +1820,6 @@
               <w:pStyle w:val="PSI-Normal"/>
             </w:pPr>
             <w:r>
-              <w:t>RQMOD</w:t>
-            </w:r>
-          </w:p>
-        </w:tc>
-        <w:tc>
-          <w:tcPr>
-            <w:tcW w:w="6180" w:type="dxa"/>
-            <w:tcBorders>
-              <w:left w:val="single" w:sz="4" w:space="0" w:color="000000"/>
-              <w:bottom w:val="single" w:sz="4" w:space="0" w:color="000000"/>
-              <w:right w:val="single" w:sz="4" w:space="0" w:color="000000"/>
-            </w:tcBorders>
-          </w:tcPr>
-          <w:p>
-            <w:pPr>
-              <w:snapToGrid w:val="0"/>
-            </w:pPr>
-            <w:r>
-              <w:t>Modelo de Casos de Uso</w:t>
-            </w:r>
-          </w:p>
-        </w:tc>
-      </w:tr>
-      <w:tr>
-        <w:trPr>
-          <w:trHeight w:val="553"/>
-          <w:jc w:val="center"/>
-        </w:trPr>
-        <w:tc>
-          <w:tcPr>
-            <w:tcW w:w="1732" w:type="dxa"/>
-            <w:tcBorders>
-              <w:left w:val="single" w:sz="4" w:space="0" w:color="000000"/>
-              <w:bottom w:val="single" w:sz="4" w:space="0" w:color="000000"/>
-            </w:tcBorders>
-          </w:tcPr>
-          <w:p>
-            <w:pPr>
-              <w:pStyle w:val="PSI-Normal"/>
-            </w:pPr>
-            <w:r>
-              <w:t>RQRSU</w:t>
-            </w:r>
-          </w:p>
-        </w:tc>
-        <w:tc>
-          <w:tcPr>
-            <w:tcW w:w="6180" w:type="dxa"/>
-            <w:tcBorders>
-              <w:left w:val="single" w:sz="4" w:space="0" w:color="000000"/>
-              <w:bottom w:val="single" w:sz="4" w:space="0" w:color="000000"/>
-              <w:right w:val="single" w:sz="4" w:space="0" w:color="000000"/>
-            </w:tcBorders>
-          </w:tcPr>
-          <w:p>
-            <w:pPr>
-              <w:snapToGrid w:val="0"/>
-            </w:pPr>
-            <w:r>
-              <w:t>Requerimientos Suplementarios</w:t>
-            </w:r>
-          </w:p>
-        </w:tc>
-      </w:tr>
-      <w:tr>
-        <w:trPr>
-          <w:trHeight w:val="540"/>
-          <w:jc w:val="center"/>
-        </w:trPr>
-        <w:tc>
-          <w:tcPr>
-            <w:tcW w:w="1732" w:type="dxa"/>
-            <w:tcBorders>
-              <w:left w:val="single" w:sz="4" w:space="0" w:color="000000"/>
-              <w:bottom w:val="single" w:sz="4" w:space="0" w:color="000000"/>
-            </w:tcBorders>
-          </w:tcPr>
-          <w:p>
-            <w:pPr>
-              <w:pStyle w:val="PSI-Normal"/>
-            </w:pPr>
-            <w:r>
-              <w:t>RQDVC</w:t>
-            </w:r>
-          </w:p>
-        </w:tc>
-        <w:tc>
-          <w:tcPr>
-            <w:tcW w:w="6180" w:type="dxa"/>
-            <w:tcBorders>
-              <w:left w:val="single" w:sz="4" w:space="0" w:color="000000"/>
-              <w:bottom w:val="single" w:sz="4" w:space="0" w:color="000000"/>
-              <w:right w:val="single" w:sz="4" w:space="0" w:color="000000"/>
-            </w:tcBorders>
-          </w:tcPr>
-          <w:p>
-            <w:pPr>
-              <w:snapToGrid w:val="0"/>
-            </w:pPr>
-            <w:r>
-              <w:t>Documento de Validación con el Cliente</w:t>
-            </w:r>
-          </w:p>
-        </w:tc>
-      </w:tr>
-      <w:tr>
-        <w:trPr>
-          <w:trHeight w:val="553"/>
-          <w:jc w:val="center"/>
-        </w:trPr>
-        <w:tc>
-          <w:tcPr>
-            <w:tcW w:w="1732" w:type="dxa"/>
-            <w:tcBorders>
-              <w:left w:val="single" w:sz="4" w:space="0" w:color="000000"/>
-              <w:bottom w:val="single" w:sz="4" w:space="0" w:color="000000"/>
-            </w:tcBorders>
-          </w:tcPr>
-          <w:p>
-            <w:pPr>
-              <w:pStyle w:val="PSI-Normal"/>
-            </w:pPr>
-            <w:r>
-              <w:t>RQPIU</w:t>
-            </w:r>
-          </w:p>
-        </w:tc>
-        <w:tc>
-          <w:tcPr>
-            <w:tcW w:w="6180" w:type="dxa"/>
-            <w:tcBorders>
-              <w:left w:val="single" w:sz="4" w:space="0" w:color="000000"/>
-              <w:bottom w:val="single" w:sz="4" w:space="0" w:color="000000"/>
-              <w:right w:val="single" w:sz="4" w:space="0" w:color="000000"/>
-            </w:tcBorders>
-          </w:tcPr>
-          <w:p>
-            <w:pPr>
-              <w:snapToGrid w:val="0"/>
-            </w:pPr>
-            <w:r>
-              <w:t>Pautas para Interface de Usuario</w:t>
-            </w:r>
-          </w:p>
-        </w:tc>
-      </w:tr>
-      <w:tr>
-        <w:trPr>
-          <w:trHeight w:val="540"/>
-          <w:jc w:val="center"/>
-        </w:trPr>
-        <w:tc>
-          <w:tcPr>
-            <w:tcW w:w="1732" w:type="dxa"/>
-            <w:tcBorders>
-              <w:left w:val="single" w:sz="4" w:space="0" w:color="000000"/>
-              <w:bottom w:val="single" w:sz="4" w:space="0" w:color="000000"/>
-            </w:tcBorders>
-          </w:tcPr>
-          <w:p>
-            <w:pPr>
-              <w:pStyle w:val="PSI-Normal"/>
-            </w:pPr>
-            <w:r>
-              <w:t>RQRCA</w:t>
-            </w:r>
-          </w:p>
-        </w:tc>
-        <w:tc>
-          <w:tcPr>
-            <w:tcW w:w="6180" w:type="dxa"/>
-            <w:tcBorders>
-              <w:left w:val="single" w:sz="4" w:space="0" w:color="000000"/>
-              <w:bottom w:val="single" w:sz="4" w:space="0" w:color="000000"/>
-              <w:right w:val="single" w:sz="4" w:space="0" w:color="000000"/>
-            </w:tcBorders>
-          </w:tcPr>
-          <w:p>
-            <w:pPr>
-              <w:snapToGrid w:val="0"/>
-            </w:pPr>
-            <w:r>
-              <w:t>Requerimientos Candidatos</w:t>
-            </w:r>
-          </w:p>
-        </w:tc>
-      </w:tr>
-      <w:tr>
-        <w:trPr>
-          <w:trHeight w:val="553"/>
-          <w:jc w:val="center"/>
-        </w:trPr>
-        <w:tc>
-          <w:tcPr>
-            <w:tcW w:w="1732" w:type="dxa"/>
-            <w:tcBorders>
-              <w:left w:val="single" w:sz="4" w:space="0" w:color="000000"/>
-              <w:bottom w:val="single" w:sz="4" w:space="0" w:color="000000"/>
-            </w:tcBorders>
-          </w:tcPr>
-          <w:p>
-            <w:pPr>
-              <w:pStyle w:val="PSI-Normal"/>
-            </w:pPr>
-            <w:r>
-              <w:t>RQALS</w:t>
-            </w:r>
-          </w:p>
-        </w:tc>
-        <w:tc>
-          <w:tcPr>
-            <w:tcW w:w="6180" w:type="dxa"/>
-            <w:tcBorders>
-              <w:left w:val="single" w:sz="4" w:space="0" w:color="000000"/>
-              <w:bottom w:val="single" w:sz="4" w:space="0" w:color="000000"/>
-              <w:right w:val="single" w:sz="4" w:space="0" w:color="000000"/>
-            </w:tcBorders>
-          </w:tcPr>
-          <w:p>
-            <w:pPr>
-              <w:snapToGrid w:val="0"/>
-            </w:pPr>
-            <w:r>
-              <w:t>Alcance del Sistema</w:t>
-            </w:r>
-          </w:p>
-        </w:tc>
-      </w:tr>
-      <w:tr>
-        <w:trPr>
-          <w:trHeight w:val="540"/>
-          <w:jc w:val="center"/>
-        </w:trPr>
-        <w:tc>
-          <w:tcPr>
-            <w:tcW w:w="1732" w:type="dxa"/>
-            <w:tcBorders>
-              <w:left w:val="single" w:sz="4" w:space="0" w:color="000000"/>
-              <w:bottom w:val="single" w:sz="4" w:space="0" w:color="000000"/>
-            </w:tcBorders>
-          </w:tcPr>
-          <w:p>
-            <w:pPr>
-              <w:pStyle w:val="PSI-Normal"/>
-            </w:pPr>
-            <w:r>
-              <w:t>RQGLO</w:t>
-            </w:r>
-          </w:p>
-        </w:tc>
-        <w:tc>
-          <w:tcPr>
-            <w:tcW w:w="6180" w:type="dxa"/>
-            <w:tcBorders>
-              <w:left w:val="single" w:sz="4" w:space="0" w:color="000000"/>
-              <w:bottom w:val="single" w:sz="4" w:space="0" w:color="000000"/>
-              <w:right w:val="single" w:sz="4" w:space="0" w:color="000000"/>
-            </w:tcBorders>
-          </w:tcPr>
-          <w:p>
-            <w:pPr>
-              <w:snapToGrid w:val="0"/>
-            </w:pPr>
-            <w:r>
-              <w:t>Glosario</w:t>
-            </w:r>
-          </w:p>
-        </w:tc>
-      </w:tr>
-      <w:tr>
-        <w:trPr>
-          <w:trHeight w:val="553"/>
-          <w:jc w:val="center"/>
-        </w:trPr>
-        <w:tc>
-          <w:tcPr>
-            <w:tcW w:w="1732" w:type="dxa"/>
-            <w:tcBorders>
-              <w:left w:val="single" w:sz="4" w:space="0" w:color="000000"/>
-              <w:bottom w:val="single" w:sz="4" w:space="0" w:color="000000"/>
-            </w:tcBorders>
-          </w:tcPr>
-          <w:p>
-            <w:pPr>
-              <w:pStyle w:val="PSI-Normal"/>
-            </w:pPr>
-            <w:r>
-              <w:t>RQOODRP</w:t>
-            </w:r>
-          </w:p>
-        </w:tc>
-        <w:tc>
-          <w:tcPr>
-            <w:tcW w:w="6180" w:type="dxa"/>
-            <w:tcBorders>
-              <w:left w:val="single" w:sz="4" w:space="0" w:color="000000"/>
-              <w:bottom w:val="single" w:sz="4" w:space="0" w:color="000000"/>
-              <w:right w:val="single" w:sz="4" w:space="0" w:color="000000"/>
-            </w:tcBorders>
-          </w:tcPr>
-          <w:p>
-            <w:pPr>
-              <w:snapToGrid w:val="0"/>
-            </w:pPr>
-            <w:r>
-              <w:t>Documento de Requerimientos para el Prototipo</w:t>
-            </w:r>
-          </w:p>
-        </w:tc>
-      </w:tr>
-      <w:tr>
-        <w:trPr>
-          <w:trHeight w:val="540"/>
-          <w:jc w:val="center"/>
-        </w:trPr>
-        <w:tc>
-          <w:tcPr>
-            <w:tcW w:w="1732" w:type="dxa"/>
-            <w:tcBorders>
-              <w:left w:val="single" w:sz="4" w:space="0" w:color="000000"/>
-              <w:bottom w:val="single" w:sz="4" w:space="0" w:color="000000"/>
-            </w:tcBorders>
-          </w:tcPr>
-          <w:p>
-            <w:pPr>
-              <w:pStyle w:val="PSI-Normal"/>
-            </w:pPr>
-            <w:r>
               <w:t>RQGXNOM</w:t>
             </w:r>
           </w:p>
@@ -2076,12 +1844,12 @@
         </w:tc>
       </w:tr>
     </w:tbl>
-    <w:p/>
-    <w:p/>
-    <w:p/>
-    <w:p>
-      <w:r>
-        <w:lastRenderedPageBreak/>
+    <w:p>
+      <w:bookmarkStart w:id="0" w:name="_GoBack"/>
+      <w:bookmarkEnd w:id="0"/>
+    </w:p>
+    <w:p>
+      <w:r>
         <w:t>Diseño:</w:t>
       </w:r>
     </w:p>
@@ -2377,7 +2145,20 @@
       <w:r>
         <w:tab/>
       </w:r>
-      <w:r>
+    </w:p>
+    <w:p>
+      <w:pPr>
+        <w:pStyle w:val="Encabezado"/>
+        <w:tabs>
+          <w:tab w:val="clear" w:pos="4252"/>
+          <w:tab w:val="clear" w:pos="8504"/>
+          <w:tab w:val="left" w:pos="284"/>
+          <w:tab w:val="left" w:pos="567"/>
+          <w:tab w:val="left" w:pos="993"/>
+        </w:tabs>
+      </w:pPr>
+      <w:r>
+        <w:lastRenderedPageBreak/>
         <w:t>Implementación:</w:t>
       </w:r>
     </w:p>
@@ -2704,7 +2485,7 @@
               <w:snapToGrid w:val="0"/>
             </w:pPr>
             <w:r>
-              <w:t>IMIVU</w:t>
+              <w:t>IMOOPII</w:t>
             </w:r>
           </w:p>
         </w:tc>
@@ -2722,7 +2503,7 @@
               <w:snapToGrid w:val="0"/>
             </w:pPr>
             <w:r>
-              <w:t>Informe de Verificación Unitaria</w:t>
+              <w:t>Plan de Integración de la Iteración</w:t>
             </w:r>
           </w:p>
         </w:tc>
@@ -2744,7 +2525,7 @@
               <w:snapToGrid w:val="0"/>
             </w:pPr>
             <w:r>
-              <w:t>IMOOPII</w:t>
+              <w:t>IMOOMIM</w:t>
             </w:r>
           </w:p>
         </w:tc>
@@ -2762,7 +2543,7 @@
               <w:snapToGrid w:val="0"/>
             </w:pPr>
             <w:r>
-              <w:t>Plan de Integración de la Iteración</w:t>
+              <w:t>Modelo de Implementación</w:t>
             </w:r>
           </w:p>
         </w:tc>
@@ -2783,46 +2564,6 @@
             <w:pPr>
               <w:snapToGrid w:val="0"/>
             </w:pPr>
-            <w:r>
-              <w:t>IMOOMIM</w:t>
-            </w:r>
-          </w:p>
-        </w:tc>
-        <w:tc>
-          <w:tcPr>
-            <w:tcW w:w="6134" w:type="dxa"/>
-            <w:tcBorders>
-              <w:left w:val="single" w:sz="4" w:space="0" w:color="000000"/>
-              <w:bottom w:val="single" w:sz="4" w:space="0" w:color="000000"/>
-              <w:right w:val="single" w:sz="4" w:space="0" w:color="000000"/>
-            </w:tcBorders>
-          </w:tcPr>
-          <w:p>
-            <w:pPr>
-              <w:snapToGrid w:val="0"/>
-            </w:pPr>
-            <w:r>
-              <w:t>Modelo de Implementación</w:t>
-            </w:r>
-          </w:p>
-        </w:tc>
-      </w:tr>
-      <w:tr>
-        <w:trPr>
-          <w:jc w:val="center"/>
-        </w:trPr>
-        <w:tc>
-          <w:tcPr>
-            <w:tcW w:w="1720" w:type="dxa"/>
-            <w:tcBorders>
-              <w:left w:val="single" w:sz="4" w:space="0" w:color="000000"/>
-              <w:bottom w:val="single" w:sz="4" w:space="0" w:color="000000"/>
-            </w:tcBorders>
-          </w:tcPr>
-          <w:p>
-            <w:pPr>
-              <w:snapToGrid w:val="0"/>
-            </w:pPr>
             <w:bookmarkStart w:id="1" w:name="OLE_LINK1"/>
             <w:r>
               <w:t>IMOO</w:t>
@@ -2854,32 +2595,7 @@
       </w:tr>
     </w:tbl>
     <w:p>
-      <w:pPr>
-        <w:rPr>
-          <w:rFonts w:ascii="Arial" w:hAnsi="Arial" w:cs="Arial"/>
-          <w:sz w:val="24"/>
-        </w:rPr>
-      </w:pPr>
-    </w:p>
-    <w:p>
-      <w:pPr>
-        <w:rPr>
-          <w:rFonts w:ascii="Arial" w:hAnsi="Arial" w:cs="Arial"/>
-          <w:sz w:val="24"/>
-        </w:rPr>
-      </w:pPr>
-    </w:p>
-    <w:p>
-      <w:pPr>
-        <w:rPr>
-          <w:rFonts w:ascii="Arial" w:hAnsi="Arial" w:cs="Arial"/>
-          <w:sz w:val="24"/>
-        </w:rPr>
-      </w:pPr>
-    </w:p>
-    <w:p>
-      <w:r>
-        <w:lastRenderedPageBreak/>
+      <w:r>
         <w:t>Pruebas</w:t>
       </w:r>
       <w:r>
@@ -3039,7 +2755,7 @@
               <w:t>P</w:t>
             </w:r>
             <w:r>
-              <w:t>RDAP</w:t>
+              <w:t>RPVI</w:t>
             </w:r>
           </w:p>
         </w:tc>
@@ -3057,7 +2773,13 @@
               <w:snapToGrid w:val="0"/>
             </w:pPr>
             <w:r>
-              <w:t>Documento de Evaluación y Ajuste del Plan de V &amp; V</w:t>
+              <w:t xml:space="preserve">Plan de </w:t>
+            </w:r>
+            <w:r>
+              <w:t>Prueba</w:t>
+            </w:r>
+            <w:r>
+              <w:t xml:space="preserve"> de la Iteración</w:t>
             </w:r>
           </w:p>
         </w:tc>
@@ -3076,13 +2798,18 @@
           </w:tcPr>
           <w:p>
             <w:pPr>
+              <w:pStyle w:val="Encabezado"/>
+              <w:tabs>
+                <w:tab w:val="clear" w:pos="4252"/>
+                <w:tab w:val="clear" w:pos="8504"/>
+              </w:tabs>
               <w:snapToGrid w:val="0"/>
             </w:pPr>
             <w:r>
               <w:t>P</w:t>
             </w:r>
             <w:r>
-              <w:t>RPVI</w:t>
+              <w:t>RMCP</w:t>
             </w:r>
           </w:p>
         </w:tc>
@@ -3100,13 +2827,7 @@
               <w:snapToGrid w:val="0"/>
             </w:pPr>
             <w:r>
-              <w:t xml:space="preserve">Plan de </w:t>
-            </w:r>
-            <w:r>
-              <w:t>Prueba</w:t>
-            </w:r>
-            <w:r>
-              <w:t xml:space="preserve"> de la Iteración</w:t>
+              <w:t>Modelo de Casos de Prueba</w:t>
             </w:r>
           </w:p>
         </w:tc>
@@ -3125,18 +2846,13 @@
           </w:tcPr>
           <w:p>
             <w:pPr>
-              <w:pStyle w:val="Encabezado"/>
-              <w:tabs>
-                <w:tab w:val="clear" w:pos="4252"/>
-                <w:tab w:val="clear" w:pos="8504"/>
-              </w:tabs>
               <w:snapToGrid w:val="0"/>
             </w:pPr>
             <w:r>
               <w:t>P</w:t>
             </w:r>
             <w:r>
-              <w:t>RMCP</w:t>
+              <w:t>RIVD</w:t>
             </w:r>
           </w:p>
         </w:tc>
@@ -3154,7 +2870,13 @@
               <w:snapToGrid w:val="0"/>
             </w:pPr>
             <w:r>
-              <w:t>Modelo de Casos de Prueba</w:t>
+              <w:t xml:space="preserve">Informe de </w:t>
+            </w:r>
+            <w:r>
+              <w:t>Prueba</w:t>
+            </w:r>
+            <w:r>
+              <w:t xml:space="preserve"> de Documento</w:t>
             </w:r>
           </w:p>
         </w:tc>
@@ -3179,7 +2901,7 @@
               <w:t>P</w:t>
             </w:r>
             <w:r>
-              <w:t>RIVD</w:t>
+              <w:t>RIVI</w:t>
             </w:r>
           </w:p>
         </w:tc>
@@ -3203,7 +2925,7 @@
               <w:t>Prueba</w:t>
             </w:r>
             <w:r>
-              <w:t xml:space="preserve"> de Documento</w:t>
+              <w:t xml:space="preserve"> de Integración </w:t>
             </w:r>
           </w:p>
         </w:tc>
@@ -3228,7 +2950,7 @@
               <w:t>P</w:t>
             </w:r>
             <w:r>
-              <w:t>RIVI</w:t>
+              <w:t>RIVS</w:t>
             </w:r>
           </w:p>
         </w:tc>
@@ -3252,7 +2974,7 @@
               <w:t>Prueba</w:t>
             </w:r>
             <w:r>
-              <w:t xml:space="preserve"> de Integración </w:t>
+              <w:t xml:space="preserve"> del Sistema</w:t>
             </w:r>
           </w:p>
         </w:tc>
@@ -3277,7 +2999,7 @@
               <w:t>P</w:t>
             </w:r>
             <w:r>
-              <w:t>RIVS</w:t>
+              <w:t>RRPR</w:t>
             </w:r>
           </w:p>
         </w:tc>
@@ -3295,13 +3017,7 @@
               <w:snapToGrid w:val="0"/>
             </w:pPr>
             <w:r>
-              <w:t xml:space="preserve">Informe de </w:t>
-            </w:r>
-            <w:r>
-              <w:t>Prueba</w:t>
-            </w:r>
-            <w:r>
-              <w:t xml:space="preserve"> del Sistema</w:t>
+              <w:t>Reportes de Pruebas</w:t>
             </w:r>
           </w:p>
         </w:tc>
@@ -3323,49 +3039,7 @@
               <w:snapToGrid w:val="0"/>
             </w:pPr>
             <w:r>
-              <w:t>P</w:t>
-            </w:r>
-            <w:r>
-              <w:t>RRPR</w:t>
-            </w:r>
-          </w:p>
-        </w:tc>
-        <w:tc>
-          <w:tcPr>
-            <w:tcW w:w="6134" w:type="dxa"/>
-            <w:tcBorders>
-              <w:left w:val="single" w:sz="4" w:space="0" w:color="000000"/>
-              <w:bottom w:val="single" w:sz="4" w:space="0" w:color="000000"/>
-              <w:right w:val="single" w:sz="4" w:space="0" w:color="000000"/>
-            </w:tcBorders>
-          </w:tcPr>
-          <w:p>
-            <w:pPr>
-              <w:snapToGrid w:val="0"/>
-            </w:pPr>
-            <w:r>
-              <w:t>Reportes de Pruebas</w:t>
-            </w:r>
-          </w:p>
-        </w:tc>
-      </w:tr>
-      <w:tr>
-        <w:trPr>
-          <w:jc w:val="center"/>
-        </w:trPr>
-        <w:tc>
-          <w:tcPr>
-            <w:tcW w:w="1720" w:type="dxa"/>
-            <w:tcBorders>
-              <w:left w:val="single" w:sz="4" w:space="0" w:color="000000"/>
-              <w:bottom w:val="single" w:sz="4" w:space="0" w:color="000000"/>
-            </w:tcBorders>
-          </w:tcPr>
-          <w:p>
-            <w:pPr>
-              <w:snapToGrid w:val="0"/>
-            </w:pPr>
-            <w:r>
+              <w:lastRenderedPageBreak/>
               <w:t>P</w:t>
             </w:r>
             <w:r>
@@ -3755,7 +3429,6 @@
               <w:snapToGrid w:val="0"/>
             </w:pPr>
             <w:r>
-              <w:lastRenderedPageBreak/>
               <w:t>DP</w:t>
             </w:r>
             <w:r>
@@ -4153,6 +3826,7 @@
               <w:snapToGrid w:val="0"/>
             </w:pPr>
             <w:r>
+              <w:lastRenderedPageBreak/>
               <w:t>SCMILB</w:t>
             </w:r>
           </w:p>
@@ -4248,7 +3922,7 @@
         <w:tab/>
       </w:r>
       <w:r>
-        <w:t>Gestión de Calidad (SQA):</w:t>
+        <w:t>Gestión de Proyecto (GP):</w:t>
       </w:r>
     </w:p>
     <w:p>
@@ -4258,6 +3932,7 @@
           <w:tab w:val="clear" w:pos="4252"/>
           <w:tab w:val="clear" w:pos="8504"/>
         </w:tabs>
+        <w:ind w:left="708"/>
       </w:pPr>
     </w:p>
     <w:tbl>
@@ -4346,435 +4021,6 @@
           </w:tcPr>
           <w:p>
             <w:pPr>
-              <w:pStyle w:val="Encabezado"/>
-              <w:tabs>
-                <w:tab w:val="clear" w:pos="4252"/>
-                <w:tab w:val="clear" w:pos="8504"/>
-              </w:tabs>
-              <w:snapToGrid w:val="0"/>
-            </w:pPr>
-            <w:r>
-              <w:t>SQAPLA</w:t>
-            </w:r>
-          </w:p>
-        </w:tc>
-        <w:tc>
-          <w:tcPr>
-            <w:tcW w:w="6134" w:type="dxa"/>
-            <w:tcBorders>
-              <w:left w:val="single" w:sz="4" w:space="0" w:color="000000"/>
-              <w:bottom w:val="single" w:sz="4" w:space="0" w:color="000000"/>
-              <w:right w:val="single" w:sz="4" w:space="0" w:color="000000"/>
-            </w:tcBorders>
-          </w:tcPr>
-          <w:p>
-            <w:pPr>
-              <w:snapToGrid w:val="0"/>
-            </w:pPr>
-            <w:r>
-              <w:t>Plan de Calidad</w:t>
-            </w:r>
-          </w:p>
-        </w:tc>
-      </w:tr>
-      <w:tr>
-        <w:trPr>
-          <w:jc w:val="center"/>
-        </w:trPr>
-        <w:tc>
-          <w:tcPr>
-            <w:tcW w:w="1720" w:type="dxa"/>
-            <w:tcBorders>
-              <w:left w:val="single" w:sz="4" w:space="0" w:color="000000"/>
-              <w:bottom w:val="single" w:sz="4" w:space="0" w:color="000000"/>
-            </w:tcBorders>
-          </w:tcPr>
-          <w:p>
-            <w:pPr>
-              <w:pStyle w:val="Encabezado"/>
-              <w:tabs>
-                <w:tab w:val="clear" w:pos="4252"/>
-                <w:tab w:val="clear" w:pos="8504"/>
-              </w:tabs>
-              <w:snapToGrid w:val="0"/>
-            </w:pPr>
-            <w:r>
-              <w:t>SQADAP</w:t>
-            </w:r>
-          </w:p>
-        </w:tc>
-        <w:tc>
-          <w:tcPr>
-            <w:tcW w:w="6134" w:type="dxa"/>
-            <w:tcBorders>
-              <w:left w:val="single" w:sz="4" w:space="0" w:color="000000"/>
-              <w:bottom w:val="single" w:sz="4" w:space="0" w:color="000000"/>
-              <w:right w:val="single" w:sz="4" w:space="0" w:color="000000"/>
-            </w:tcBorders>
-          </w:tcPr>
-          <w:p>
-            <w:pPr>
-              <w:snapToGrid w:val="0"/>
-            </w:pPr>
-            <w:r>
-              <w:t>Documento de Evaluación y Ajuste del Plan de Calidad</w:t>
-            </w:r>
-          </w:p>
-        </w:tc>
-      </w:tr>
-      <w:tr>
-        <w:trPr>
-          <w:jc w:val="center"/>
-        </w:trPr>
-        <w:tc>
-          <w:tcPr>
-            <w:tcW w:w="1720" w:type="dxa"/>
-            <w:tcBorders>
-              <w:left w:val="single" w:sz="4" w:space="0" w:color="000000"/>
-              <w:bottom w:val="single" w:sz="4" w:space="0" w:color="000000"/>
-            </w:tcBorders>
-          </w:tcPr>
-          <w:p>
-            <w:pPr>
-              <w:snapToGrid w:val="0"/>
-            </w:pPr>
-            <w:r>
-              <w:t>SQARTF</w:t>
-            </w:r>
-          </w:p>
-        </w:tc>
-        <w:tc>
-          <w:tcPr>
-            <w:tcW w:w="6134" w:type="dxa"/>
-            <w:tcBorders>
-              <w:left w:val="single" w:sz="4" w:space="0" w:color="000000"/>
-              <w:bottom w:val="single" w:sz="4" w:space="0" w:color="000000"/>
-              <w:right w:val="single" w:sz="4" w:space="0" w:color="000000"/>
-            </w:tcBorders>
-          </w:tcPr>
-          <w:p>
-            <w:pPr>
-              <w:snapToGrid w:val="0"/>
-            </w:pPr>
-            <w:r>
-              <w:t>Informe de RTF</w:t>
-            </w:r>
-          </w:p>
-        </w:tc>
-      </w:tr>
-      <w:tr>
-        <w:trPr>
-          <w:jc w:val="center"/>
-        </w:trPr>
-        <w:tc>
-          <w:tcPr>
-            <w:tcW w:w="1720" w:type="dxa"/>
-            <w:tcBorders>
-              <w:left w:val="single" w:sz="4" w:space="0" w:color="000000"/>
-              <w:bottom w:val="single" w:sz="4" w:space="0" w:color="000000"/>
-            </w:tcBorders>
-          </w:tcPr>
-          <w:p>
-            <w:pPr>
-              <w:pStyle w:val="Encabezado"/>
-              <w:tabs>
-                <w:tab w:val="clear" w:pos="4252"/>
-                <w:tab w:val="clear" w:pos="8504"/>
-              </w:tabs>
-              <w:snapToGrid w:val="0"/>
-            </w:pPr>
-            <w:r>
-              <w:t>SQAES</w:t>
-            </w:r>
-          </w:p>
-        </w:tc>
-        <w:tc>
-          <w:tcPr>
-            <w:tcW w:w="6134" w:type="dxa"/>
-            <w:tcBorders>
-              <w:left w:val="single" w:sz="4" w:space="0" w:color="000000"/>
-              <w:bottom w:val="single" w:sz="4" w:space="0" w:color="000000"/>
-              <w:right w:val="single" w:sz="4" w:space="0" w:color="000000"/>
-            </w:tcBorders>
-          </w:tcPr>
-          <w:p>
-            <w:pPr>
-              <w:snapToGrid w:val="0"/>
-            </w:pPr>
-            <w:r>
-              <w:t>Entrega Semanal de SQA</w:t>
-            </w:r>
-          </w:p>
-        </w:tc>
-      </w:tr>
-      <w:tr>
-        <w:trPr>
-          <w:jc w:val="center"/>
-        </w:trPr>
-        <w:tc>
-          <w:tcPr>
-            <w:tcW w:w="1720" w:type="dxa"/>
-            <w:tcBorders>
-              <w:left w:val="single" w:sz="4" w:space="0" w:color="000000"/>
-              <w:bottom w:val="single" w:sz="4" w:space="0" w:color="000000"/>
-            </w:tcBorders>
-          </w:tcPr>
-          <w:p>
-            <w:pPr>
-              <w:snapToGrid w:val="0"/>
-            </w:pPr>
-            <w:r>
-              <w:t>SQAIR</w:t>
-            </w:r>
-          </w:p>
-        </w:tc>
-        <w:tc>
-          <w:tcPr>
-            <w:tcW w:w="6134" w:type="dxa"/>
-            <w:tcBorders>
-              <w:left w:val="single" w:sz="4" w:space="0" w:color="000000"/>
-              <w:bottom w:val="single" w:sz="4" w:space="0" w:color="000000"/>
-              <w:right w:val="single" w:sz="4" w:space="0" w:color="000000"/>
-            </w:tcBorders>
-          </w:tcPr>
-          <w:p>
-            <w:pPr>
-              <w:snapToGrid w:val="0"/>
-            </w:pPr>
-            <w:r>
-              <w:t>Informe de Revisión de SQA</w:t>
-            </w:r>
-          </w:p>
-        </w:tc>
-      </w:tr>
-      <w:tr>
-        <w:trPr>
-          <w:jc w:val="center"/>
-        </w:trPr>
-        <w:tc>
-          <w:tcPr>
-            <w:tcW w:w="1720" w:type="dxa"/>
-            <w:tcBorders>
-              <w:left w:val="single" w:sz="4" w:space="0" w:color="000000"/>
-              <w:bottom w:val="single" w:sz="4" w:space="0" w:color="000000"/>
-            </w:tcBorders>
-          </w:tcPr>
-          <w:p>
-            <w:pPr>
-              <w:snapToGrid w:val="0"/>
-            </w:pPr>
-            <w:r>
-              <w:lastRenderedPageBreak/>
-              <w:t>SQADV</w:t>
-            </w:r>
-          </w:p>
-        </w:tc>
-        <w:tc>
-          <w:tcPr>
-            <w:tcW w:w="6134" w:type="dxa"/>
-            <w:tcBorders>
-              <w:left w:val="single" w:sz="4" w:space="0" w:color="000000"/>
-              <w:bottom w:val="single" w:sz="4" w:space="0" w:color="000000"/>
-              <w:right w:val="single" w:sz="4" w:space="0" w:color="000000"/>
-            </w:tcBorders>
-          </w:tcPr>
-          <w:p>
-            <w:pPr>
-              <w:snapToGrid w:val="0"/>
-            </w:pPr>
-            <w:r>
-              <w:t>Descripción de la Versión</w:t>
-            </w:r>
-          </w:p>
-        </w:tc>
-      </w:tr>
-      <w:tr>
-        <w:trPr>
-          <w:jc w:val="center"/>
-        </w:trPr>
-        <w:tc>
-          <w:tcPr>
-            <w:tcW w:w="1720" w:type="dxa"/>
-            <w:tcBorders>
-              <w:left w:val="single" w:sz="4" w:space="0" w:color="000000"/>
-              <w:bottom w:val="single" w:sz="4" w:space="0" w:color="000000"/>
-            </w:tcBorders>
-          </w:tcPr>
-          <w:p>
-            <w:pPr>
-              <w:snapToGrid w:val="0"/>
-            </w:pPr>
-            <w:r>
-              <w:t>SQANV</w:t>
-            </w:r>
-          </w:p>
-        </w:tc>
-        <w:tc>
-          <w:tcPr>
-            <w:tcW w:w="6134" w:type="dxa"/>
-            <w:tcBorders>
-              <w:left w:val="single" w:sz="4" w:space="0" w:color="000000"/>
-              <w:bottom w:val="single" w:sz="4" w:space="0" w:color="000000"/>
-              <w:right w:val="single" w:sz="4" w:space="0" w:color="000000"/>
-            </w:tcBorders>
-          </w:tcPr>
-          <w:p>
-            <w:pPr>
-              <w:snapToGrid w:val="0"/>
-            </w:pPr>
-            <w:r>
-              <w:t>Notas de la Versión</w:t>
-            </w:r>
-          </w:p>
-        </w:tc>
-      </w:tr>
-      <w:tr>
-        <w:trPr>
-          <w:jc w:val="center"/>
-        </w:trPr>
-        <w:tc>
-          <w:tcPr>
-            <w:tcW w:w="1720" w:type="dxa"/>
-            <w:tcBorders>
-              <w:left w:val="single" w:sz="4" w:space="0" w:color="000000"/>
-              <w:bottom w:val="single" w:sz="4" w:space="0" w:color="000000"/>
-            </w:tcBorders>
-          </w:tcPr>
-          <w:p>
-            <w:pPr>
-              <w:pStyle w:val="Encabezado"/>
-              <w:tabs>
-                <w:tab w:val="clear" w:pos="4252"/>
-                <w:tab w:val="clear" w:pos="8504"/>
-              </w:tabs>
-              <w:snapToGrid w:val="0"/>
-            </w:pPr>
-            <w:r>
-              <w:t>SQAIF</w:t>
-            </w:r>
-          </w:p>
-        </w:tc>
-        <w:tc>
-          <w:tcPr>
-            <w:tcW w:w="6134" w:type="dxa"/>
-            <w:tcBorders>
-              <w:left w:val="single" w:sz="4" w:space="0" w:color="000000"/>
-              <w:bottom w:val="single" w:sz="4" w:space="0" w:color="000000"/>
-              <w:right w:val="single" w:sz="4" w:space="0" w:color="000000"/>
-            </w:tcBorders>
-          </w:tcPr>
-          <w:p>
-            <w:pPr>
-              <w:snapToGrid w:val="0"/>
-            </w:pPr>
-            <w:r>
-              <w:t>Informe Final de SQA</w:t>
-            </w:r>
-          </w:p>
-        </w:tc>
-      </w:tr>
-    </w:tbl>
-    <w:p>
-      <w:r>
-        <w:t>Gestión de Proyecto (GP):</w:t>
-      </w:r>
-    </w:p>
-    <w:p>
-      <w:pPr>
-        <w:pStyle w:val="Encabezado"/>
-        <w:tabs>
-          <w:tab w:val="clear" w:pos="4252"/>
-          <w:tab w:val="clear" w:pos="8504"/>
-        </w:tabs>
-        <w:ind w:left="708"/>
-      </w:pPr>
-    </w:p>
-    <w:tbl>
-      <w:tblPr>
-        <w:tblW w:w="0" w:type="auto"/>
-        <w:jc w:val="center"/>
-        <w:tblLayout w:type="fixed"/>
-        <w:tblCellMar>
-          <w:left w:w="70" w:type="dxa"/>
-          <w:right w:w="70" w:type="dxa"/>
-        </w:tblCellMar>
-        <w:tblLook w:val="0000" w:firstRow="0" w:lastRow="0" w:firstColumn="0" w:lastColumn="0" w:noHBand="0" w:noVBand="0"/>
-      </w:tblPr>
-      <w:tblGrid>
-        <w:gridCol w:w="1720"/>
-        <w:gridCol w:w="6134"/>
-      </w:tblGrid>
-      <w:tr>
-        <w:trPr>
-          <w:jc w:val="center"/>
-        </w:trPr>
-        <w:tc>
-          <w:tcPr>
-            <w:tcW w:w="1720" w:type="dxa"/>
-            <w:tcBorders>
-              <w:top w:val="single" w:sz="4" w:space="0" w:color="000000"/>
-              <w:left w:val="single" w:sz="4" w:space="0" w:color="000000"/>
-              <w:bottom w:val="single" w:sz="4" w:space="0" w:color="000000"/>
-            </w:tcBorders>
-            <w:shd w:val="clear" w:color="auto" w:fill="C0C0C0"/>
-          </w:tcPr>
-          <w:p>
-            <w:pPr>
-              <w:pStyle w:val="estilo"/>
-              <w:snapToGrid w:val="0"/>
-              <w:rPr>
-                <w:rFonts w:ascii="Calibri" w:eastAsia="Calibri" w:hAnsi="Calibri"/>
-                <w:sz w:val="22"/>
-                <w:szCs w:val="22"/>
-                <w:lang w:val="es-AR" w:eastAsia="en-US"/>
-              </w:rPr>
-            </w:pPr>
-            <w:r>
-              <w:rPr>
-                <w:rFonts w:ascii="Calibri" w:eastAsia="Calibri" w:hAnsi="Calibri"/>
-                <w:sz w:val="22"/>
-                <w:szCs w:val="22"/>
-                <w:lang w:val="es-AR" w:eastAsia="en-US"/>
-              </w:rPr>
-              <w:t>Nomenclatura</w:t>
-            </w:r>
-          </w:p>
-        </w:tc>
-        <w:tc>
-          <w:tcPr>
-            <w:tcW w:w="6134" w:type="dxa"/>
-            <w:tcBorders>
-              <w:top w:val="single" w:sz="4" w:space="0" w:color="000000"/>
-              <w:left w:val="single" w:sz="4" w:space="0" w:color="000000"/>
-              <w:bottom w:val="single" w:sz="4" w:space="0" w:color="000000"/>
-              <w:right w:val="single" w:sz="4" w:space="0" w:color="000000"/>
-            </w:tcBorders>
-            <w:shd w:val="clear" w:color="auto" w:fill="C0C0C0"/>
-          </w:tcPr>
-          <w:p>
-            <w:pPr>
-              <w:snapToGrid w:val="0"/>
-            </w:pPr>
-            <w:r>
-              <w:t>Entregable</w:t>
-            </w:r>
-          </w:p>
-        </w:tc>
-      </w:tr>
-      <w:tr>
-        <w:trPr>
-          <w:jc w:val="center"/>
-        </w:trPr>
-        <w:tc>
-          <w:tcPr>
-            <w:tcW w:w="1720" w:type="dxa"/>
-            <w:tcBorders>
-              <w:left w:val="single" w:sz="4" w:space="0" w:color="000000"/>
-              <w:bottom w:val="single" w:sz="4" w:space="0" w:color="000000"/>
-            </w:tcBorders>
-          </w:tcPr>
-          <w:p>
-            <w:pPr>
               <w:pStyle w:val="estilo"/>
               <w:snapToGrid w:val="0"/>
               <w:rPr>
@@ -4897,112 +4143,6 @@
                 <w:szCs w:val="22"/>
                 <w:lang w:val="es-AR" w:eastAsia="en-US"/>
               </w:rPr>
-              <w:t>GPEM</w:t>
-            </w:r>
-          </w:p>
-        </w:tc>
-        <w:tc>
-          <w:tcPr>
-            <w:tcW w:w="6134" w:type="dxa"/>
-            <w:tcBorders>
-              <w:left w:val="single" w:sz="4" w:space="0" w:color="000000"/>
-              <w:bottom w:val="single" w:sz="4" w:space="0" w:color="000000"/>
-              <w:right w:val="single" w:sz="4" w:space="0" w:color="000000"/>
-            </w:tcBorders>
-          </w:tcPr>
-          <w:p>
-            <w:pPr>
-              <w:snapToGrid w:val="0"/>
-            </w:pPr>
-            <w:r>
-              <w:t>Estimaciones y Mediciones</w:t>
-            </w:r>
-          </w:p>
-        </w:tc>
-      </w:tr>
-      <w:tr>
-        <w:trPr>
-          <w:jc w:val="center"/>
-        </w:trPr>
-        <w:tc>
-          <w:tcPr>
-            <w:tcW w:w="1720" w:type="dxa"/>
-            <w:tcBorders>
-              <w:left w:val="single" w:sz="4" w:space="0" w:color="000000"/>
-              <w:bottom w:val="single" w:sz="4" w:space="0" w:color="000000"/>
-            </w:tcBorders>
-          </w:tcPr>
-          <w:p>
-            <w:pPr>
-              <w:pStyle w:val="estilo"/>
-              <w:snapToGrid w:val="0"/>
-              <w:rPr>
-                <w:rFonts w:ascii="Calibri" w:eastAsia="Calibri" w:hAnsi="Calibri"/>
-                <w:sz w:val="22"/>
-                <w:szCs w:val="22"/>
-                <w:lang w:val="es-AR" w:eastAsia="en-US"/>
-              </w:rPr>
-            </w:pPr>
-            <w:r>
-              <w:rPr>
-                <w:rFonts w:ascii="Calibri" w:eastAsia="Calibri" w:hAnsi="Calibri"/>
-                <w:sz w:val="22"/>
-                <w:szCs w:val="22"/>
-                <w:lang w:val="es-AR" w:eastAsia="en-US"/>
-              </w:rPr>
-              <w:t>GPDRI</w:t>
-            </w:r>
-          </w:p>
-        </w:tc>
-        <w:tc>
-          <w:tcPr>
-            <w:tcW w:w="6134" w:type="dxa"/>
-            <w:tcBorders>
-              <w:left w:val="single" w:sz="4" w:space="0" w:color="000000"/>
-              <w:bottom w:val="single" w:sz="4" w:space="0" w:color="000000"/>
-              <w:right w:val="single" w:sz="4" w:space="0" w:color="000000"/>
-            </w:tcBorders>
-          </w:tcPr>
-          <w:p>
-            <w:pPr>
-              <w:snapToGrid w:val="0"/>
-            </w:pPr>
-            <w:r>
-              <w:t>Documento de Riesgos</w:t>
-            </w:r>
-          </w:p>
-        </w:tc>
-      </w:tr>
-      <w:tr>
-        <w:trPr>
-          <w:jc w:val="center"/>
-        </w:trPr>
-        <w:tc>
-          <w:tcPr>
-            <w:tcW w:w="1720" w:type="dxa"/>
-            <w:tcBorders>
-              <w:left w:val="single" w:sz="4" w:space="0" w:color="000000"/>
-              <w:bottom w:val="single" w:sz="4" w:space="0" w:color="000000"/>
-            </w:tcBorders>
-          </w:tcPr>
-          <w:p>
-            <w:pPr>
-              <w:pStyle w:val="estilo"/>
-              <w:snapToGrid w:val="0"/>
-              <w:rPr>
-                <w:rFonts w:ascii="Calibri" w:eastAsia="Calibri" w:hAnsi="Calibri"/>
-                <w:sz w:val="22"/>
-                <w:szCs w:val="22"/>
-                <w:lang w:val="es-AR" w:eastAsia="en-US"/>
-              </w:rPr>
-            </w:pPr>
-            <w:r>
-              <w:rPr>
-                <w:rFonts w:ascii="Calibri" w:eastAsia="Calibri" w:hAnsi="Calibri"/>
-                <w:sz w:val="22"/>
-                <w:szCs w:val="22"/>
-                <w:lang w:val="es-AR" w:eastAsia="en-US"/>
-              </w:rPr>
               <w:t>GPRAC</w:t>
             </w:r>
           </w:p>
@@ -5109,59 +4249,6 @@
                 <w:szCs w:val="22"/>
                 <w:lang w:val="es-AR" w:eastAsia="en-US"/>
               </w:rPr>
-              <w:t>GPARE</w:t>
-            </w:r>
-          </w:p>
-        </w:tc>
-        <w:tc>
-          <w:tcPr>
-            <w:tcW w:w="6134" w:type="dxa"/>
-            <w:tcBorders>
-              <w:left w:val="single" w:sz="4" w:space="0" w:color="000000"/>
-              <w:bottom w:val="single" w:sz="4" w:space="0" w:color="000000"/>
-              <w:right w:val="single" w:sz="4" w:space="0" w:color="000000"/>
-            </w:tcBorders>
-          </w:tcPr>
-          <w:p>
-            <w:pPr>
-              <w:snapToGrid w:val="0"/>
-            </w:pPr>
-            <w:r>
-              <w:t>Acta de la Reunión de Equipo</w:t>
-            </w:r>
-          </w:p>
-        </w:tc>
-      </w:tr>
-      <w:tr>
-        <w:trPr>
-          <w:jc w:val="center"/>
-        </w:trPr>
-        <w:tc>
-          <w:tcPr>
-            <w:tcW w:w="1720" w:type="dxa"/>
-            <w:tcBorders>
-              <w:left w:val="single" w:sz="4" w:space="0" w:color="000000"/>
-              <w:bottom w:val="single" w:sz="4" w:space="0" w:color="000000"/>
-            </w:tcBorders>
-          </w:tcPr>
-          <w:p>
-            <w:pPr>
-              <w:pStyle w:val="estilo"/>
-              <w:snapToGrid w:val="0"/>
-              <w:rPr>
-                <w:rFonts w:ascii="Calibri" w:eastAsia="Calibri" w:hAnsi="Calibri"/>
-                <w:sz w:val="22"/>
-                <w:szCs w:val="22"/>
-                <w:lang w:val="es-AR" w:eastAsia="en-US"/>
-              </w:rPr>
-            </w:pPr>
-            <w:r>
-              <w:rPr>
-                <w:rFonts w:ascii="Calibri" w:eastAsia="Calibri" w:hAnsi="Calibri"/>
-                <w:sz w:val="22"/>
-                <w:szCs w:val="22"/>
-                <w:lang w:val="es-AR" w:eastAsia="en-US"/>
-              </w:rPr>
               <w:t>GPPIT</w:t>
             </w:r>
           </w:p>
@@ -5252,165 +4339,6 @@
           </w:tcPr>
           <w:p>
             <w:pPr>
-              <w:pStyle w:val="estilo"/>
-              <w:snapToGrid w:val="0"/>
-              <w:rPr>
-                <w:rFonts w:ascii="Calibri" w:eastAsia="Calibri" w:hAnsi="Calibri"/>
-                <w:sz w:val="22"/>
-                <w:szCs w:val="22"/>
-                <w:lang w:val="es-AR" w:eastAsia="en-US"/>
-              </w:rPr>
-            </w:pPr>
-            <w:r>
-              <w:rPr>
-                <w:rFonts w:ascii="Calibri" w:eastAsia="Calibri" w:hAnsi="Calibri"/>
-                <w:sz w:val="22"/>
-                <w:szCs w:val="22"/>
-                <w:lang w:val="es-AR" w:eastAsia="en-US"/>
-              </w:rPr>
-              <w:t>GPICF</w:t>
-            </w:r>
-          </w:p>
-        </w:tc>
-        <w:tc>
-          <w:tcPr>
-            <w:tcW w:w="6134" w:type="dxa"/>
-            <w:tcBorders>
-              <w:left w:val="single" w:sz="4" w:space="0" w:color="000000"/>
-              <w:bottom w:val="single" w:sz="4" w:space="0" w:color="000000"/>
-              <w:right w:val="single" w:sz="4" w:space="0" w:color="000000"/>
-            </w:tcBorders>
-          </w:tcPr>
-          <w:p>
-            <w:pPr>
-              <w:snapToGrid w:val="0"/>
-            </w:pPr>
-            <w:r>
-              <w:t>Informe de Conclusiones de la Fase</w:t>
-            </w:r>
-          </w:p>
-        </w:tc>
-      </w:tr>
-      <w:tr>
-        <w:trPr>
-          <w:jc w:val="center"/>
-        </w:trPr>
-        <w:tc>
-          <w:tcPr>
-            <w:tcW w:w="1720" w:type="dxa"/>
-            <w:tcBorders>
-              <w:left w:val="single" w:sz="4" w:space="0" w:color="000000"/>
-              <w:bottom w:val="single" w:sz="4" w:space="0" w:color="000000"/>
-            </w:tcBorders>
-          </w:tcPr>
-          <w:p>
-            <w:pPr>
-              <w:pStyle w:val="estilo"/>
-              <w:snapToGrid w:val="0"/>
-              <w:rPr>
-                <w:rFonts w:ascii="Calibri" w:eastAsia="Calibri" w:hAnsi="Calibri"/>
-                <w:sz w:val="22"/>
-                <w:szCs w:val="22"/>
-                <w:lang w:val="es-AR" w:eastAsia="en-US"/>
-              </w:rPr>
-            </w:pPr>
-            <w:r>
-              <w:rPr>
-                <w:rFonts w:ascii="Calibri" w:eastAsia="Calibri" w:hAnsi="Calibri"/>
-                <w:sz w:val="22"/>
-                <w:szCs w:val="22"/>
-                <w:lang w:val="es-AR" w:eastAsia="en-US"/>
-              </w:rPr>
-              <w:t>GPPDP</w:t>
-            </w:r>
-          </w:p>
-        </w:tc>
-        <w:tc>
-          <w:tcPr>
-            <w:tcW w:w="6134" w:type="dxa"/>
-            <w:tcBorders>
-              <w:left w:val="single" w:sz="4" w:space="0" w:color="000000"/>
-              <w:bottom w:val="single" w:sz="4" w:space="0" w:color="000000"/>
-              <w:right w:val="single" w:sz="4" w:space="0" w:color="000000"/>
-            </w:tcBorders>
-          </w:tcPr>
-          <w:p>
-            <w:pPr>
-              <w:snapToGrid w:val="0"/>
-            </w:pPr>
-            <w:r>
-              <w:t>Presentación al Director del Proyecto</w:t>
-            </w:r>
-          </w:p>
-        </w:tc>
-      </w:tr>
-      <w:tr>
-        <w:trPr>
-          <w:jc w:val="center"/>
-        </w:trPr>
-        <w:tc>
-          <w:tcPr>
-            <w:tcW w:w="1720" w:type="dxa"/>
-            <w:tcBorders>
-              <w:left w:val="single" w:sz="4" w:space="0" w:color="000000"/>
-              <w:bottom w:val="single" w:sz="4" w:space="0" w:color="000000"/>
-            </w:tcBorders>
-          </w:tcPr>
-          <w:p>
-            <w:pPr>
-              <w:pStyle w:val="estilo"/>
-              <w:snapToGrid w:val="0"/>
-              <w:rPr>
-                <w:rFonts w:ascii="Calibri" w:eastAsia="Calibri" w:hAnsi="Calibri"/>
-                <w:sz w:val="22"/>
-                <w:szCs w:val="22"/>
-                <w:lang w:val="es-AR" w:eastAsia="en-US"/>
-              </w:rPr>
-            </w:pPr>
-            <w:r>
-              <w:rPr>
-                <w:rFonts w:ascii="Calibri" w:eastAsia="Calibri" w:hAnsi="Calibri"/>
-                <w:sz w:val="22"/>
-                <w:szCs w:val="22"/>
-                <w:lang w:val="es-AR" w:eastAsia="en-US"/>
-              </w:rPr>
-              <w:t>GPARD</w:t>
-            </w:r>
-          </w:p>
-        </w:tc>
-        <w:tc>
-          <w:tcPr>
-            <w:tcW w:w="6134" w:type="dxa"/>
-            <w:tcBorders>
-              <w:left w:val="single" w:sz="4" w:space="0" w:color="000000"/>
-              <w:bottom w:val="single" w:sz="4" w:space="0" w:color="000000"/>
-              <w:right w:val="single" w:sz="4" w:space="0" w:color="000000"/>
-            </w:tcBorders>
-          </w:tcPr>
-          <w:p>
-            <w:pPr>
-              <w:snapToGrid w:val="0"/>
-            </w:pPr>
-            <w:r>
-              <w:t>Acta de la Reunión con el Director del Proyecto</w:t>
-            </w:r>
-          </w:p>
-        </w:tc>
-      </w:tr>
-      <w:tr>
-        <w:trPr>
-          <w:jc w:val="center"/>
-        </w:trPr>
-        <w:tc>
-          <w:tcPr>
-            <w:tcW w:w="1720" w:type="dxa"/>
-            <w:tcBorders>
-              <w:left w:val="single" w:sz="4" w:space="0" w:color="000000"/>
-              <w:bottom w:val="single" w:sz="4" w:space="0" w:color="000000"/>
-            </w:tcBorders>
-          </w:tcPr>
-          <w:p>
-            <w:pPr>
               <w:pStyle w:val="Encabezado"/>
               <w:tabs>
                 <w:tab w:val="clear" w:pos="4252"/>
@@ -5442,51 +4370,6 @@
           </w:p>
         </w:tc>
       </w:tr>
-      <w:tr>
-        <w:trPr>
-          <w:jc w:val="center"/>
-        </w:trPr>
-        <w:tc>
-          <w:tcPr>
-            <w:tcW w:w="1720" w:type="dxa"/>
-            <w:tcBorders>
-              <w:left w:val="single" w:sz="4" w:space="0" w:color="000000"/>
-              <w:bottom w:val="single" w:sz="4" w:space="0" w:color="000000"/>
-            </w:tcBorders>
-          </w:tcPr>
-          <w:p>
-            <w:pPr>
-              <w:pStyle w:val="Encabezado"/>
-              <w:tabs>
-                <w:tab w:val="clear" w:pos="4252"/>
-                <w:tab w:val="clear" w:pos="8504"/>
-              </w:tabs>
-              <w:snapToGrid w:val="0"/>
-            </w:pPr>
-            <w:r>
-              <w:t>GPIARI</w:t>
-            </w:r>
-          </w:p>
-        </w:tc>
-        <w:tc>
-          <w:tcPr>
-            <w:tcW w:w="6134" w:type="dxa"/>
-            <w:tcBorders>
-              <w:left w:val="single" w:sz="4" w:space="0" w:color="000000"/>
-              <w:bottom w:val="single" w:sz="4" w:space="0" w:color="000000"/>
-              <w:right w:val="single" w:sz="4" w:space="0" w:color="000000"/>
-            </w:tcBorders>
-          </w:tcPr>
-          <w:p>
-            <w:pPr>
-              <w:snapToGrid w:val="0"/>
-            </w:pPr>
-            <w:r>
-              <w:t>Acta de la Reunión de Integración</w:t>
-            </w:r>
-          </w:p>
-        </w:tc>
-      </w:tr>
     </w:tbl>
     <w:p>
       <w:pPr>
@@ -5515,7 +4398,6 @@
           <w:sz w:val="24"/>
           <w:lang w:val="es-AR"/>
         </w:rPr>
-        <w:lastRenderedPageBreak/>
         <w:t>Control de Configuración</w:t>
       </w:r>
     </w:p>
@@ -5653,6 +4535,7 @@
           <w:sz w:val="24"/>
           <w:lang w:val="es-AR"/>
         </w:rPr>
+        <w:lastRenderedPageBreak/>
         <w:t>•</w:t>
       </w:r>
       <w:r>
@@ -5845,7 +4728,7 @@
           <w:sz w:val="24"/>
           <w:lang w:val="es-AR"/>
         </w:rPr>
-        <w:t xml:space="preserve">Recordando que nos basamos en un proceso de desarrollo incremental e iterativo, donde en cada iteración se realizan tareas de Análisis de requerimientos, Diseño, Implementación y Verificación; se debe introducir el cambio en el área que lo originó </w:t>
+        <w:t xml:space="preserve">Recordando que nos basamos en un proceso de desarrollo incremental e iterativo, donde en cada iteración se realizan tareas de Análisis de requerimientos, Diseño, Implementación y Verificación; se debe introducir el cambio en el área que lo originó y continuar con las actividades del ciclo (Requerimientos, Análisis, Diseño, Implementación, </w:t>
       </w:r>
       <w:r>
         <w:rPr>
@@ -5853,95 +4736,119 @@
           <w:sz w:val="24"/>
           <w:lang w:val="es-AR"/>
         </w:rPr>
+        <w:t>Pruebas</w:t>
+      </w:r>
+      <w:r>
+        <w:rPr>
+          <w:rFonts w:ascii="Arial" w:hAnsi="Arial" w:cs="Arial"/>
+          <w:sz w:val="24"/>
+          <w:lang w:val="es-AR"/>
+        </w:rPr>
+        <w:t>) que impactarán los elementos de la línea base correspondientes a cada actividad.</w:t>
+      </w:r>
+    </w:p>
+    <w:p>
+      <w:pPr>
+        <w:rPr>
+          <w:rFonts w:ascii="Arial" w:hAnsi="Arial" w:cs="Arial"/>
+          <w:b/>
+          <w:sz w:val="24"/>
+          <w:lang w:val="es-AR"/>
+        </w:rPr>
+      </w:pPr>
+      <w:r>
+        <w:rPr>
+          <w:rFonts w:ascii="Arial" w:hAnsi="Arial" w:cs="Arial"/>
+          <w:b/>
+          <w:sz w:val="24"/>
+          <w:lang w:val="es-AR"/>
+        </w:rPr>
+        <w:t>Informes y Auditorías</w:t>
+      </w:r>
+    </w:p>
+    <w:p>
+      <w:pPr>
+        <w:rPr>
+          <w:rFonts w:ascii="Arial" w:hAnsi="Arial" w:cs="Arial"/>
+          <w:sz w:val="24"/>
+          <w:lang w:val="es-AR"/>
+        </w:rPr>
+      </w:pPr>
+      <w:r>
+        <w:rPr>
+          <w:rFonts w:ascii="Arial" w:hAnsi="Arial" w:cs="Arial"/>
+          <w:sz w:val="24"/>
+          <w:lang w:val="es-AR"/>
+        </w:rPr>
+        <w:t>Cada cierto tiempo, el gestor de configuración y cambios realizará un informe para el jefe de proyecto con el fin de revisar la evolución de los defectos que se vayan registrando en el mismo.</w:t>
+      </w:r>
+    </w:p>
+    <w:p>
+      <w:pPr>
+        <w:rPr>
+          <w:rFonts w:ascii="Arial" w:hAnsi="Arial" w:cs="Arial"/>
+          <w:sz w:val="24"/>
+          <w:lang w:val="es-AR"/>
+        </w:rPr>
+      </w:pPr>
+      <w:r>
+        <w:rPr>
+          <w:rFonts w:ascii="Arial" w:hAnsi="Arial" w:cs="Arial"/>
+          <w:sz w:val="24"/>
+          <w:lang w:val="es-AR"/>
+        </w:rPr>
+        <w:t>En este informe se detallará los defectos detectados, sus prioridades, responsables de corregirlos, su estado y el procedimiento que se ha seguido o se va a seguir a la hora de resolverlos.</w:t>
+      </w:r>
+    </w:p>
+    <w:p>
+      <w:pPr>
+        <w:rPr>
+          <w:rFonts w:ascii="Arial" w:hAnsi="Arial" w:cs="Arial"/>
+          <w:sz w:val="24"/>
+          <w:lang w:val="es-AR"/>
+        </w:rPr>
+      </w:pPr>
+      <w:r>
+        <w:rPr>
+          <w:rFonts w:ascii="Arial" w:hAnsi="Arial" w:cs="Arial"/>
+          <w:sz w:val="24"/>
+          <w:lang w:val="es-AR"/>
+        </w:rPr>
         <w:lastRenderedPageBreak/>
-        <w:t>y continuar con las actividades del ciclo (Requerimientos, Análisis, Diseño, Implementación, Verificación) que impactarán los elementos de la línea base correspondientes a cada actividad.</w:t>
-      </w:r>
-    </w:p>
-    <w:p>
-      <w:pPr>
-        <w:rPr>
-          <w:rFonts w:ascii="Arial" w:hAnsi="Arial" w:cs="Arial"/>
-          <w:b/>
+        <w:t>Este nos permitirá obtener una serie de indicadores para determinar la calidad del producto que se  está desarrollando</w:t>
+      </w:r>
+      <w:r>
+        <w:rPr>
+          <w:rFonts w:ascii="Arial" w:hAnsi="Arial" w:cs="Arial"/>
           <w:sz w:val="24"/>
           <w:lang w:val="es-AR"/>
         </w:rPr>
-      </w:pPr>
-      <w:r>
-        <w:rPr>
-          <w:rFonts w:ascii="Arial" w:hAnsi="Arial" w:cs="Arial"/>
-          <w:b/>
+        <w:t>.</w:t>
+      </w:r>
+    </w:p>
+    <w:p>
+      <w:pPr>
+        <w:rPr>
+          <w:rFonts w:ascii="Arial" w:hAnsi="Arial" w:cs="Arial"/>
           <w:sz w:val="24"/>
           <w:lang w:val="es-AR"/>
         </w:rPr>
-        <w:t>Informes y Auditorías</w:t>
-      </w:r>
-    </w:p>
-    <w:p>
-      <w:pPr>
+      </w:pPr>
+      <w:r>
         <w:rPr>
           <w:rFonts w:ascii="Arial" w:hAnsi="Arial" w:cs="Arial"/>
           <w:sz w:val="24"/>
           <w:lang w:val="es-AR"/>
         </w:rPr>
-      </w:pPr>
+        <w:t>Las auditorías que se llevarán a cabo para comprobar si los cambios se han realizado correctamente serán al  final de cada iteración, pero antes de que se cree una línea base. En éstas se revisarán tanto los requisitos funcionales  y de rendimiento, como que el producto cumpla con las especificaciones d</w:t>
+      </w:r>
       <w:r>
         <w:rPr>
           <w:rFonts w:ascii="Arial" w:hAnsi="Arial" w:cs="Arial"/>
           <w:sz w:val="24"/>
           <w:lang w:val="es-AR"/>
         </w:rPr>
-        <w:t>Cada cierto tiempo, el gestor de configuración y cambios realizará un informe para el jefe de proyecto con el fin de revisar la evolución de los defectos que se vayan registrando en el mismo.</w:t>
-      </w:r>
-    </w:p>
-    <w:p>
-      <w:pPr>
-        <w:rPr>
-          <w:rFonts w:ascii="Arial" w:hAnsi="Arial" w:cs="Arial"/>
-          <w:sz w:val="24"/>
-          <w:lang w:val="es-AR"/>
-        </w:rPr>
-      </w:pPr>
-      <w:r>
-        <w:rPr>
-          <w:rFonts w:ascii="Arial" w:hAnsi="Arial" w:cs="Arial"/>
-          <w:sz w:val="24"/>
-          <w:lang w:val="es-AR"/>
-        </w:rPr>
-        <w:t>En este informe (“Informe de Evolución de Defectos”) se detallará los defectos detectados, sus prioridades, responsables de corregirlos, su estado y el procedimiento que se ha seguido o se va a seguir a la hora de resolverlos.</w:t>
-      </w:r>
-    </w:p>
-    <w:p>
-      <w:pPr>
-        <w:rPr>
-          <w:rFonts w:ascii="Arial" w:hAnsi="Arial" w:cs="Arial"/>
-          <w:sz w:val="24"/>
-          <w:lang w:val="es-AR"/>
-        </w:rPr>
-      </w:pPr>
-      <w:r>
-        <w:rPr>
-          <w:rFonts w:ascii="Arial" w:hAnsi="Arial" w:cs="Arial"/>
-          <w:sz w:val="24"/>
-          <w:lang w:val="es-AR"/>
-        </w:rPr>
-        <w:t>Este nos permitirá obtener una serie de indicadores para determinar la calidad del producto que se  está desarrollando, permitiendo al jefe de proyecto informar al cliente sobre este aspecto.</w:t>
-      </w:r>
-    </w:p>
-    <w:p>
-      <w:pPr>
-        <w:rPr>
-          <w:rFonts w:ascii="Arial" w:hAnsi="Arial" w:cs="Arial"/>
-          <w:sz w:val="24"/>
-          <w:lang w:val="es-AR"/>
-        </w:rPr>
-      </w:pPr>
-      <w:r>
-        <w:rPr>
-          <w:rFonts w:ascii="Arial" w:hAnsi="Arial" w:cs="Arial"/>
-          <w:sz w:val="24"/>
-          <w:lang w:val="es-AR"/>
-        </w:rPr>
-        <w:t>Las auditorías que se llevarán a cabo para comprobar si los cambios se han realizado correctamente serán al  final de cada iteración, pero antes de que se cree una línea base. En éstas se revisarán tanto los requisitos funcionales  y de rendimiento, como que el producto cumpla con las especificaciones detalladas en las que se define. Tomarán parte en éstas el cliente, el jefe de proyecto y el gestor de configuración.</w:t>
+        <w:t>etalladas en las que se define.</w:t>
       </w:r>
     </w:p>
     <w:sectPr>

</xml_diff>

<commit_message>
Ignora los committs anteriores :v
</commit_message>
<xml_diff>
--- a/GCS - Sistema Clinica.docx
+++ b/GCS - Sistema Clinica.docx
@@ -1425,23 +1425,7 @@
           <w:rFonts w:ascii="Arial" w:hAnsi="Arial" w:cs="Arial"/>
           <w:sz w:val="24"/>
         </w:rPr>
-        <w:t xml:space="preserve">El formato para esta nomenclatura es: </w:t>
-      </w:r>
-      <w:proofErr w:type="spellStart"/>
-      <w:r>
-        <w:rPr>
-          <w:rFonts w:ascii="Arial" w:hAnsi="Arial" w:cs="Arial"/>
-          <w:sz w:val="24"/>
-        </w:rPr>
-        <w:t>NomenclaturaGXvY.extensión</w:t>
-      </w:r>
-      <w:proofErr w:type="spellEnd"/>
-      <w:r>
-        <w:rPr>
-          <w:rFonts w:ascii="Arial" w:hAnsi="Arial" w:cs="Arial"/>
-          <w:sz w:val="24"/>
-        </w:rPr>
-        <w:t>, donde:</w:t>
+        <w:t>El formato para esta nomenclatura es: NomenclaturaGXvY.extensión, donde:</w:t>
       </w:r>
     </w:p>
     <w:p>
@@ -1840,14 +1824,16 @@
             <w:r>
               <w:t>Nomenclatura</w:t>
             </w:r>
+            <w:r>
+              <w:t xml:space="preserve"> </w:t>
+            </w:r>
+            <w:bookmarkStart w:id="0" w:name="_GoBack"/>
+            <w:bookmarkEnd w:id="0"/>
           </w:p>
         </w:tc>
       </w:tr>
     </w:tbl>
-    <w:p>
-      <w:bookmarkStart w:id="0" w:name="_GoBack"/>
-      <w:bookmarkEnd w:id="0"/>
-    </w:p>
+    <w:p/>
     <w:p>
       <w:r>
         <w:t>Diseño:</w:t>

</xml_diff>

<commit_message>
Ultimos cambios en GCS
</commit_message>
<xml_diff>
--- a/GCS - Sistema Clinica.docx
+++ b/GCS - Sistema Clinica.docx
@@ -1,6 +1,6 @@
 
 <file path=word/document.xml><?xml version="1.0" encoding="utf-8"?>
-<w:document xmlns:wpc="http://schemas.microsoft.com/office/word/2010/wordprocessingCanvas" xmlns:cx="http://schemas.microsoft.com/office/drawing/2014/chartex" xmlns:cx1="http://schemas.microsoft.com/office/drawing/2015/9/8/chartex" xmlns:cx2="http://schemas.microsoft.com/office/drawing/2015/10/21/chartex" xmlns:cx3="http://schemas.microsoft.com/office/drawing/2016/5/9/chartex" xmlns:cx4="http://schemas.microsoft.com/office/drawing/2016/5/10/chartex" xmlns:cx5="http://schemas.microsoft.com/office/drawing/2016/5/11/chartex" xmlns:cx6="http://schemas.microsoft.com/office/drawing/2016/5/12/chartex" xmlns:cx7="http://schemas.microsoft.com/office/drawing/2016/5/13/chartex" xmlns:cx8="http://schemas.microsoft.com/office/drawing/2016/5/14/chartex" xmlns:mc="http://schemas.openxmlformats.org/markup-compatibility/2006" xmlns:aink="http://schemas.microsoft.com/office/drawing/2016/ink" xmlns:am3d="http://schemas.microsoft.com/office/drawing/2017/model3d" xmlns:o="urn:schemas-microsoft-com:office:office" xmlns:r="http://schemas.openxmlformats.org/officeDocument/2006/relationships" xmlns:m="http://schemas.openxmlformats.org/officeDocument/2006/math" xmlns:v="urn:schemas-microsoft-com:vml" xmlns:wp14="http://schemas.microsoft.com/office/word/2010/wordprocessingDrawing" xmlns:wp="http://schemas.openxmlformats.org/drawingml/2006/wordprocessingDrawing" xmlns:w10="urn:schemas-microsoft-com:office:word" xmlns:w="http://schemas.openxmlformats.org/wordprocessingml/2006/main" xmlns:w14="http://schemas.microsoft.com/office/word/2010/wordml" xmlns:w15="http://schemas.microsoft.com/office/word/2012/wordml" xmlns:w16cid="http://schemas.microsoft.com/office/word/2016/wordml/cid" xmlns:w16se="http://schemas.microsoft.com/office/word/2015/wordml/symex" xmlns:wpg="http://schemas.microsoft.com/office/word/2010/wordprocessingGroup" xmlns:wpi="http://schemas.microsoft.com/office/word/2010/wordprocessingInk" xmlns:wne="http://schemas.microsoft.com/office/word/2006/wordml" xmlns:wps="http://schemas.microsoft.com/office/word/2010/wordprocessingShape" mc:Ignorable="w14 w15 w16se w16cid wp14">
+<w:document xmlns:wpc="http://schemas.microsoft.com/office/word/2010/wordprocessingCanvas" xmlns:mc="http://schemas.openxmlformats.org/markup-compatibility/2006" xmlns:o="urn:schemas-microsoft-com:office:office" xmlns:r="http://schemas.openxmlformats.org/officeDocument/2006/relationships" xmlns:m="http://schemas.openxmlformats.org/officeDocument/2006/math" xmlns:v="urn:schemas-microsoft-com:vml" xmlns:wp14="http://schemas.microsoft.com/office/word/2010/wordprocessingDrawing" xmlns:wp="http://schemas.openxmlformats.org/drawingml/2006/wordprocessingDrawing" xmlns:w10="urn:schemas-microsoft-com:office:word" xmlns:w="http://schemas.openxmlformats.org/wordprocessingml/2006/main" xmlns:w14="http://schemas.microsoft.com/office/word/2010/wordml" xmlns:w15="http://schemas.microsoft.com/office/word/2012/wordml" xmlns:wpg="http://schemas.microsoft.com/office/word/2010/wordprocessingGroup" xmlns:wpi="http://schemas.microsoft.com/office/word/2010/wordprocessingInk" xmlns:wne="http://schemas.microsoft.com/office/word/2006/wordml" xmlns:wps="http://schemas.microsoft.com/office/word/2010/wordprocessingShape" mc:Ignorable="w14 w15 wp14">
   <w:body>
     <w:p>
       <w:pPr>
@@ -18,7 +18,528 @@
           <w:sz w:val="24"/>
           <w:szCs w:val="24"/>
         </w:rPr>
-        <w:t>Introducción</w:t>
+        <w:drawing>
+          <wp:anchor distT="36576" distB="36576" distL="36576" distR="36576" simplePos="0" relativeHeight="251659264" behindDoc="1" locked="0" layoutInCell="1" allowOverlap="1" wp14:anchorId="5F612613" wp14:editId="2CFE8457">
+            <wp:simplePos x="0" y="0"/>
+            <wp:positionH relativeFrom="column">
+              <wp:posOffset>2065109</wp:posOffset>
+            </wp:positionH>
+            <wp:positionV relativeFrom="paragraph">
+              <wp:posOffset>502</wp:posOffset>
+            </wp:positionV>
+            <wp:extent cx="1212215" cy="993775"/>
+            <wp:effectExtent l="0" t="0" r="6985" b="0"/>
+            <wp:wrapTight wrapText="bothSides">
+              <wp:wrapPolygon edited="0">
+                <wp:start x="0" y="0"/>
+                <wp:lineTo x="0" y="21117"/>
+                <wp:lineTo x="21385" y="21117"/>
+                <wp:lineTo x="21385" y="0"/>
+                <wp:lineTo x="0" y="0"/>
+              </wp:wrapPolygon>
+            </wp:wrapTight>
+            <wp:docPr id="5" name="Imagen 5"/>
+            <wp:cNvGraphicFramePr>
+              <a:graphicFrameLocks xmlns:a="http://schemas.openxmlformats.org/drawingml/2006/main" noChangeAspect="1"/>
+            </wp:cNvGraphicFramePr>
+            <a:graphic xmlns:a="http://schemas.openxmlformats.org/drawingml/2006/main">
+              <a:graphicData uri="http://schemas.openxmlformats.org/drawingml/2006/picture">
+                <pic:pic xmlns:pic="http://schemas.openxmlformats.org/drawingml/2006/picture">
+                  <pic:nvPicPr>
+                    <pic:cNvPr id="0" name="Picture 2"/>
+                    <pic:cNvPicPr>
+                      <a:picLocks noChangeAspect="1" noChangeArrowheads="1"/>
+                    </pic:cNvPicPr>
+                  </pic:nvPicPr>
+                  <pic:blipFill>
+                    <a:blip r:embed="rId5" cstate="print">
+                      <a:extLst>
+                        <a:ext uri="{28A0092B-C50C-407E-A947-70E740481C1C}">
+                          <a14:useLocalDpi xmlns:a14="http://schemas.microsoft.com/office/drawing/2010/main" val="0"/>
+                        </a:ext>
+                      </a:extLst>
+                    </a:blip>
+                    <a:srcRect/>
+                    <a:stretch>
+                      <a:fillRect/>
+                    </a:stretch>
+                  </pic:blipFill>
+                  <pic:spPr bwMode="auto">
+                    <a:xfrm>
+                      <a:off x="0" y="0"/>
+                      <a:ext cx="1212215" cy="993775"/>
+                    </a:xfrm>
+                    <a:prstGeom prst="rect">
+                      <a:avLst/>
+                    </a:prstGeom>
+                    <a:noFill/>
+                    <a:ln>
+                      <a:noFill/>
+                    </a:ln>
+                    <a:effectLst/>
+                  </pic:spPr>
+                </pic:pic>
+              </a:graphicData>
+            </a:graphic>
+            <wp14:sizeRelH relativeFrom="page">
+              <wp14:pctWidth>0</wp14:pctWidth>
+            </wp14:sizeRelH>
+            <wp14:sizeRelV relativeFrom="page">
+              <wp14:pctHeight>0</wp14:pctHeight>
+            </wp14:sizeRelV>
+          </wp:anchor>
+        </w:drawing>
+      </w:r>
+    </w:p>
+    <w:p>
+      <w:pPr>
+        <w:rPr>
+          <w:rFonts w:ascii="Arial" w:hAnsi="Arial" w:cs="Arial"/>
+          <w:b/>
+          <w:sz w:val="24"/>
+          <w:szCs w:val="24"/>
+        </w:rPr>
+      </w:pPr>
+    </w:p>
+    <w:p>
+      <w:pPr>
+        <w:rPr>
+          <w:rFonts w:ascii="Arial" w:hAnsi="Arial" w:cs="Arial"/>
+          <w:b/>
+          <w:sz w:val="24"/>
+          <w:szCs w:val="24"/>
+        </w:rPr>
+      </w:pPr>
+      <w:r>
+        <w:rPr>
+          <w:rFonts w:ascii="Arial" w:hAnsi="Arial" w:cs="Arial"/>
+          <w:b/>
+          <w:sz w:val="24"/>
+          <w:szCs w:val="24"/>
+        </w:rPr>
+        <w:t xml:space="preserve">  </w:t>
+      </w:r>
+    </w:p>
+    <w:p>
+      <w:pPr>
+        <w:jc w:val="center"/>
+        <w:rPr>
+          <w:rFonts w:ascii="Arial" w:hAnsi="Arial" w:cs="Arial"/>
+          <w:b/>
+          <w:sz w:val="24"/>
+          <w:szCs w:val="24"/>
+        </w:rPr>
+      </w:pPr>
+      <w:r>
+        <w:rPr>
+          <w:rFonts w:ascii="Arial" w:hAnsi="Arial" w:cs="Arial"/>
+          <w:b/>
+          <w:sz w:val="24"/>
+          <w:szCs w:val="24"/>
+        </w:rPr>
+        <w:t>UNIVERSIDAD POLITECNICA DEL CENTRO</w:t>
+      </w:r>
+    </w:p>
+    <w:p>
+      <w:pPr>
+        <w:rPr>
+          <w:rFonts w:ascii="Arial" w:hAnsi="Arial" w:cs="Arial"/>
+          <w:b/>
+          <w:sz w:val="24"/>
+          <w:szCs w:val="24"/>
+        </w:rPr>
+      </w:pPr>
+    </w:p>
+    <w:p>
+      <w:pPr>
+        <w:jc w:val="center"/>
+        <w:rPr>
+          <w:rFonts w:ascii="Arial" w:hAnsi="Arial" w:cs="Arial"/>
+          <w:b/>
+          <w:sz w:val="24"/>
+          <w:szCs w:val="24"/>
+        </w:rPr>
+      </w:pPr>
+      <w:r>
+        <w:rPr>
+          <w:rFonts w:ascii="Arial" w:hAnsi="Arial" w:cs="Arial"/>
+          <w:b/>
+          <w:sz w:val="24"/>
+          <w:szCs w:val="24"/>
+        </w:rPr>
+        <w:t>CARRERA:</w:t>
+      </w:r>
+    </w:p>
+    <w:p>
+      <w:pPr>
+        <w:jc w:val="center"/>
+        <w:rPr>
+          <w:rFonts w:ascii="Arial" w:hAnsi="Arial" w:cs="Arial"/>
+          <w:sz w:val="24"/>
+          <w:szCs w:val="24"/>
+        </w:rPr>
+      </w:pPr>
+      <w:r>
+        <w:rPr>
+          <w:rFonts w:ascii="Arial" w:hAnsi="Arial" w:cs="Arial"/>
+          <w:sz w:val="24"/>
+          <w:szCs w:val="24"/>
+        </w:rPr>
+        <w:t>ING. SOFTWARE</w:t>
+      </w:r>
+    </w:p>
+    <w:p>
+      <w:pPr>
+        <w:jc w:val="center"/>
+        <w:rPr>
+          <w:rFonts w:ascii="Arial" w:hAnsi="Arial" w:cs="Arial"/>
+          <w:i/>
+          <w:sz w:val="24"/>
+          <w:szCs w:val="24"/>
+        </w:rPr>
+      </w:pPr>
+      <w:r>
+        <w:rPr>
+          <w:rFonts w:ascii="Arial" w:hAnsi="Arial" w:cs="Arial"/>
+          <w:i/>
+          <w:sz w:val="24"/>
+          <w:szCs w:val="24"/>
+        </w:rPr>
+        <w:t>6</w:t>
+      </w:r>
+      <w:r>
+        <w:rPr>
+          <w:rFonts w:ascii="Arial" w:hAnsi="Arial" w:cs="Arial"/>
+          <w:i/>
+          <w:sz w:val="24"/>
+          <w:szCs w:val="24"/>
+        </w:rPr>
+        <w:t>°CUATRIMESTRE</w:t>
+      </w:r>
+    </w:p>
+    <w:p>
+      <w:pPr>
+        <w:jc w:val="center"/>
+        <w:rPr>
+          <w:rFonts w:ascii="Arial" w:hAnsi="Arial" w:cs="Arial"/>
+          <w:b/>
+          <w:sz w:val="24"/>
+          <w:szCs w:val="24"/>
+        </w:rPr>
+      </w:pPr>
+      <w:r>
+        <w:rPr>
+          <w:rFonts w:ascii="Arial" w:hAnsi="Arial" w:cs="Arial"/>
+          <w:b/>
+          <w:sz w:val="24"/>
+          <w:szCs w:val="24"/>
+        </w:rPr>
+        <w:t>MATERIA:</w:t>
+      </w:r>
+    </w:p>
+    <w:p>
+      <w:pPr>
+        <w:jc w:val="center"/>
+        <w:rPr>
+          <w:rFonts w:ascii="Arial" w:hAnsi="Arial" w:cs="Arial"/>
+          <w:sz w:val="24"/>
+          <w:szCs w:val="24"/>
+        </w:rPr>
+      </w:pPr>
+      <w:r>
+        <w:rPr>
+          <w:rFonts w:ascii="Arial" w:hAnsi="Arial" w:cs="Arial"/>
+          <w:sz w:val="24"/>
+          <w:szCs w:val="24"/>
+        </w:rPr>
+        <w:t>Ingeniería</w:t>
+      </w:r>
+      <w:r>
+        <w:rPr>
+          <w:rFonts w:ascii="Arial" w:hAnsi="Arial" w:cs="Arial"/>
+          <w:sz w:val="24"/>
+          <w:szCs w:val="24"/>
+        </w:rPr>
+        <w:t xml:space="preserve"> de Software</w:t>
+      </w:r>
+    </w:p>
+    <w:p>
+      <w:pPr>
+        <w:jc w:val="center"/>
+        <w:rPr>
+          <w:rFonts w:ascii="Arial" w:hAnsi="Arial" w:cs="Arial"/>
+          <w:b/>
+          <w:sz w:val="24"/>
+          <w:szCs w:val="24"/>
+        </w:rPr>
+      </w:pPr>
+      <w:r>
+        <w:rPr>
+          <w:rFonts w:ascii="Arial" w:hAnsi="Arial" w:cs="Arial"/>
+          <w:b/>
+          <w:sz w:val="24"/>
+          <w:szCs w:val="24"/>
+        </w:rPr>
+        <w:t>PROFESOR:</w:t>
+      </w:r>
+    </w:p>
+    <w:p>
+      <w:pPr>
+        <w:jc w:val="center"/>
+        <w:rPr>
+          <w:rFonts w:ascii="Arial" w:hAnsi="Arial" w:cs="Arial"/>
+          <w:sz w:val="24"/>
+          <w:szCs w:val="24"/>
+        </w:rPr>
+      </w:pPr>
+      <w:r>
+        <w:rPr>
+          <w:rFonts w:ascii="Arial" w:hAnsi="Arial" w:cs="Arial"/>
+          <w:sz w:val="24"/>
+          <w:szCs w:val="24"/>
+        </w:rPr>
+        <w:t>Rafael Gonzalo</w:t>
+      </w:r>
+      <w:r>
+        <w:rPr>
+          <w:rFonts w:ascii="Arial" w:hAnsi="Arial" w:cs="Arial"/>
+          <w:sz w:val="24"/>
+          <w:szCs w:val="24"/>
+        </w:rPr>
+        <w:t xml:space="preserve"> Álvarez Campos</w:t>
+      </w:r>
+    </w:p>
+    <w:p>
+      <w:pPr>
+        <w:jc w:val="center"/>
+        <w:rPr>
+          <w:rFonts w:ascii="Arial" w:hAnsi="Arial" w:cs="Arial"/>
+          <w:b/>
+          <w:sz w:val="24"/>
+          <w:szCs w:val="24"/>
+        </w:rPr>
+      </w:pPr>
+      <w:r>
+        <w:rPr>
+          <w:rFonts w:ascii="Arial" w:hAnsi="Arial" w:cs="Arial"/>
+          <w:b/>
+          <w:sz w:val="24"/>
+          <w:szCs w:val="24"/>
+        </w:rPr>
+        <w:t>ALUMNO</w:t>
+      </w:r>
+      <w:r>
+        <w:rPr>
+          <w:rFonts w:ascii="Arial" w:hAnsi="Arial" w:cs="Arial"/>
+          <w:b/>
+          <w:sz w:val="24"/>
+          <w:szCs w:val="24"/>
+        </w:rPr>
+        <w:t>S</w:t>
+      </w:r>
+      <w:r>
+        <w:rPr>
+          <w:rFonts w:ascii="Arial" w:hAnsi="Arial" w:cs="Arial"/>
+          <w:b/>
+          <w:sz w:val="24"/>
+          <w:szCs w:val="24"/>
+        </w:rPr>
+        <w:t>:</w:t>
+      </w:r>
+    </w:p>
+    <w:p>
+      <w:pPr>
+        <w:jc w:val="center"/>
+        <w:rPr>
+          <w:rFonts w:ascii="Arial" w:hAnsi="Arial" w:cs="Arial"/>
+          <w:sz w:val="24"/>
+          <w:szCs w:val="24"/>
+        </w:rPr>
+      </w:pPr>
+      <w:r>
+        <w:rPr>
+          <w:rFonts w:ascii="Arial" w:hAnsi="Arial" w:cs="Arial"/>
+          <w:sz w:val="24"/>
+          <w:szCs w:val="24"/>
+        </w:rPr>
+        <w:t>Mateo Javier Aguilar Carrillo</w:t>
+      </w:r>
+    </w:p>
+    <w:p>
+      <w:pPr>
+        <w:jc w:val="center"/>
+        <w:rPr>
+          <w:rFonts w:ascii="Arial" w:hAnsi="Arial" w:cs="Arial"/>
+          <w:sz w:val="24"/>
+          <w:szCs w:val="24"/>
+        </w:rPr>
+      </w:pPr>
+      <w:r>
+        <w:rPr>
+          <w:rFonts w:ascii="Arial" w:hAnsi="Arial" w:cs="Arial"/>
+          <w:sz w:val="24"/>
+          <w:szCs w:val="24"/>
+        </w:rPr>
+        <w:t xml:space="preserve">Abraham </w:t>
+      </w:r>
+      <w:proofErr w:type="spellStart"/>
+      <w:r>
+        <w:rPr>
+          <w:rFonts w:ascii="Arial" w:hAnsi="Arial" w:cs="Arial"/>
+          <w:sz w:val="24"/>
+          <w:szCs w:val="24"/>
+        </w:rPr>
+        <w:t>Gutierrez</w:t>
+      </w:r>
+      <w:proofErr w:type="spellEnd"/>
+    </w:p>
+    <w:p>
+      <w:pPr>
+        <w:jc w:val="center"/>
+        <w:rPr>
+          <w:rFonts w:ascii="Arial" w:hAnsi="Arial" w:cs="Arial"/>
+          <w:b/>
+          <w:sz w:val="24"/>
+          <w:szCs w:val="24"/>
+        </w:rPr>
+      </w:pPr>
+      <w:r>
+        <w:rPr>
+          <w:rFonts w:ascii="Arial" w:hAnsi="Arial" w:cs="Arial"/>
+          <w:b/>
+          <w:sz w:val="24"/>
+          <w:szCs w:val="24"/>
+        </w:rPr>
+        <w:t>ACTIVIDAD:</w:t>
+      </w:r>
+    </w:p>
+    <w:p>
+      <w:pPr>
+        <w:jc w:val="center"/>
+        <w:rPr>
+          <w:rFonts w:ascii="Arial" w:hAnsi="Arial" w:cs="Arial"/>
+          <w:sz w:val="24"/>
+          <w:szCs w:val="24"/>
+        </w:rPr>
+      </w:pPr>
+      <w:r>
+        <w:rPr>
+          <w:rFonts w:ascii="Arial" w:hAnsi="Arial" w:cs="Arial"/>
+          <w:sz w:val="24"/>
+          <w:szCs w:val="24"/>
+        </w:rPr>
+        <w:t>Gestión de Control de Configuración</w:t>
+      </w:r>
+    </w:p>
+    <w:p>
+      <w:pPr>
+        <w:rPr>
+          <w:rFonts w:ascii="Arial" w:hAnsi="Arial" w:cs="Arial"/>
+          <w:b/>
+          <w:sz w:val="24"/>
+          <w:szCs w:val="24"/>
+        </w:rPr>
+      </w:pPr>
+    </w:p>
+    <w:p>
+      <w:pPr>
+        <w:jc w:val="right"/>
+        <w:rPr>
+          <w:rFonts w:ascii="Arial" w:hAnsi="Arial" w:cs="Arial"/>
+          <w:b/>
+          <w:sz w:val="24"/>
+          <w:szCs w:val="24"/>
+        </w:rPr>
+      </w:pPr>
+      <w:r>
+        <w:rPr>
+          <w:rFonts w:ascii="Arial" w:hAnsi="Arial" w:cs="Arial"/>
+          <w:b/>
+          <w:sz w:val="24"/>
+          <w:szCs w:val="24"/>
+        </w:rPr>
+        <w:t>FECHA: 05/JUNIO/2017</w:t>
+      </w:r>
+    </w:p>
+    <w:p>
+      <w:pPr>
+        <w:rPr>
+          <w:rFonts w:ascii="Arial" w:hAnsi="Arial" w:cs="Arial"/>
+          <w:b/>
+          <w:sz w:val="24"/>
+          <w:szCs w:val="24"/>
+        </w:rPr>
+      </w:pPr>
+    </w:p>
+    <w:p>
+      <w:pPr>
+        <w:rPr>
+          <w:rFonts w:ascii="Arial" w:hAnsi="Arial" w:cs="Arial"/>
+          <w:b/>
+          <w:sz w:val="24"/>
+          <w:szCs w:val="24"/>
+        </w:rPr>
+      </w:pPr>
+    </w:p>
+    <w:p>
+      <w:pPr>
+        <w:rPr>
+          <w:rFonts w:ascii="Arial" w:hAnsi="Arial" w:cs="Arial"/>
+          <w:b/>
+          <w:sz w:val="24"/>
+          <w:szCs w:val="24"/>
+        </w:rPr>
+      </w:pPr>
+    </w:p>
+    <w:p>
+      <w:pPr>
+        <w:rPr>
+          <w:rFonts w:ascii="Arial" w:hAnsi="Arial" w:cs="Arial"/>
+          <w:b/>
+          <w:sz w:val="24"/>
+          <w:szCs w:val="24"/>
+        </w:rPr>
+      </w:pPr>
+    </w:p>
+    <w:p>
+      <w:pPr>
+        <w:rPr>
+          <w:rFonts w:ascii="Arial" w:hAnsi="Arial" w:cs="Arial"/>
+          <w:b/>
+          <w:sz w:val="24"/>
+          <w:szCs w:val="24"/>
+        </w:rPr>
+      </w:pPr>
+    </w:p>
+    <w:p>
+      <w:pPr>
+        <w:rPr>
+          <w:rFonts w:ascii="Arial" w:hAnsi="Arial" w:cs="Arial"/>
+          <w:b/>
+          <w:sz w:val="24"/>
+          <w:szCs w:val="24"/>
+        </w:rPr>
+      </w:pPr>
+      <w:r>
+        <w:rPr>
+          <w:rFonts w:ascii="Arial" w:hAnsi="Arial" w:cs="Arial"/>
+          <w:b/>
+          <w:sz w:val="24"/>
+          <w:szCs w:val="24"/>
+        </w:rPr>
+        <w:lastRenderedPageBreak/>
+        <w:t>I</w:t>
+      </w:r>
+      <w:bookmarkStart w:id="0" w:name="_GoBack"/>
+      <w:bookmarkEnd w:id="0"/>
+      <w:r>
+        <w:rPr>
+          <w:rFonts w:ascii="Arial" w:hAnsi="Arial" w:cs="Arial"/>
+          <w:b/>
+          <w:sz w:val="24"/>
+          <w:szCs w:val="24"/>
+        </w:rPr>
+        <w:t>ntroducción</w:t>
       </w:r>
     </w:p>
     <w:p>
@@ -154,25 +675,7 @@
           <w:sz w:val="24"/>
           <w:szCs w:val="24"/>
         </w:rPr>
-        <w:t xml:space="preserve">negocio con la ayuda de </w:t>
-      </w:r>
-      <w:proofErr w:type="spellStart"/>
-      <w:r>
-        <w:rPr>
-          <w:rFonts w:ascii="Arial" w:hAnsi="Arial" w:cs="Arial"/>
-          <w:sz w:val="24"/>
-          <w:szCs w:val="24"/>
-        </w:rPr>
-        <w:t>UML</w:t>
-      </w:r>
-      <w:proofErr w:type="spellEnd"/>
-      <w:r>
-        <w:rPr>
-          <w:rFonts w:ascii="Arial" w:hAnsi="Arial" w:cs="Arial"/>
-          <w:sz w:val="24"/>
-          <w:szCs w:val="24"/>
-        </w:rPr>
-        <w:t>.</w:t>
+        <w:t>negocio con la ayuda de UML.</w:t>
       </w:r>
     </w:p>
     <w:p>
@@ -337,8 +840,6 @@
         </w:rPr>
         <w:t>:</w:t>
       </w:r>
-      <w:bookmarkStart w:id="0" w:name="_GoBack"/>
-      <w:bookmarkEnd w:id="0"/>
     </w:p>
     <w:p>
       <w:pPr>
@@ -1935,7 +2436,6 @@
                 <w:szCs w:val="24"/>
               </w:rPr>
             </w:pPr>
-            <w:proofErr w:type="spellStart"/>
             <w:r>
               <w:rPr>
                 <w:rFonts w:ascii="Arial" w:hAnsi="Arial" w:cs="Arial"/>
@@ -1944,7 +2444,6 @@
               </w:rPr>
               <w:t>RQDRQ</w:t>
             </w:r>
-            <w:proofErr w:type="spellEnd"/>
           </w:p>
         </w:tc>
         <w:tc>
@@ -2002,7 +2501,6 @@
                 <w:szCs w:val="24"/>
               </w:rPr>
             </w:pPr>
-            <w:proofErr w:type="spellStart"/>
             <w:r>
               <w:rPr>
                 <w:rFonts w:ascii="Arial" w:hAnsi="Arial" w:cs="Arial"/>
@@ -2011,7 +2509,6 @@
               </w:rPr>
               <w:t>RQMOD</w:t>
             </w:r>
-            <w:proofErr w:type="spellEnd"/>
           </w:p>
         </w:tc>
         <w:tc>
@@ -2069,7 +2566,6 @@
                 <w:szCs w:val="24"/>
               </w:rPr>
             </w:pPr>
-            <w:proofErr w:type="spellStart"/>
             <w:r>
               <w:rPr>
                 <w:rFonts w:ascii="Arial" w:hAnsi="Arial" w:cs="Arial"/>
@@ -2078,7 +2574,6 @@
               </w:rPr>
               <w:t>RQPIU</w:t>
             </w:r>
-            <w:proofErr w:type="spellEnd"/>
           </w:p>
         </w:tc>
         <w:tc>
@@ -2136,7 +2631,6 @@
                 <w:szCs w:val="24"/>
               </w:rPr>
             </w:pPr>
-            <w:proofErr w:type="spellStart"/>
             <w:r>
               <w:rPr>
                 <w:rFonts w:ascii="Arial" w:hAnsi="Arial" w:cs="Arial"/>
@@ -2145,7 +2639,6 @@
               </w:rPr>
               <w:t>RQOODRP</w:t>
             </w:r>
-            <w:proofErr w:type="spellEnd"/>
           </w:p>
         </w:tc>
         <w:tc>
@@ -2203,7 +2696,6 @@
                 <w:szCs w:val="24"/>
               </w:rPr>
             </w:pPr>
-            <w:proofErr w:type="spellStart"/>
             <w:r>
               <w:rPr>
                 <w:rFonts w:ascii="Arial" w:hAnsi="Arial" w:cs="Arial"/>
@@ -2212,7 +2704,6 @@
               </w:rPr>
               <w:t>RQGXNOM</w:t>
             </w:r>
-            <w:proofErr w:type="spellEnd"/>
           </w:p>
         </w:tc>
         <w:tc>
@@ -2395,7 +2886,6 @@
                 <w:szCs w:val="24"/>
               </w:rPr>
             </w:pPr>
-            <w:proofErr w:type="spellStart"/>
             <w:r>
               <w:rPr>
                 <w:rFonts w:ascii="Arial" w:hAnsi="Arial" w:cs="Arial"/>
@@ -2404,7 +2894,6 @@
               </w:rPr>
               <w:t>DSMDI</w:t>
             </w:r>
-            <w:proofErr w:type="spellEnd"/>
           </w:p>
         </w:tc>
         <w:tc>
@@ -2468,7 +2957,6 @@
                 <w:szCs w:val="24"/>
               </w:rPr>
             </w:pPr>
-            <w:proofErr w:type="spellStart"/>
             <w:r>
               <w:rPr>
                 <w:rFonts w:ascii="Arial" w:hAnsi="Arial" w:cs="Arial"/>
@@ -2477,7 +2965,6 @@
               </w:rPr>
               <w:t>DSARQ</w:t>
             </w:r>
-            <w:proofErr w:type="spellEnd"/>
           </w:p>
         </w:tc>
         <w:tc>
@@ -2541,7 +3028,6 @@
                 <w:szCs w:val="24"/>
               </w:rPr>
             </w:pPr>
-            <w:proofErr w:type="spellStart"/>
             <w:r>
               <w:rPr>
                 <w:rFonts w:ascii="Arial" w:hAnsi="Arial" w:cs="Arial"/>
@@ -2551,7 +3037,6 @@
               <w:lastRenderedPageBreak/>
               <w:t>DSOOMDA</w:t>
             </w:r>
-            <w:proofErr w:type="spellEnd"/>
           </w:p>
         </w:tc>
         <w:tc>
@@ -2615,7 +3100,6 @@
                 <w:szCs w:val="24"/>
               </w:rPr>
             </w:pPr>
-            <w:proofErr w:type="spellStart"/>
             <w:r>
               <w:rPr>
                 <w:rFonts w:ascii="Arial" w:hAnsi="Arial" w:cs="Arial"/>
@@ -2624,7 +3108,6 @@
               </w:rPr>
               <w:t>DSOODDP</w:t>
             </w:r>
-            <w:proofErr w:type="spellEnd"/>
           </w:p>
         </w:tc>
         <w:tc>
@@ -2805,7 +3288,6 @@
                 <w:szCs w:val="24"/>
               </w:rPr>
             </w:pPr>
-            <w:proofErr w:type="spellStart"/>
             <w:r>
               <w:rPr>
                 <w:rFonts w:ascii="Arial" w:hAnsi="Arial" w:cs="Arial"/>
@@ -2814,7 +3296,6 @@
               </w:rPr>
               <w:t>IMEDT</w:t>
             </w:r>
-            <w:proofErr w:type="spellEnd"/>
           </w:p>
         </w:tc>
         <w:tc>
@@ -2877,7 +3358,6 @@
                 <w:szCs w:val="24"/>
               </w:rPr>
             </w:pPr>
-            <w:proofErr w:type="spellStart"/>
             <w:r>
               <w:rPr>
                 <w:rFonts w:ascii="Arial" w:hAnsi="Arial" w:cs="Arial"/>
@@ -2886,7 +3366,6 @@
               </w:rPr>
               <w:t>IMEI</w:t>
             </w:r>
-            <w:proofErr w:type="spellEnd"/>
           </w:p>
         </w:tc>
         <w:tc>
@@ -2949,7 +3428,6 @@
                 <w:szCs w:val="24"/>
               </w:rPr>
             </w:pPr>
-            <w:proofErr w:type="spellStart"/>
             <w:r>
               <w:rPr>
                 <w:rFonts w:ascii="Arial" w:hAnsi="Arial" w:cs="Arial"/>
@@ -2958,7 +3436,6 @@
               </w:rPr>
               <w:t>IMPR</w:t>
             </w:r>
-            <w:proofErr w:type="spellEnd"/>
           </w:p>
         </w:tc>
         <w:tc>
@@ -3021,7 +3498,6 @@
                 <w:szCs w:val="24"/>
               </w:rPr>
             </w:pPr>
-            <w:proofErr w:type="spellStart"/>
             <w:r>
               <w:rPr>
                 <w:rFonts w:ascii="Arial" w:hAnsi="Arial" w:cs="Arial"/>
@@ -3030,7 +3506,6 @@
               </w:rPr>
               <w:t>IMIIN</w:t>
             </w:r>
-            <w:proofErr w:type="spellEnd"/>
           </w:p>
         </w:tc>
         <w:tc>
@@ -3093,7 +3568,6 @@
                 <w:szCs w:val="24"/>
               </w:rPr>
             </w:pPr>
-            <w:proofErr w:type="spellStart"/>
             <w:r>
               <w:rPr>
                 <w:rFonts w:ascii="Arial" w:hAnsi="Arial" w:cs="Arial"/>
@@ -3102,7 +3576,6 @@
               </w:rPr>
               <w:t>IMDT</w:t>
             </w:r>
-            <w:proofErr w:type="spellEnd"/>
           </w:p>
         </w:tc>
         <w:tc>
@@ -3159,7 +3632,6 @@
                 <w:szCs w:val="24"/>
               </w:rPr>
             </w:pPr>
-            <w:proofErr w:type="spellStart"/>
             <w:r>
               <w:rPr>
                 <w:rFonts w:ascii="Arial" w:hAnsi="Arial" w:cs="Arial"/>
@@ -3168,7 +3640,6 @@
               </w:rPr>
               <w:t>IMOOPII</w:t>
             </w:r>
-            <w:proofErr w:type="spellEnd"/>
           </w:p>
         </w:tc>
         <w:tc>
@@ -3225,7 +3696,6 @@
                 <w:szCs w:val="24"/>
               </w:rPr>
             </w:pPr>
-            <w:proofErr w:type="spellStart"/>
             <w:r>
               <w:rPr>
                 <w:rFonts w:ascii="Arial" w:hAnsi="Arial" w:cs="Arial"/>
@@ -3234,7 +3704,6 @@
               </w:rPr>
               <w:t>IMOOMIM</w:t>
             </w:r>
-            <w:proofErr w:type="spellEnd"/>
           </w:p>
         </w:tc>
         <w:tc>
@@ -3292,7 +3761,6 @@
               </w:rPr>
             </w:pPr>
             <w:bookmarkStart w:id="1" w:name="OLE_LINK1"/>
-            <w:proofErr w:type="spellStart"/>
             <w:r>
               <w:rPr>
                 <w:rFonts w:ascii="Arial" w:hAnsi="Arial" w:cs="Arial"/>
@@ -3310,7 +3778,6 @@
               </w:rPr>
               <w:t>EJI</w:t>
             </w:r>
-            <w:proofErr w:type="spellEnd"/>
           </w:p>
         </w:tc>
         <w:tc>
@@ -3477,7 +3944,6 @@
                 <w:szCs w:val="24"/>
               </w:rPr>
             </w:pPr>
-            <w:proofErr w:type="spellStart"/>
             <w:r>
               <w:rPr>
                 <w:rFonts w:ascii="Arial" w:hAnsi="Arial" w:cs="Arial"/>
@@ -3486,7 +3952,6 @@
               </w:rPr>
               <w:t>PRPVV</w:t>
             </w:r>
-            <w:proofErr w:type="spellEnd"/>
           </w:p>
         </w:tc>
         <w:tc>
@@ -3543,7 +4008,6 @@
                 <w:szCs w:val="24"/>
               </w:rPr>
             </w:pPr>
-            <w:proofErr w:type="spellStart"/>
             <w:r>
               <w:rPr>
                 <w:rFonts w:ascii="Arial" w:hAnsi="Arial" w:cs="Arial"/>
@@ -3552,7 +4016,6 @@
               </w:rPr>
               <w:t>PRPVI</w:t>
             </w:r>
-            <w:proofErr w:type="spellEnd"/>
           </w:p>
         </w:tc>
         <w:tc>
@@ -3615,7 +4078,6 @@
                 <w:szCs w:val="24"/>
               </w:rPr>
             </w:pPr>
-            <w:proofErr w:type="spellStart"/>
             <w:r>
               <w:rPr>
                 <w:rFonts w:ascii="Arial" w:hAnsi="Arial" w:cs="Arial"/>
@@ -3624,7 +4086,6 @@
               </w:rPr>
               <w:t>PRMCP</w:t>
             </w:r>
-            <w:proofErr w:type="spellEnd"/>
           </w:p>
         </w:tc>
         <w:tc>
@@ -3681,7 +4142,6 @@
                 <w:szCs w:val="24"/>
               </w:rPr>
             </w:pPr>
-            <w:proofErr w:type="spellStart"/>
             <w:r>
               <w:rPr>
                 <w:rFonts w:ascii="Arial" w:hAnsi="Arial" w:cs="Arial"/>
@@ -3690,7 +4150,6 @@
               </w:rPr>
               <w:t>PRIVD</w:t>
             </w:r>
-            <w:proofErr w:type="spellEnd"/>
           </w:p>
         </w:tc>
         <w:tc>
@@ -3747,7 +4206,6 @@
                 <w:szCs w:val="24"/>
               </w:rPr>
             </w:pPr>
-            <w:proofErr w:type="spellStart"/>
             <w:r>
               <w:rPr>
                 <w:rFonts w:ascii="Arial" w:hAnsi="Arial" w:cs="Arial"/>
@@ -3756,7 +4214,6 @@
               </w:rPr>
               <w:t>PRIVI</w:t>
             </w:r>
-            <w:proofErr w:type="spellEnd"/>
           </w:p>
         </w:tc>
         <w:tc>
@@ -3813,7 +4270,6 @@
                 <w:szCs w:val="24"/>
               </w:rPr>
             </w:pPr>
-            <w:proofErr w:type="spellStart"/>
             <w:r>
               <w:rPr>
                 <w:rFonts w:ascii="Arial" w:hAnsi="Arial" w:cs="Arial"/>
@@ -3822,7 +4278,6 @@
               </w:rPr>
               <w:t>PRIVS</w:t>
             </w:r>
-            <w:proofErr w:type="spellEnd"/>
           </w:p>
         </w:tc>
         <w:tc>
@@ -3879,7 +4334,6 @@
                 <w:szCs w:val="24"/>
               </w:rPr>
             </w:pPr>
-            <w:proofErr w:type="spellStart"/>
             <w:r>
               <w:rPr>
                 <w:rFonts w:ascii="Arial" w:hAnsi="Arial" w:cs="Arial"/>
@@ -3889,7 +4343,6 @@
               <w:lastRenderedPageBreak/>
               <w:t>PRRPR</w:t>
             </w:r>
-            <w:proofErr w:type="spellEnd"/>
           </w:p>
         </w:tc>
         <w:tc>
@@ -3946,7 +4399,6 @@
                 <w:szCs w:val="24"/>
               </w:rPr>
             </w:pPr>
-            <w:proofErr w:type="spellStart"/>
             <w:r>
               <w:rPr>
                 <w:rFonts w:ascii="Arial" w:hAnsi="Arial" w:cs="Arial"/>
@@ -3955,7 +4407,6 @@
               </w:rPr>
               <w:t>PREV</w:t>
             </w:r>
-            <w:proofErr w:type="spellEnd"/>
           </w:p>
         </w:tc>
         <w:tc>
@@ -4012,7 +4463,6 @@
                 <w:szCs w:val="24"/>
               </w:rPr>
             </w:pPr>
-            <w:proofErr w:type="spellStart"/>
             <w:r>
               <w:rPr>
                 <w:rFonts w:ascii="Arial" w:hAnsi="Arial" w:cs="Arial"/>
@@ -4021,7 +4471,6 @@
               </w:rPr>
               <w:t>PRIFV</w:t>
             </w:r>
-            <w:proofErr w:type="spellEnd"/>
           </w:p>
         </w:tc>
         <w:tc>
@@ -4202,7 +4651,6 @@
                 <w:szCs w:val="24"/>
               </w:rPr>
             </w:pPr>
-            <w:proofErr w:type="spellStart"/>
             <w:r>
               <w:rPr>
                 <w:rFonts w:ascii="Arial" w:hAnsi="Arial" w:cs="Arial"/>
@@ -4211,7 +4659,6 @@
               </w:rPr>
               <w:t>DPMSU</w:t>
             </w:r>
-            <w:proofErr w:type="spellEnd"/>
           </w:p>
         </w:tc>
         <w:tc>
@@ -4259,25 +4706,7 @@
                 <w:sz w:val="24"/>
                 <w:szCs w:val="24"/>
               </w:rPr>
-              <w:t xml:space="preserve">(Se pueden usar sufijos para identificar cada ítem dentro del material Ej. </w:t>
-            </w:r>
-            <w:proofErr w:type="spellStart"/>
-            <w:r>
-              <w:rPr>
-                <w:rFonts w:ascii="Arial" w:hAnsi="Arial" w:cs="Arial"/>
-                <w:sz w:val="24"/>
-                <w:szCs w:val="24"/>
-              </w:rPr>
-              <w:t>IPMSUMU</w:t>
-            </w:r>
-            <w:proofErr w:type="spellEnd"/>
-            <w:r>
-              <w:rPr>
-                <w:rFonts w:ascii="Arial" w:hAnsi="Arial" w:cs="Arial"/>
-                <w:sz w:val="24"/>
-                <w:szCs w:val="24"/>
-              </w:rPr>
-              <w:t xml:space="preserve"> para Manual de Usuario)</w:t>
+              <w:t>(Se pueden usar sufijos para identificar cada ítem dentro del material Ej. IPMSUMU para Manual de Usuario)</w:t>
             </w:r>
           </w:p>
         </w:tc>
@@ -4305,7 +4734,6 @@
                 <w:szCs w:val="24"/>
               </w:rPr>
             </w:pPr>
-            <w:proofErr w:type="spellStart"/>
             <w:r>
               <w:rPr>
                 <w:rFonts w:ascii="Arial" w:hAnsi="Arial" w:cs="Arial"/>
@@ -4314,7 +4742,6 @@
               </w:rPr>
               <w:t>DPMCA</w:t>
             </w:r>
-            <w:proofErr w:type="spellEnd"/>
           </w:p>
         </w:tc>
         <w:tc>
@@ -4371,7 +4798,6 @@
                 <w:szCs w:val="24"/>
               </w:rPr>
             </w:pPr>
-            <w:proofErr w:type="spellStart"/>
             <w:r>
               <w:rPr>
                 <w:rFonts w:ascii="Arial" w:hAnsi="Arial" w:cs="Arial"/>
@@ -4380,7 +4806,6 @@
               </w:rPr>
               <w:t>DPPS</w:t>
             </w:r>
-            <w:proofErr w:type="spellEnd"/>
           </w:p>
         </w:tc>
         <w:tc>
@@ -4437,7 +4862,6 @@
                 <w:szCs w:val="24"/>
               </w:rPr>
             </w:pPr>
-            <w:proofErr w:type="spellStart"/>
             <w:r>
               <w:rPr>
                 <w:rFonts w:ascii="Arial" w:hAnsi="Arial" w:cs="Arial"/>
@@ -4446,7 +4870,6 @@
               </w:rPr>
               <w:t>DPPLA</w:t>
             </w:r>
-            <w:proofErr w:type="spellEnd"/>
           </w:p>
         </w:tc>
         <w:tc>
@@ -4503,7 +4926,6 @@
                 <w:szCs w:val="24"/>
               </w:rPr>
             </w:pPr>
-            <w:proofErr w:type="spellStart"/>
             <w:r>
               <w:rPr>
                 <w:rFonts w:ascii="Arial" w:hAnsi="Arial" w:cs="Arial"/>
@@ -4512,7 +4934,6 @@
               </w:rPr>
               <w:t>DPVPR</w:t>
             </w:r>
-            <w:proofErr w:type="spellEnd"/>
           </w:p>
         </w:tc>
         <w:tc>
@@ -4569,7 +4990,6 @@
                 <w:szCs w:val="24"/>
               </w:rPr>
             </w:pPr>
-            <w:proofErr w:type="spellStart"/>
             <w:r>
               <w:rPr>
                 <w:rFonts w:ascii="Arial" w:hAnsi="Arial" w:cs="Arial"/>
@@ -4578,7 +4998,6 @@
               </w:rPr>
               <w:t>DPOOEDU</w:t>
             </w:r>
-            <w:proofErr w:type="spellEnd"/>
           </w:p>
         </w:tc>
         <w:tc>
@@ -4635,7 +5054,6 @@
                 <w:szCs w:val="24"/>
               </w:rPr>
             </w:pPr>
-            <w:proofErr w:type="spellStart"/>
             <w:r>
               <w:rPr>
                 <w:rFonts w:ascii="Arial" w:hAnsi="Arial" w:cs="Arial"/>
@@ -4644,7 +5062,6 @@
               </w:rPr>
               <w:t>DPOORFPA</w:t>
             </w:r>
-            <w:proofErr w:type="spellEnd"/>
           </w:p>
         </w:tc>
         <w:tc>
@@ -4811,7 +5228,6 @@
                 <w:szCs w:val="24"/>
               </w:rPr>
             </w:pPr>
-            <w:proofErr w:type="spellStart"/>
             <w:r>
               <w:rPr>
                 <w:rFonts w:ascii="Arial" w:hAnsi="Arial" w:cs="Arial"/>
@@ -4820,7 +5236,6 @@
               </w:rPr>
               <w:t>SCMPLA</w:t>
             </w:r>
-            <w:proofErr w:type="spellEnd"/>
           </w:p>
         </w:tc>
         <w:tc>
@@ -4883,7 +5298,6 @@
                 <w:szCs w:val="24"/>
               </w:rPr>
             </w:pPr>
-            <w:proofErr w:type="spellStart"/>
             <w:r>
               <w:rPr>
                 <w:rFonts w:ascii="Arial" w:hAnsi="Arial" w:cs="Arial"/>
@@ -4892,7 +5306,6 @@
               </w:rPr>
               <w:t>SCMMAC</w:t>
             </w:r>
-            <w:proofErr w:type="spellEnd"/>
           </w:p>
         </w:tc>
         <w:tc>
@@ -4955,7 +5368,6 @@
                 <w:szCs w:val="24"/>
               </w:rPr>
             </w:pPr>
-            <w:proofErr w:type="spellStart"/>
             <w:r>
               <w:rPr>
                 <w:rFonts w:ascii="Arial" w:hAnsi="Arial" w:cs="Arial"/>
@@ -4964,7 +5376,6 @@
               </w:rPr>
               <w:t>SCMGC</w:t>
             </w:r>
-            <w:proofErr w:type="spellEnd"/>
           </w:p>
         </w:tc>
         <w:tc>
@@ -5027,7 +5438,6 @@
                 <w:szCs w:val="24"/>
               </w:rPr>
             </w:pPr>
-            <w:proofErr w:type="spellStart"/>
             <w:r>
               <w:rPr>
                 <w:rFonts w:ascii="Arial" w:hAnsi="Arial" w:cs="Arial"/>
@@ -5036,7 +5446,6 @@
               </w:rPr>
               <w:t>SCMRV</w:t>
             </w:r>
-            <w:proofErr w:type="spellEnd"/>
           </w:p>
         </w:tc>
         <w:tc>
@@ -5099,7 +5508,6 @@
                 <w:szCs w:val="24"/>
               </w:rPr>
             </w:pPr>
-            <w:proofErr w:type="spellStart"/>
             <w:r>
               <w:rPr>
                 <w:rFonts w:ascii="Arial" w:hAnsi="Arial" w:cs="Arial"/>
@@ -5108,7 +5516,6 @@
               </w:rPr>
               <w:t>SCMILB</w:t>
             </w:r>
-            <w:proofErr w:type="spellEnd"/>
           </w:p>
         </w:tc>
         <w:tc>
@@ -5171,7 +5578,6 @@
                 <w:szCs w:val="24"/>
               </w:rPr>
             </w:pPr>
-            <w:proofErr w:type="spellStart"/>
             <w:r>
               <w:rPr>
                 <w:rFonts w:ascii="Arial" w:hAnsi="Arial" w:cs="Arial"/>
@@ -5181,7 +5587,6 @@
               <w:lastRenderedPageBreak/>
               <w:t>SCMIF</w:t>
             </w:r>
-            <w:proofErr w:type="spellEnd"/>
           </w:p>
         </w:tc>
         <w:tc>
@@ -5244,29 +5649,7 @@
           <w:szCs w:val="24"/>
           <w:u w:val="single"/>
         </w:rPr>
-        <w:t>Gestión de Proyecto (</w:t>
-      </w:r>
-      <w:proofErr w:type="spellStart"/>
-      <w:r>
-        <w:rPr>
-          <w:rFonts w:ascii="Arial" w:hAnsi="Arial" w:cs="Arial"/>
-          <w:b/>
-          <w:sz w:val="24"/>
-          <w:szCs w:val="24"/>
-          <w:u w:val="single"/>
-        </w:rPr>
-        <w:t>GP</w:t>
-      </w:r>
-      <w:proofErr w:type="spellEnd"/>
-      <w:r>
-        <w:rPr>
-          <w:rFonts w:ascii="Arial" w:hAnsi="Arial" w:cs="Arial"/>
-          <w:b/>
-          <w:sz w:val="24"/>
-          <w:szCs w:val="24"/>
-          <w:u w:val="single"/>
-        </w:rPr>
-        <w:t>):</w:t>
+        <w:t>Gestión de Proyecto (GP):</w:t>
       </w:r>
     </w:p>
     <w:tbl>
@@ -5380,7 +5763,6 @@
                 <w:lang w:val="es-AR" w:eastAsia="en-US"/>
               </w:rPr>
             </w:pPr>
-            <w:proofErr w:type="spellStart"/>
             <w:r>
               <w:rPr>
                 <w:rFonts w:ascii="Arial" w:eastAsia="Calibri" w:hAnsi="Arial" w:cs="Arial"/>
@@ -5390,7 +5772,6 @@
               </w:rPr>
               <w:t>GPPLA</w:t>
             </w:r>
-            <w:proofErr w:type="spellEnd"/>
           </w:p>
         </w:tc>
         <w:tc>
@@ -5449,7 +5830,6 @@
                 <w:lang w:val="es-AR" w:eastAsia="en-US"/>
               </w:rPr>
             </w:pPr>
-            <w:proofErr w:type="spellStart"/>
             <w:r>
               <w:rPr>
                 <w:rFonts w:ascii="Arial" w:eastAsia="Calibri" w:hAnsi="Arial" w:cs="Arial"/>
@@ -5459,7 +5839,6 @@
               </w:rPr>
               <w:t>GPISP</w:t>
             </w:r>
-            <w:proofErr w:type="spellEnd"/>
           </w:p>
         </w:tc>
         <w:tc>
@@ -5518,7 +5897,6 @@
                 <w:lang w:val="es-AR" w:eastAsia="en-US"/>
               </w:rPr>
             </w:pPr>
-            <w:proofErr w:type="spellStart"/>
             <w:r>
               <w:rPr>
                 <w:rFonts w:ascii="Arial" w:eastAsia="Calibri" w:hAnsi="Arial" w:cs="Arial"/>
@@ -5528,7 +5906,6 @@
               </w:rPr>
               <w:t>GPRAC</w:t>
             </w:r>
-            <w:proofErr w:type="spellEnd"/>
           </w:p>
         </w:tc>
         <w:tc>
@@ -5587,7 +5964,6 @@
                 <w:lang w:val="es-AR" w:eastAsia="en-US"/>
               </w:rPr>
             </w:pPr>
-            <w:proofErr w:type="spellStart"/>
             <w:r>
               <w:rPr>
                 <w:rFonts w:ascii="Arial" w:eastAsia="Calibri" w:hAnsi="Arial" w:cs="Arial"/>
@@ -5597,7 +5973,6 @@
               </w:rPr>
               <w:t>GPIFP</w:t>
             </w:r>
-            <w:proofErr w:type="spellEnd"/>
           </w:p>
         </w:tc>
         <w:tc>
@@ -5656,7 +6031,6 @@
                 <w:lang w:val="es-AR" w:eastAsia="en-US"/>
               </w:rPr>
             </w:pPr>
-            <w:proofErr w:type="spellStart"/>
             <w:r>
               <w:rPr>
                 <w:rFonts w:ascii="Arial" w:eastAsia="Calibri" w:hAnsi="Arial" w:cs="Arial"/>
@@ -5666,7 +6040,6 @@
               </w:rPr>
               <w:t>GPPIT</w:t>
             </w:r>
-            <w:proofErr w:type="spellEnd"/>
           </w:p>
         </w:tc>
         <w:tc>
@@ -5725,7 +6098,6 @@
                 <w:lang w:val="es-AR" w:eastAsia="en-US"/>
               </w:rPr>
             </w:pPr>
-            <w:proofErr w:type="spellStart"/>
             <w:r>
               <w:rPr>
                 <w:rFonts w:ascii="Arial" w:eastAsia="Calibri" w:hAnsi="Arial" w:cs="Arial"/>
@@ -5735,7 +6107,6 @@
               </w:rPr>
               <w:t>GPPDE</w:t>
             </w:r>
-            <w:proofErr w:type="spellEnd"/>
           </w:p>
         </w:tc>
         <w:tc>
@@ -5798,7 +6169,6 @@
                 <w:szCs w:val="24"/>
               </w:rPr>
             </w:pPr>
-            <w:proofErr w:type="spellStart"/>
             <w:r>
               <w:rPr>
                 <w:rFonts w:ascii="Arial" w:hAnsi="Arial" w:cs="Arial"/>
@@ -5807,7 +6177,6 @@
               </w:rPr>
               <w:t>GPOODAP</w:t>
             </w:r>
-            <w:proofErr w:type="spellEnd"/>
           </w:p>
         </w:tc>
         <w:tc>
@@ -6674,27 +7043,7 @@
           <w:szCs w:val="24"/>
           <w:lang w:val="es-AR"/>
         </w:rPr>
-        <w:t xml:space="preserve">iteración, siguiendo la metodología de desarrollo </w:t>
-      </w:r>
-      <w:proofErr w:type="spellStart"/>
-      <w:r>
-        <w:rPr>
-          <w:rFonts w:ascii="Arial" w:hAnsi="Arial" w:cs="Arial"/>
-          <w:sz w:val="24"/>
-          <w:szCs w:val="24"/>
-          <w:lang w:val="es-AR"/>
-        </w:rPr>
-        <w:t>RUP</w:t>
-      </w:r>
-      <w:proofErr w:type="spellEnd"/>
-      <w:r>
-        <w:rPr>
-          <w:rFonts w:ascii="Arial" w:hAnsi="Arial" w:cs="Arial"/>
-          <w:sz w:val="24"/>
-          <w:szCs w:val="24"/>
-          <w:lang w:val="es-AR"/>
-        </w:rPr>
-        <w:t>.</w:t>
+        <w:t>iteración, siguiendo la metodología de desarrollo RUP.</w:t>
       </w:r>
     </w:p>
     <w:p>
@@ -7721,9 +8070,85 @@
         <w:t>Cambios propuestos para cada error.</w:t>
       </w:r>
     </w:p>
+    <w:p>
+      <w:pPr>
+        <w:rPr>
+          <w:rFonts w:ascii="Arial" w:hAnsi="Arial" w:cs="Arial"/>
+          <w:sz w:val="24"/>
+          <w:szCs w:val="24"/>
+          <w:lang w:val="es-AR"/>
+        </w:rPr>
+      </w:pPr>
+    </w:p>
+    <w:p>
+      <w:pPr>
+        <w:rPr>
+          <w:rFonts w:ascii="Arial" w:hAnsi="Arial" w:cs="Arial"/>
+          <w:b/>
+          <w:sz w:val="24"/>
+          <w:szCs w:val="24"/>
+          <w:lang w:val="es-AR"/>
+        </w:rPr>
+      </w:pPr>
+      <w:r>
+        <w:rPr>
+          <w:rFonts w:ascii="Arial" w:hAnsi="Arial" w:cs="Arial"/>
+          <w:b/>
+          <w:sz w:val="24"/>
+          <w:szCs w:val="24"/>
+          <w:lang w:val="es-AR"/>
+        </w:rPr>
+        <w:t>Conclusión</w:t>
+      </w:r>
+    </w:p>
+    <w:p>
+      <w:pPr>
+        <w:rPr>
+          <w:rFonts w:ascii="Arial" w:hAnsi="Arial" w:cs="Arial"/>
+          <w:sz w:val="24"/>
+          <w:szCs w:val="24"/>
+          <w:lang w:val="es-AR"/>
+        </w:rPr>
+      </w:pPr>
+      <w:r>
+        <w:rPr>
+          <w:rFonts w:ascii="Arial" w:hAnsi="Arial" w:cs="Arial"/>
+          <w:sz w:val="24"/>
+          <w:szCs w:val="24"/>
+          <w:lang w:val="es-AR"/>
+        </w:rPr>
+        <w:t xml:space="preserve">La Gestión de Control de Configuración es una parte importante de un proyecto de desarrollo de Software, ya que nos da las pautas que se deben seguir desde el momento que se solicita el software, hasta que llega a su proceso de finalización y en algunos casos aun después de la finalización, esta gestión continua, durante el mantenimiento del software. Para nosotros este documento nos ayudó a entender el uso que se le da al GCS, además de guiarnos para implementarlo en nuestro proyecto, </w:t>
+      </w:r>
+      <w:proofErr w:type="spellStart"/>
+      <w:r>
+        <w:rPr>
+          <w:rFonts w:ascii="Arial" w:hAnsi="Arial" w:cs="Arial"/>
+          <w:sz w:val="24"/>
+          <w:szCs w:val="24"/>
+          <w:lang w:val="es-AR"/>
+        </w:rPr>
+        <w:t>asi</w:t>
+      </w:r>
+      <w:proofErr w:type="spellEnd"/>
+      <w:r>
+        <w:rPr>
+          <w:rFonts w:ascii="Arial" w:hAnsi="Arial" w:cs="Arial"/>
+          <w:sz w:val="24"/>
+          <w:szCs w:val="24"/>
+          <w:lang w:val="es-AR"/>
+        </w:rPr>
+        <w:t xml:space="preserve"> mismo será nuestra guía durante todo el desarrollo de nuestro Software</w:t>
+      </w:r>
+    </w:p>
     <w:sectPr>
       <w:pgSz w:w="12240" w:h="15840"/>
       <w:pgMar w:top="1417" w:right="1701" w:bottom="1417" w:left="1701" w:header="708" w:footer="708" w:gutter="0"/>
+      <w:pgBorders w:offsetFrom="page">
+        <w:top w:val="dashDotStroked" w:sz="24" w:space="24" w:color="auto"/>
+        <w:left w:val="dashDotStroked" w:sz="24" w:space="24" w:color="auto"/>
+        <w:bottom w:val="dashDotStroked" w:sz="24" w:space="24" w:color="auto"/>
+        <w:right w:val="dashDotStroked" w:sz="24" w:space="24" w:color="auto"/>
+      </w:pgBorders>
       <w:cols w:space="708"/>
       <w:docGrid w:linePitch="360"/>
     </w:sectPr>
@@ -7732,7 +8157,7 @@
 </file>
 
 <file path=word/numbering.xml><?xml version="1.0" encoding="utf-8"?>
-<w:numbering xmlns:wpc="http://schemas.microsoft.com/office/word/2010/wordprocessingCanvas" xmlns:cx="http://schemas.microsoft.com/office/drawing/2014/chartex" xmlns:cx1="http://schemas.microsoft.com/office/drawing/2015/9/8/chartex" xmlns:cx2="http://schemas.microsoft.com/office/drawing/2015/10/21/chartex" xmlns:cx3="http://schemas.microsoft.com/office/drawing/2016/5/9/chartex" xmlns:cx4="http://schemas.microsoft.com/office/drawing/2016/5/10/chartex" xmlns:cx5="http://schemas.microsoft.com/office/drawing/2016/5/11/chartex" xmlns:cx6="http://schemas.microsoft.com/office/drawing/2016/5/12/chartex" xmlns:cx7="http://schemas.microsoft.com/office/drawing/2016/5/13/chartex" xmlns:cx8="http://schemas.microsoft.com/office/drawing/2016/5/14/chartex" xmlns:mc="http://schemas.openxmlformats.org/markup-compatibility/2006" xmlns:aink="http://schemas.microsoft.com/office/drawing/2016/ink" xmlns:am3d="http://schemas.microsoft.com/office/drawing/2017/model3d" xmlns:o="urn:schemas-microsoft-com:office:office" xmlns:r="http://schemas.openxmlformats.org/officeDocument/2006/relationships" xmlns:m="http://schemas.openxmlformats.org/officeDocument/2006/math" xmlns:v="urn:schemas-microsoft-com:vml" xmlns:wp14="http://schemas.microsoft.com/office/word/2010/wordprocessingDrawing" xmlns:wp="http://schemas.openxmlformats.org/drawingml/2006/wordprocessingDrawing" xmlns:w10="urn:schemas-microsoft-com:office:word" xmlns:w="http://schemas.openxmlformats.org/wordprocessingml/2006/main" xmlns:w14="http://schemas.microsoft.com/office/word/2010/wordml" xmlns:w15="http://schemas.microsoft.com/office/word/2012/wordml" xmlns:w16cid="http://schemas.microsoft.com/office/word/2016/wordml/cid" xmlns:w16se="http://schemas.microsoft.com/office/word/2015/wordml/symex" xmlns:wpg="http://schemas.microsoft.com/office/word/2010/wordprocessingGroup" xmlns:wpi="http://schemas.microsoft.com/office/word/2010/wordprocessingInk" xmlns:wne="http://schemas.microsoft.com/office/word/2006/wordml" xmlns:wps="http://schemas.microsoft.com/office/word/2010/wordprocessingShape" mc:Ignorable="w14 w15 w16se w16cid wp14">
+<w:numbering xmlns:wpc="http://schemas.microsoft.com/office/word/2010/wordprocessingCanvas" xmlns:mc="http://schemas.openxmlformats.org/markup-compatibility/2006" xmlns:o="urn:schemas-microsoft-com:office:office" xmlns:r="http://schemas.openxmlformats.org/officeDocument/2006/relationships" xmlns:m="http://schemas.openxmlformats.org/officeDocument/2006/math" xmlns:v="urn:schemas-microsoft-com:vml" xmlns:wp14="http://schemas.microsoft.com/office/word/2010/wordprocessingDrawing" xmlns:wp="http://schemas.openxmlformats.org/drawingml/2006/wordprocessingDrawing" xmlns:w10="urn:schemas-microsoft-com:office:word" xmlns:w="http://schemas.openxmlformats.org/wordprocessingml/2006/main" xmlns:w14="http://schemas.microsoft.com/office/word/2010/wordml" xmlns:w15="http://schemas.microsoft.com/office/word/2012/wordml" xmlns:wpg="http://schemas.microsoft.com/office/word/2010/wordprocessingGroup" xmlns:wpi="http://schemas.microsoft.com/office/word/2010/wordprocessingInk" xmlns:wne="http://schemas.microsoft.com/office/word/2006/wordml" xmlns:wps="http://schemas.microsoft.com/office/word/2010/wordprocessingShape" mc:Ignorable="w14 w15 wp14">
   <w:abstractNum w:abstractNumId="0" w15:restartNumberingAfterBreak="0">
     <w:nsid w:val="2404789E"/>
     <w:multiLevelType w:val="hybridMultilevel"/>
@@ -8384,7 +8809,7 @@
 </file>
 
 <file path=word/styles.xml><?xml version="1.0" encoding="utf-8"?>
-<w:styles xmlns:mc="http://schemas.openxmlformats.org/markup-compatibility/2006" xmlns:r="http://schemas.openxmlformats.org/officeDocument/2006/relationships" xmlns:w="http://schemas.openxmlformats.org/wordprocessingml/2006/main" xmlns:w14="http://schemas.microsoft.com/office/word/2010/wordml" xmlns:w15="http://schemas.microsoft.com/office/word/2012/wordml" xmlns:w16cid="http://schemas.microsoft.com/office/word/2016/wordml/cid" xmlns:w16se="http://schemas.microsoft.com/office/word/2015/wordml/symex" mc:Ignorable="w14 w15 w16se w16cid">
+<w:styles xmlns:mc="http://schemas.openxmlformats.org/markup-compatibility/2006" xmlns:r="http://schemas.openxmlformats.org/officeDocument/2006/relationships" xmlns:w="http://schemas.openxmlformats.org/wordprocessingml/2006/main" xmlns:w14="http://schemas.microsoft.com/office/word/2010/wordml" xmlns:w15="http://schemas.microsoft.com/office/word/2012/wordml" mc:Ignorable="w14 w15">
   <w:docDefaults>
     <w:rPrDefault>
       <w:rPr>
@@ -8401,7 +8826,7 @@
       </w:pPr>
     </w:pPrDefault>
   </w:docDefaults>
-  <w:latentStyles w:defLockedState="0" w:defUIPriority="99" w:defSemiHidden="0" w:defUnhideWhenUsed="0" w:defQFormat="0" w:count="375">
+  <w:latentStyles w:defLockedState="0" w:defUIPriority="99" w:defSemiHidden="0" w:defUnhideWhenUsed="0" w:defQFormat="0" w:count="371">
     <w:lsdException w:name="Normal" w:uiPriority="0" w:qFormat="1"/>
     <w:lsdException w:name="heading 1" w:uiPriority="9" w:qFormat="1"/>
     <w:lsdException w:name="heading 2" w:semiHidden="1" w:uiPriority="9" w:unhideWhenUsed="1" w:qFormat="1"/>
@@ -8773,10 +9198,6 @@
     <w:lsdException w:name="List Table 5 Dark Accent 6" w:uiPriority="50"/>
     <w:lsdException w:name="List Table 6 Colorful Accent 6" w:uiPriority="51"/>
     <w:lsdException w:name="List Table 7 Colorful Accent 6" w:uiPriority="52"/>
-    <w:lsdException w:name="Mention" w:semiHidden="1" w:unhideWhenUsed="1"/>
-    <w:lsdException w:name="Smart Hyperlink" w:semiHidden="1" w:unhideWhenUsed="1"/>
-    <w:lsdException w:name="Hashtag" w:semiHidden="1" w:unhideWhenUsed="1"/>
-    <w:lsdException w:name="Unresolved Mention" w:semiHidden="1" w:unhideWhenUsed="1"/>
   </w:latentStyles>
   <w:style w:type="paragraph" w:default="1" w:styleId="Normal">
     <w:name w:val="Normal"/>
@@ -8785,7 +9206,6 @@
   <w:style w:type="character" w:default="1" w:styleId="Fuentedeprrafopredeter">
     <w:name w:val="Default Paragraph Font"/>
     <w:uiPriority w:val="1"/>
-    <w:semiHidden/>
     <w:unhideWhenUsed/>
   </w:style>
   <w:style w:type="table" w:default="1" w:styleId="Tablanormal">

</xml_diff>